<commit_message>
algorithm considerations added to documentation
</commit_message>
<xml_diff>
--- a/documentation/CoreDocumentation/DocumentationRevised.docx
+++ b/documentation/CoreDocumentation/DocumentationRevised.docx
@@ -10,6 +10,7 @@
           <w:docPartUnique/>
         </w:docPartObj>
       </w:sdtPr>
+      <w:sdtEndPr/>
       <w:sdtContent>
         <w:p>
           <w:r>
@@ -158,6 +159,177 @@
             <mc:AlternateContent>
               <mc:Choice Requires="wps">
                 <w:drawing>
+                  <wp:anchor distT="0" distB="0" distL="114300" distR="114300" simplePos="0" relativeHeight="251670528" behindDoc="0" locked="0" layoutInCell="1" allowOverlap="1">
+                    <wp:simplePos x="0" y="0"/>
+                    <wp:positionH relativeFrom="margin">
+                      <wp:align>center</wp:align>
+                    </wp:positionH>
+                    <wp:positionV relativeFrom="paragraph">
+                      <wp:posOffset>2113280</wp:posOffset>
+                    </wp:positionV>
+                    <wp:extent cx="4095750" cy="838200"/>
+                    <wp:effectExtent l="0" t="0" r="19050" b="19050"/>
+                    <wp:wrapNone/>
+                    <wp:docPr id="25" name="Oval 25"/>
+                    <wp:cNvGraphicFramePr/>
+                    <a:graphic xmlns:a="http://schemas.openxmlformats.org/drawingml/2006/main">
+                      <a:graphicData uri="http://schemas.microsoft.com/office/word/2010/wordprocessingShape">
+                        <wps:wsp>
+                          <wps:cNvSpPr/>
+                          <wps:spPr>
+                            <a:xfrm>
+                              <a:off x="0" y="0"/>
+                              <a:ext cx="4095750" cy="838200"/>
+                            </a:xfrm>
+                            <a:prstGeom prst="ellipse">
+                              <a:avLst/>
+                            </a:prstGeom>
+                          </wps:spPr>
+                          <wps:style>
+                            <a:lnRef idx="1">
+                              <a:schemeClr val="accent4"/>
+                            </a:lnRef>
+                            <a:fillRef idx="2">
+                              <a:schemeClr val="accent4"/>
+                            </a:fillRef>
+                            <a:effectRef idx="1">
+                              <a:schemeClr val="accent4"/>
+                            </a:effectRef>
+                            <a:fontRef idx="minor">
+                              <a:schemeClr val="dk1"/>
+                            </a:fontRef>
+                          </wps:style>
+                          <wps:txbx>
+                            <w:txbxContent>
+                              <w:p>
+                                <w:pPr>
+                                  <w:jc w:val="center"/>
+                                  <w:rPr>
+                                    <w:b/>
+                                    <w:color w:val="E7E6E6" w:themeColor="background2"/>
+                                    <w:spacing w:val="10"/>
+                                    <w:sz w:val="72"/>
+                                    <w:szCs w:val="72"/>
+                                    <w14:shadow w14:blurRad="63500" w14:dist="50800" w14:dir="13500000" w14:sx="0" w14:sy="0" w14:kx="0" w14:ky="0" w14:algn="none">
+                                      <w14:srgbClr w14:val="000000">
+                                        <w14:alpha w14:val="50000"/>
+                                      </w14:srgbClr>
+                                    </w14:shadow>
+                                    <w14:textOutline w14:w="0" w14:cap="flat" w14:cmpd="sng" w14:algn="ctr">
+                                      <w14:noFill/>
+                                      <w14:prstDash w14:val="solid"/>
+                                      <w14:round/>
+                                    </w14:textOutline>
+                                  </w:rPr>
+                                </w:pPr>
+                                <w:r>
+                                  <w:rPr>
+                                    <w:b/>
+                                    <w:color w:val="E7E6E6" w:themeColor="background2"/>
+                                    <w:spacing w:val="10"/>
+                                    <w:sz w:val="72"/>
+                                    <w:szCs w:val="72"/>
+                                    <w14:shadow w14:blurRad="63500" w14:dist="50800" w14:dir="13500000" w14:sx="0" w14:sy="0" w14:kx="0" w14:ky="0" w14:algn="none">
+                                      <w14:srgbClr w14:val="000000">
+                                        <w14:alpha w14:val="50000"/>
+                                      </w14:srgbClr>
+                                    </w14:shadow>
+                                    <w14:textOutline w14:w="0" w14:cap="flat" w14:cmpd="sng" w14:algn="ctr">
+                                      <w14:noFill/>
+                                      <w14:prstDash w14:val="solid"/>
+                                      <w14:round/>
+                                    </w14:textOutline>
+                                  </w:rPr>
+                                  <w:t>TEAM ANTZ</w:t>
+                                </w:r>
+                              </w:p>
+                            </w:txbxContent>
+                          </wps:txbx>
+                          <wps:bodyPr rot="0" spcFirstLastPara="0" vertOverflow="overflow" horzOverflow="overflow" vert="horz" wrap="square" lIns="91440" tIns="45720" rIns="91440" bIns="45720" numCol="1" spcCol="0" rtlCol="0" fromWordArt="0" anchor="ctr" anchorCtr="0" forceAA="0" compatLnSpc="1">
+                            <a:prstTxWarp prst="textNoShape">
+                              <a:avLst/>
+                            </a:prstTxWarp>
+                            <a:noAutofit/>
+                          </wps:bodyPr>
+                        </wps:wsp>
+                      </a:graphicData>
+                    </a:graphic>
+                    <wp14:sizeRelH relativeFrom="margin">
+                      <wp14:pctWidth>0</wp14:pctWidth>
+                    </wp14:sizeRelH>
+                    <wp14:sizeRelV relativeFrom="margin">
+                      <wp14:pctHeight>0</wp14:pctHeight>
+                    </wp14:sizeRelV>
+                  </wp:anchor>
+                </w:drawing>
+              </mc:Choice>
+              <mc:Fallback>
+                <w:pict>
+                  <v:oval id="Oval 25" o:spid="_x0000_s1026" style="position:absolute;margin-left:0;margin-top:166.4pt;width:322.5pt;height:66pt;z-index:251670528;visibility:visible;mso-wrap-style:square;mso-width-percent:0;mso-height-percent:0;mso-wrap-distance-left:9pt;mso-wrap-distance-top:0;mso-wrap-distance-right:9pt;mso-wrap-distance-bottom:0;mso-position-horizontal:center;mso-position-horizontal-relative:margin;mso-position-vertical:absolute;mso-position-vertical-relative:text;mso-width-percent:0;mso-height-percent:0;mso-width-relative:margin;mso-height-relative:margin;v-text-anchor:middle" o:gfxdata="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" fillcolor="#ffd555 [2167]" strokecolor="#ffc000 [3207]" strokeweight=".5pt">
+                    <v:fill color2="#ffcc31 [2615]" rotate="t" colors="0 #ffdd9c;.5 #ffd78e;1 #ffd479" focus="100%" type="gradient">
+                      <o:fill v:ext="view" type="gradientUnscaled"/>
+                    </v:fill>
+                    <v:stroke joinstyle="miter"/>
+                    <v:textbox>
+                      <w:txbxContent>
+                        <w:p>
+                          <w:pPr>
+                            <w:jc w:val="center"/>
+                            <w:rPr>
+                              <w:b/>
+                              <w:color w:val="E7E6E6" w:themeColor="background2"/>
+                              <w:spacing w:val="10"/>
+                              <w:sz w:val="72"/>
+                              <w:szCs w:val="72"/>
+                              <w14:shadow w14:blurRad="63500" w14:dist="50800" w14:dir="13500000" w14:sx="0" w14:sy="0" w14:kx="0" w14:ky="0" w14:algn="none">
+                                <w14:srgbClr w14:val="000000">
+                                  <w14:alpha w14:val="50000"/>
+                                </w14:srgbClr>
+                              </w14:shadow>
+                              <w14:textOutline w14:w="0" w14:cap="flat" w14:cmpd="sng" w14:algn="ctr">
+                                <w14:noFill/>
+                                <w14:prstDash w14:val="solid"/>
+                                <w14:round/>
+                              </w14:textOutline>
+                            </w:rPr>
+                          </w:pPr>
+                          <w:r>
+                            <w:rPr>
+                              <w:b/>
+                              <w:color w:val="E7E6E6" w:themeColor="background2"/>
+                              <w:spacing w:val="10"/>
+                              <w:sz w:val="72"/>
+                              <w:szCs w:val="72"/>
+                              <w14:shadow w14:blurRad="63500" w14:dist="50800" w14:dir="13500000" w14:sx="0" w14:sy="0" w14:kx="0" w14:ky="0" w14:algn="none">
+                                <w14:srgbClr w14:val="000000">
+                                  <w14:alpha w14:val="50000"/>
+                                </w14:srgbClr>
+                              </w14:shadow>
+                              <w14:textOutline w14:w="0" w14:cap="flat" w14:cmpd="sng" w14:algn="ctr">
+                                <w14:noFill/>
+                                <w14:prstDash w14:val="solid"/>
+                                <w14:round/>
+                              </w14:textOutline>
+                            </w:rPr>
+                            <w:t>TEAM ANTZ</w:t>
+                          </w:r>
+                        </w:p>
+                      </w:txbxContent>
+                    </v:textbox>
+                    <w10:wrap anchorx="margin"/>
+                  </v:oval>
+                </w:pict>
+              </mc:Fallback>
+            </mc:AlternateContent>
+          </w:r>
+          <w:r>
+            <w:rPr>
+              <w:noProof/>
+              <w:lang w:eastAsia="en-ZA"/>
+            </w:rPr>
+            <mc:AlternateContent>
+              <mc:Choice Requires="wps">
+                <w:drawing>
                   <wp:anchor distT="0" distB="0" distL="114300" distR="114300" simplePos="0" relativeHeight="251663360" behindDoc="0" locked="0" layoutInCell="1" allowOverlap="1" wp14:anchorId="0F0E5F0C" wp14:editId="3561163E">
                     <wp:simplePos x="0" y="0"/>
                     <wp:positionH relativeFrom="margin">
@@ -208,16 +380,8 @@
                                   <w:rPr>
                                     <w:b/>
                                   </w:rPr>
-                                  <w:t xml:space="preserve">Axel </w:t>
+                                  <w:t>Axel Ind</w:t>
                                 </w:r>
-                                <w:proofErr w:type="spellStart"/>
-                                <w:r>
-                                  <w:rPr>
-                                    <w:b/>
-                                  </w:rPr>
-                                  <w:t>Ind</w:t>
-                                </w:r>
-                                <w:proofErr w:type="spellEnd"/>
                                 <w:r>
                                   <w:t>: 12063178</w:t>
                                 </w:r>
@@ -244,16 +408,8 @@
                                   <w:rPr>
                                     <w:b/>
                                   </w:rPr>
-                                  <w:t xml:space="preserve">Zander </w:t>
+                                  <w:t>Zander Boshoff</w:t>
                                 </w:r>
-                                <w:proofErr w:type="spellStart"/>
-                                <w:r>
-                                  <w:rPr>
-                                    <w:b/>
-                                  </w:rPr>
-                                  <w:t>Boshoff</w:t>
-                                </w:r>
-                                <w:proofErr w:type="spellEnd"/>
                                 <w:r>
                                   <w:t>: 12035671</w:t>
                                 </w:r>
@@ -507,6 +663,7 @@
                                     <w:dataBinding w:prefixMappings="xmlns:ns0='http://purl.org/dc/elements/1.1/' xmlns:ns1='http://schemas.openxmlformats.org/package/2006/metadata/core-properties' " w:xpath="/ns1:coreProperties[1]/ns0:title[1]" w:storeItemID="{6C3C8BC8-F283-45AE-878A-BAB7291924A1}"/>
                                     <w:text w:multiLine="1"/>
                                   </w:sdtPr>
+                                  <w:sdtEndPr/>
                                   <w:sdtContent>
                                     <w:r>
                                       <w:rPr>
@@ -528,6 +685,7 @@
                                   <w:dataBinding w:prefixMappings="xmlns:ns0='http://purl.org/dc/elements/1.1/' xmlns:ns1='http://schemas.openxmlformats.org/package/2006/metadata/core-properties' " w:xpath="/ns1:coreProperties[1]/ns0:subject[1]" w:storeItemID="{6C3C8BC8-F283-45AE-878A-BAB7291924A1}"/>
                                   <w:text/>
                                 </w:sdtPr>
+                                <w:sdtEndPr/>
                                 <w:sdtContent>
                                   <w:p>
                                     <w:pPr>
@@ -572,7 +730,7 @@
                     <v:stroke joinstyle="miter"/>
                     <v:path gradientshapeok="t" o:connecttype="rect"/>
                   </v:shapetype>
-                  <v:shape id="Text Box 113" o:spid="_x0000_s1027" type="#_x0000_t202" style="position:absolute;margin-left:0;margin-top:306.55pt;width:453pt;height:41.4pt;z-index:251660288;visibility:visible;mso-wrap-style:square;mso-width-percent:734;mso-height-percent:363;mso-wrap-distance-left:9pt;mso-wrap-distance-top:0;mso-wrap-distance-right:9pt;mso-wrap-distance-bottom:0;mso-position-horizontal:left;mso-position-horizontal-relative:margin;mso-position-vertical:absolute;mso-position-vertical-relative:page;mso-width-percent:734;mso-height-percent:363;mso-width-relative:page;mso-height-relative:page;v-text-anchor:bottom" o:gfxdata="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" filled="f" stroked="f" strokeweight=".5pt">
+                  <v:shape id="Text Box 113" o:spid="_x0000_s1028" type="#_x0000_t202" style="position:absolute;margin-left:0;margin-top:306.55pt;width:453pt;height:41.4pt;z-index:251660288;visibility:visible;mso-wrap-style:square;mso-width-percent:734;mso-height-percent:363;mso-wrap-distance-left:9pt;mso-wrap-distance-top:0;mso-wrap-distance-right:9pt;mso-wrap-distance-bottom:0;mso-position-horizontal:left;mso-position-horizontal-relative:margin;mso-position-vertical:absolute;mso-position-vertical-relative:page;mso-width-percent:734;mso-height-percent:363;mso-width-relative:page;mso-height-relative:page;v-text-anchor:bottom" o:gfxdata="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" filled="f" stroked="f" strokeweight=".5pt">
                     <v:textbox inset="0,0,0,0">
                       <w:txbxContent>
                         <w:p>
@@ -600,6 +758,7 @@
                               <w:dataBinding w:prefixMappings="xmlns:ns0='http://purl.org/dc/elements/1.1/' xmlns:ns1='http://schemas.openxmlformats.org/package/2006/metadata/core-properties' " w:xpath="/ns1:coreProperties[1]/ns0:title[1]" w:storeItemID="{6C3C8BC8-F283-45AE-878A-BAB7291924A1}"/>
                               <w:text w:multiLine="1"/>
                             </w:sdtPr>
+                            <w:sdtEndPr/>
                             <w:sdtContent>
                               <w:r>
                                 <w:rPr>
@@ -621,6 +780,7 @@
                             <w:dataBinding w:prefixMappings="xmlns:ns0='http://purl.org/dc/elements/1.1/' xmlns:ns1='http://schemas.openxmlformats.org/package/2006/metadata/core-properties' " w:xpath="/ns1:coreProperties[1]/ns0:subject[1]" w:storeItemID="{6C3C8BC8-F283-45AE-878A-BAB7291924A1}"/>
                             <w:text/>
                           </w:sdtPr>
+                          <w:sdtEndPr/>
                           <w:sdtContent>
                             <w:p>
                               <w:pPr>
@@ -739,6 +899,7 @@
                                     <w:calendar w:val="gregorian"/>
                                   </w:date>
                                 </w:sdtPr>
+                                <w:sdtEndPr/>
                                 <w:sdtContent>
                                   <w:p>
                                     <w:pPr>
@@ -926,6 +1087,7 @@
                                   <w:dataBinding w:prefixMappings="xmlns:ns0='http://purl.org/dc/elements/1.1/' xmlns:ns1='http://schemas.openxmlformats.org/package/2006/metadata/core-properties' " w:xpath="/ns1:coreProperties[1]/ns0:creator[1]" w:storeItemID="{6C3C8BC8-F283-45AE-878A-BAB7291924A1}"/>
                                   <w:text/>
                                 </w:sdtPr>
+                                <w:sdtEndPr/>
                                 <w:sdtContent>
                                   <w:p>
                                     <w:pPr>
@@ -973,6 +1135,7 @@
                                     <w:dataBinding w:prefixMappings="xmlns:ns0='http://schemas.openxmlformats.org/officeDocument/2006/extended-properties' " w:xpath="/ns0:Properties[1]/ns0:Company[1]" w:storeItemID="{6668398D-A668-4E3E-A5EB-62B293D839F1}"/>
                                     <w:text/>
                                   </w:sdtPr>
+                                  <w:sdtEndPr/>
                                   <w:sdtContent>
                                     <w:r>
                                       <w:rPr>
@@ -1006,6 +1169,7 @@
                                     <w:dataBinding w:prefixMappings="xmlns:ns0='http://schemas.microsoft.com/office/2006/coverPageProps' " w:xpath="/ns0:CoverPageProperties[1]/ns0:CompanyAddress[1]" w:storeItemID="{55AF091B-3C7A-41E3-B477-F2FDAA23CFDA}"/>
                                     <w:text/>
                                   </w:sdtPr>
+                                  <w:sdtEndPr/>
                                   <w:sdtContent>
                                     <w:r>
                                       <w:rPr>
@@ -1333,6 +1497,13 @@
     </w:sdt>
     <w:sdt>
       <w:sdtPr>
+        <w:rPr>
+          <w:rFonts w:asciiTheme="minorHAnsi" w:eastAsiaTheme="minorHAnsi" w:hAnsiTheme="minorHAnsi" w:cstheme="minorBidi"/>
+          <w:color w:val="auto"/>
+          <w:sz w:val="22"/>
+          <w:szCs w:val="22"/>
+          <w:lang w:val="en-ZA"/>
+        </w:rPr>
         <w:id w:val="-685895281"/>
         <w:docPartObj>
           <w:docPartGallery w:val="Table of Contents"/>
@@ -1341,14 +1512,9 @@
       </w:sdtPr>
       <w:sdtEndPr>
         <w:rPr>
-          <w:rFonts w:asciiTheme="minorHAnsi" w:eastAsiaTheme="minorHAnsi" w:hAnsiTheme="minorHAnsi" w:cstheme="minorBidi"/>
           <w:b/>
           <w:bCs/>
           <w:noProof/>
-          <w:color w:val="auto"/>
-          <w:sz w:val="22"/>
-          <w:szCs w:val="22"/>
-          <w:lang w:val="en-ZA"/>
         </w:rPr>
       </w:sdtEndPr>
       <w:sdtContent>
@@ -6447,21 +6613,14 @@
         <w:jc w:val="both"/>
       </w:pPr>
       <w:r>
-        <w:t xml:space="preserve">All quoted information that follows represents an extract of the requirements document provided directly by the customer for the </w:t>
-      </w:r>
-      <w:proofErr w:type="spellStart"/>
-      <w:r>
-        <w:t>Drivestats</w:t>
-      </w:r>
-      <w:proofErr w:type="spellEnd"/>
-      <w:r>
-        <w:t xml:space="preserve"> application (DVT). These are neither modified nor abstracted and are presented directly as specified</w:t>
+        <w:t>All quoted information that follows represents an extract of the requirements document provided directly by the customer for the Drivestats application (DVT). These are neither modified nor abstracted and are presented directly as specified</w:t>
       </w:r>
       <w:sdt>
         <w:sdtPr>
           <w:id w:val="-813562029"/>
           <w:citation/>
         </w:sdtPr>
+        <w:sdtEndPr/>
         <w:sdtContent>
           <w:r>
             <w:fldChar w:fldCharType="begin"/>
@@ -6555,25 +6714,7 @@
           <w:szCs w:val="22"/>
           <w:lang w:val="en-ZA"/>
         </w:rPr>
-        <w:t>“Many people believe that they are outstanding drivers.  Studies have shown that the majority of people believe that their level of safety while driving is above average - a statistical impossibility. [</w:t>
-      </w:r>
-      <w:proofErr w:type="spellStart"/>
-      <w:r>
-        <w:rPr>
-          <w:i/>
-          <w:szCs w:val="22"/>
-          <w:lang w:val="en-ZA"/>
-        </w:rPr>
-        <w:t>Svenson</w:t>
-      </w:r>
-      <w:proofErr w:type="spellEnd"/>
-      <w:r>
-        <w:rPr>
-          <w:i/>
-          <w:szCs w:val="22"/>
-          <w:lang w:val="en-ZA"/>
-        </w:rPr>
-        <w:t>, 1981]  To overcome this bias, an objective measure of driving safety for company vehicles is needed.</w:t>
+        <w:t>“Many people believe that they are outstanding drivers.  Studies have shown that the majority of people believe that their level of safety while driving is above average - a statistical impossibility. [Svenson, 1981]  To overcome this bias, an objective measure of driving safety for company vehicles is needed.</w:t>
       </w:r>
     </w:p>
     <w:p>
@@ -7023,24 +7164,14 @@
       <w:r>
         <w:t xml:space="preserve">Figure </w:t>
       </w:r>
-      <w:r>
-        <w:fldChar w:fldCharType="begin"/>
-      </w:r>
-      <w:r>
-        <w:instrText xml:space="preserve"> SEQ Figure \* ARABIC </w:instrText>
-      </w:r>
-      <w:r>
-        <w:fldChar w:fldCharType="separate"/>
-      </w:r>
-      <w:r>
-        <w:rPr>
-          <w:noProof/>
-        </w:rPr>
-        <w:t>1</w:t>
-      </w:r>
-      <w:r>
-        <w:fldChar w:fldCharType="end"/>
-      </w:r>
+      <w:fldSimple w:instr=" SEQ Figure \* ARABIC ">
+        <w:r>
+          <w:rPr>
+            <w:noProof/>
+          </w:rPr>
+          <w:t>1</w:t>
+        </w:r>
+      </w:fldSimple>
       <w:r>
         <w:t xml:space="preserve">  - </w:t>
       </w:r>
@@ -7157,13 +7288,11 @@
             </w:pPr>
             <w:bookmarkStart w:id="8" w:name="_Toc425514561"/>
             <w:bookmarkStart w:id="9" w:name="_Toc427911383"/>
-            <w:proofErr w:type="spellStart"/>
             <w:r>
               <w:t>userRegistration</w:t>
             </w:r>
             <w:bookmarkEnd w:id="8"/>
             <w:bookmarkEnd w:id="9"/>
-            <w:proofErr w:type="spellEnd"/>
           </w:p>
         </w:tc>
         <w:tc>
@@ -7177,13 +7306,11 @@
             </w:pPr>
             <w:bookmarkStart w:id="10" w:name="_Toc425514565"/>
             <w:bookmarkStart w:id="11" w:name="_Toc427911387"/>
-            <w:proofErr w:type="spellStart"/>
             <w:r>
               <w:t>DisplayTripInformation</w:t>
             </w:r>
             <w:bookmarkEnd w:id="10"/>
             <w:bookmarkEnd w:id="11"/>
-            <w:proofErr w:type="spellEnd"/>
           </w:p>
         </w:tc>
         <w:tc>
@@ -7197,13 +7324,11 @@
             </w:pPr>
             <w:bookmarkStart w:id="12" w:name="_Toc425514567"/>
             <w:bookmarkStart w:id="13" w:name="_Toc427911389"/>
-            <w:proofErr w:type="spellStart"/>
             <w:r>
               <w:t>viewComparedResults</w:t>
             </w:r>
             <w:bookmarkEnd w:id="12"/>
             <w:bookmarkEnd w:id="13"/>
-            <w:proofErr w:type="spellEnd"/>
           </w:p>
         </w:tc>
       </w:tr>
@@ -7222,13 +7347,11 @@
             </w:pPr>
             <w:bookmarkStart w:id="14" w:name="_Toc425514562"/>
             <w:bookmarkStart w:id="15" w:name="_Toc427911384"/>
-            <w:proofErr w:type="spellStart"/>
             <w:r>
               <w:t>userLogin</w:t>
             </w:r>
             <w:bookmarkEnd w:id="14"/>
             <w:bookmarkEnd w:id="15"/>
-            <w:proofErr w:type="spellEnd"/>
           </w:p>
         </w:tc>
         <w:tc>
@@ -7270,13 +7393,11 @@
             </w:pPr>
             <w:bookmarkStart w:id="16" w:name="_Toc425514563"/>
             <w:bookmarkStart w:id="17" w:name="_Toc427911385"/>
-            <w:proofErr w:type="spellStart"/>
             <w:r>
               <w:t>TripMonitorState</w:t>
             </w:r>
             <w:bookmarkEnd w:id="16"/>
             <w:bookmarkEnd w:id="17"/>
-            <w:proofErr w:type="spellEnd"/>
           </w:p>
         </w:tc>
         <w:tc>
@@ -7313,24 +7434,14 @@
       <w:r>
         <w:t xml:space="preserve">Table </w:t>
       </w:r>
-      <w:r>
-        <w:fldChar w:fldCharType="begin"/>
-      </w:r>
-      <w:r>
-        <w:instrText xml:space="preserve"> SEQ Figure \* ARABIC </w:instrText>
-      </w:r>
-      <w:r>
-        <w:fldChar w:fldCharType="separate"/>
-      </w:r>
-      <w:r>
-        <w:rPr>
-          <w:noProof/>
-        </w:rPr>
-        <w:t>2</w:t>
-      </w:r>
-      <w:r>
-        <w:fldChar w:fldCharType="end"/>
-      </w:r>
+      <w:fldSimple w:instr=" SEQ Figure \* ARABIC ">
+        <w:r>
+          <w:rPr>
+            <w:noProof/>
+          </w:rPr>
+          <w:t>2</w:t>
+        </w:r>
+      </w:fldSimple>
       <w:r>
         <w:t xml:space="preserve"> - Use Case Prioritisation of the DVT DriveStats Application</w:t>
       </w:r>
@@ -7384,6 +7495,7 @@
           <w:id w:val="-1604260606"/>
           <w:citation/>
         </w:sdtPr>
+        <w:sdtEndPr/>
         <w:sdtContent>
           <w:r>
             <w:fldChar w:fldCharType="begin"/>
@@ -7442,14 +7554,10 @@
       <w:r>
         <w:t xml:space="preserve">3.1.1 </w:t>
       </w:r>
-      <w:proofErr w:type="spellStart"/>
-      <w:proofErr w:type="gramStart"/>
       <w:r>
         <w:t>userRegistration</w:t>
       </w:r>
       <w:bookmarkEnd w:id="23"/>
-      <w:proofErr w:type="spellEnd"/>
-      <w:proofErr w:type="gramEnd"/>
     </w:p>
     <w:p>
       <w:pPr>
@@ -7560,27 +7668,14 @@
       <w:r>
         <w:t xml:space="preserve">Figure </w:t>
       </w:r>
-      <w:r>
-        <w:fldChar w:fldCharType="begin"/>
-      </w:r>
-      <w:r>
-        <w:instrText xml:space="preserve"> SEQ Figure \* ARABIC </w:instrText>
-      </w:r>
-      <w:r>
-        <w:fldChar w:fldCharType="separate"/>
-      </w:r>
-      <w:r>
-        <w:rPr>
-          <w:noProof/>
-        </w:rPr>
-        <w:t>3</w:t>
-      </w:r>
-      <w:r>
-        <w:rPr>
-          <w:noProof/>
-        </w:rPr>
-        <w:fldChar w:fldCharType="end"/>
-      </w:r>
+      <w:fldSimple w:instr=" SEQ Figure \* ARABIC ">
+        <w:r>
+          <w:rPr>
+            <w:noProof/>
+          </w:rPr>
+          <w:t>3</w:t>
+        </w:r>
+      </w:fldSimple>
       <w:r>
         <w:t>- User Registration use case diagram</w:t>
       </w:r>
@@ -7623,23 +7718,7 @@
           <w:sz w:val="24"/>
           <w:szCs w:val="24"/>
         </w:rPr>
-        <w:t xml:space="preserve">The Service contract for the </w:t>
-      </w:r>
-      <w:proofErr w:type="spellStart"/>
-      <w:r>
-        <w:rPr>
-          <w:sz w:val="24"/>
-          <w:szCs w:val="24"/>
-        </w:rPr>
-        <w:t>userRegistration</w:t>
-      </w:r>
-      <w:proofErr w:type="spellEnd"/>
-      <w:r>
-        <w:rPr>
-          <w:sz w:val="24"/>
-          <w:szCs w:val="24"/>
-        </w:rPr>
-        <w:t xml:space="preserve"> service is shown in Figure x. This is a simple database element creation service.</w:t>
+        <w:t>The Service contract for the userRegistration service is shown in Figure x. This is a simple database element creation service.</w:t>
       </w:r>
     </w:p>
     <w:p>
@@ -7717,27 +7796,14 @@
       <w:r>
         <w:t xml:space="preserve">Figure </w:t>
       </w:r>
-      <w:r>
-        <w:fldChar w:fldCharType="begin"/>
-      </w:r>
-      <w:r>
-        <w:instrText xml:space="preserve"> SEQ Figure \* ARABIC </w:instrText>
-      </w:r>
-      <w:r>
-        <w:fldChar w:fldCharType="separate"/>
-      </w:r>
-      <w:r>
-        <w:rPr>
-          <w:noProof/>
-        </w:rPr>
-        <w:t>4</w:t>
-      </w:r>
-      <w:r>
-        <w:rPr>
-          <w:noProof/>
-        </w:rPr>
-        <w:fldChar w:fldCharType="end"/>
-      </w:r>
+      <w:fldSimple w:instr=" SEQ Figure \* ARABIC ">
+        <w:r>
+          <w:rPr>
+            <w:noProof/>
+          </w:rPr>
+          <w:t>4</w:t>
+        </w:r>
+      </w:fldSimple>
       <w:r>
         <w:t>- User Registration service contract</w:t>
       </w:r>
@@ -7774,23 +7840,7 @@
           <w:sz w:val="24"/>
           <w:szCs w:val="24"/>
         </w:rPr>
-        <w:t xml:space="preserve">The process specification contract for the </w:t>
-      </w:r>
-      <w:proofErr w:type="spellStart"/>
-      <w:r>
-        <w:rPr>
-          <w:sz w:val="24"/>
-          <w:szCs w:val="24"/>
-        </w:rPr>
-        <w:t>userRegistration</w:t>
-      </w:r>
-      <w:proofErr w:type="spellEnd"/>
-      <w:r>
-        <w:rPr>
-          <w:sz w:val="24"/>
-          <w:szCs w:val="24"/>
-        </w:rPr>
-        <w:t xml:space="preserve"> service is shown in Figure x. This is a simple database element creation specification.</w:t>
+        <w:t>The process specification contract for the userRegistration service is shown in Figure x. This is a simple database element creation specification.</w:t>
       </w:r>
     </w:p>
     <w:p>
@@ -7868,27 +7918,14 @@
       <w:r>
         <w:t xml:space="preserve">Figure </w:t>
       </w:r>
-      <w:r>
-        <w:fldChar w:fldCharType="begin"/>
-      </w:r>
-      <w:r>
-        <w:instrText xml:space="preserve"> SEQ Figure \* ARABIC </w:instrText>
-      </w:r>
-      <w:r>
-        <w:fldChar w:fldCharType="separate"/>
-      </w:r>
-      <w:r>
-        <w:rPr>
-          <w:noProof/>
-        </w:rPr>
-        <w:t>5</w:t>
-      </w:r>
-      <w:r>
-        <w:rPr>
-          <w:noProof/>
-        </w:rPr>
-        <w:fldChar w:fldCharType="end"/>
-      </w:r>
+      <w:fldSimple w:instr=" SEQ Figure \* ARABIC ">
+        <w:r>
+          <w:rPr>
+            <w:noProof/>
+          </w:rPr>
+          <w:t>5</w:t>
+        </w:r>
+      </w:fldSimple>
       <w:r>
         <w:t xml:space="preserve"> User Registration process specification</w:t>
       </w:r>
@@ -7904,14 +7941,10 @@
         <w:lastRenderedPageBreak/>
         <w:t xml:space="preserve">3.1.2 </w:t>
       </w:r>
-      <w:proofErr w:type="spellStart"/>
-      <w:proofErr w:type="gramStart"/>
       <w:r>
         <w:t>userLogin</w:t>
       </w:r>
       <w:bookmarkEnd w:id="27"/>
-      <w:proofErr w:type="spellEnd"/>
-      <w:proofErr w:type="gramEnd"/>
     </w:p>
     <w:p>
       <w:pPr>
@@ -8049,27 +8082,14 @@
       <w:r>
         <w:t xml:space="preserve">Figure </w:t>
       </w:r>
-      <w:r>
-        <w:fldChar w:fldCharType="begin"/>
-      </w:r>
-      <w:r>
-        <w:instrText xml:space="preserve"> SEQ Figure \* ARABIC </w:instrText>
-      </w:r>
-      <w:r>
-        <w:fldChar w:fldCharType="separate"/>
-      </w:r>
-      <w:r>
-        <w:rPr>
-          <w:noProof/>
-        </w:rPr>
-        <w:t>6</w:t>
-      </w:r>
-      <w:r>
-        <w:rPr>
-          <w:noProof/>
-        </w:rPr>
-        <w:fldChar w:fldCharType="end"/>
-      </w:r>
+      <w:fldSimple w:instr=" SEQ Figure \* ARABIC ">
+        <w:r>
+          <w:rPr>
+            <w:noProof/>
+          </w:rPr>
+          <w:t>6</w:t>
+        </w:r>
+      </w:fldSimple>
       <w:r>
         <w:t xml:space="preserve"> - User Login use case</w:t>
       </w:r>
@@ -8210,27 +8230,14 @@
       <w:r>
         <w:t xml:space="preserve">Figure </w:t>
       </w:r>
-      <w:r>
-        <w:fldChar w:fldCharType="begin"/>
-      </w:r>
-      <w:r>
-        <w:instrText xml:space="preserve"> SEQ Figure \* ARABIC </w:instrText>
-      </w:r>
-      <w:r>
-        <w:fldChar w:fldCharType="separate"/>
-      </w:r>
-      <w:r>
-        <w:rPr>
-          <w:noProof/>
-        </w:rPr>
-        <w:t>7</w:t>
-      </w:r>
-      <w:r>
-        <w:rPr>
-          <w:noProof/>
-        </w:rPr>
-        <w:fldChar w:fldCharType="end"/>
-      </w:r>
+      <w:fldSimple w:instr=" SEQ Figure \* ARABIC ">
+        <w:r>
+          <w:rPr>
+            <w:noProof/>
+          </w:rPr>
+          <w:t>7</w:t>
+        </w:r>
+      </w:fldSimple>
       <w:r>
         <w:t>- User Login service contract</w:t>
       </w:r>
@@ -8386,27 +8393,14 @@
       <w:r>
         <w:t xml:space="preserve">Figure </w:t>
       </w:r>
-      <w:r>
-        <w:fldChar w:fldCharType="begin"/>
-      </w:r>
-      <w:r>
-        <w:instrText xml:space="preserve"> SEQ Figure \* ARABIC </w:instrText>
-      </w:r>
-      <w:r>
-        <w:fldChar w:fldCharType="separate"/>
-      </w:r>
-      <w:r>
-        <w:rPr>
-          <w:noProof/>
-        </w:rPr>
-        <w:t>8</w:t>
-      </w:r>
-      <w:r>
-        <w:rPr>
-          <w:noProof/>
-        </w:rPr>
-        <w:fldChar w:fldCharType="end"/>
-      </w:r>
+      <w:fldSimple w:instr=" SEQ Figure \* ARABIC ">
+        <w:r>
+          <w:rPr>
+            <w:noProof/>
+          </w:rPr>
+          <w:t>8</w:t>
+        </w:r>
+      </w:fldSimple>
       <w:r>
         <w:t xml:space="preserve"> - User Login process specification</w:t>
       </w:r>
@@ -8445,12 +8439,10 @@
         <w:lastRenderedPageBreak/>
         <w:t xml:space="preserve">3.1.3 </w:t>
       </w:r>
-      <w:proofErr w:type="spellStart"/>
       <w:r>
         <w:t>TripMonitorState</w:t>
       </w:r>
       <w:bookmarkEnd w:id="31"/>
-      <w:proofErr w:type="spellEnd"/>
     </w:p>
     <w:p>
       <w:pPr>
@@ -8561,27 +8553,14 @@
       <w:r>
         <w:t xml:space="preserve">Figure </w:t>
       </w:r>
-      <w:r>
-        <w:fldChar w:fldCharType="begin"/>
-      </w:r>
-      <w:r>
-        <w:instrText xml:space="preserve"> SEQ Figure \* ARABIC </w:instrText>
-      </w:r>
-      <w:r>
-        <w:fldChar w:fldCharType="separate"/>
-      </w:r>
-      <w:r>
-        <w:rPr>
-          <w:noProof/>
-        </w:rPr>
-        <w:t>9</w:t>
-      </w:r>
-      <w:r>
-        <w:rPr>
-          <w:noProof/>
-        </w:rPr>
-        <w:fldChar w:fldCharType="end"/>
-      </w:r>
+      <w:fldSimple w:instr=" SEQ Figure \* ARABIC ">
+        <w:r>
+          <w:rPr>
+            <w:noProof/>
+          </w:rPr>
+          <w:t>9</w:t>
+        </w:r>
+      </w:fldSimple>
       <w:r>
         <w:t xml:space="preserve"> - Start Recording Trip use case</w:t>
       </w:r>
@@ -8662,27 +8641,14 @@
       <w:r>
         <w:t xml:space="preserve">Figure </w:t>
       </w:r>
-      <w:r>
-        <w:fldChar w:fldCharType="begin"/>
-      </w:r>
-      <w:r>
-        <w:instrText xml:space="preserve"> SEQ Figure \* ARABIC </w:instrText>
-      </w:r>
-      <w:r>
-        <w:fldChar w:fldCharType="separate"/>
-      </w:r>
-      <w:r>
-        <w:rPr>
-          <w:noProof/>
-        </w:rPr>
-        <w:t>10</w:t>
-      </w:r>
-      <w:r>
-        <w:rPr>
-          <w:noProof/>
-        </w:rPr>
-        <w:fldChar w:fldCharType="end"/>
-      </w:r>
+      <w:fldSimple w:instr=" SEQ Figure \* ARABIC ">
+        <w:r>
+          <w:rPr>
+            <w:noProof/>
+          </w:rPr>
+          <w:t>10</w:t>
+        </w:r>
+      </w:fldSimple>
       <w:r>
         <w:t xml:space="preserve"> - Stop Recording Trip use case</w:t>
       </w:r>
@@ -8805,27 +8771,14 @@
       <w:r>
         <w:t xml:space="preserve">Figure </w:t>
       </w:r>
-      <w:r>
-        <w:fldChar w:fldCharType="begin"/>
-      </w:r>
-      <w:r>
-        <w:instrText xml:space="preserve"> SEQ Figure \* ARABIC </w:instrText>
-      </w:r>
-      <w:r>
-        <w:fldChar w:fldCharType="separate"/>
-      </w:r>
-      <w:r>
-        <w:rPr>
-          <w:noProof/>
-        </w:rPr>
-        <w:t>11</w:t>
-      </w:r>
-      <w:r>
-        <w:rPr>
-          <w:noProof/>
-        </w:rPr>
-        <w:fldChar w:fldCharType="end"/>
-      </w:r>
+      <w:fldSimple w:instr=" SEQ Figure \* ARABIC ">
+        <w:r>
+          <w:rPr>
+            <w:noProof/>
+          </w:rPr>
+          <w:t>11</w:t>
+        </w:r>
+      </w:fldSimple>
       <w:r>
         <w:t xml:space="preserve"> - Start Trip service contract</w:t>
       </w:r>
@@ -8927,27 +8880,14 @@
       <w:r>
         <w:t xml:space="preserve">Figure </w:t>
       </w:r>
-      <w:r>
-        <w:fldChar w:fldCharType="begin"/>
-      </w:r>
-      <w:r>
-        <w:instrText xml:space="preserve"> SEQ Figure \* ARABIC </w:instrText>
-      </w:r>
-      <w:r>
-        <w:fldChar w:fldCharType="separate"/>
-      </w:r>
-      <w:r>
-        <w:rPr>
-          <w:noProof/>
-        </w:rPr>
-        <w:t>12</w:t>
-      </w:r>
-      <w:r>
-        <w:rPr>
-          <w:noProof/>
-        </w:rPr>
-        <w:fldChar w:fldCharType="end"/>
-      </w:r>
+      <w:fldSimple w:instr=" SEQ Figure \* ARABIC ">
+        <w:r>
+          <w:rPr>
+            <w:noProof/>
+          </w:rPr>
+          <w:t>12</w:t>
+        </w:r>
+      </w:fldSimple>
       <w:r>
         <w:t xml:space="preserve"> - Start Recording Trip service contract</w:t>
       </w:r>
@@ -8981,12 +8921,10 @@
       <w:r>
         <w:t xml:space="preserve">3.2.1 </w:t>
       </w:r>
-      <w:proofErr w:type="spellStart"/>
       <w:r>
         <w:t>DisplayTripInformation</w:t>
       </w:r>
       <w:bookmarkEnd w:id="39"/>
-      <w:proofErr w:type="spellEnd"/>
     </w:p>
     <w:p>
       <w:pPr>
@@ -9097,27 +9035,14 @@
       <w:r>
         <w:t xml:space="preserve">Figure </w:t>
       </w:r>
-      <w:r>
-        <w:fldChar w:fldCharType="begin"/>
-      </w:r>
-      <w:r>
-        <w:instrText xml:space="preserve"> SEQ Figure \* ARABIC </w:instrText>
-      </w:r>
-      <w:r>
-        <w:fldChar w:fldCharType="separate"/>
-      </w:r>
-      <w:r>
-        <w:rPr>
-          <w:noProof/>
-        </w:rPr>
-        <w:t>13</w:t>
-      </w:r>
-      <w:r>
-        <w:rPr>
-          <w:noProof/>
-        </w:rPr>
-        <w:fldChar w:fldCharType="end"/>
-      </w:r>
+      <w:fldSimple w:instr=" SEQ Figure \* ARABIC ">
+        <w:r>
+          <w:rPr>
+            <w:noProof/>
+          </w:rPr>
+          <w:t>13</w:t>
+        </w:r>
+      </w:fldSimple>
       <w:r>
         <w:t xml:space="preserve"> - Display Trip Information use case</w:t>
       </w:r>
@@ -9223,27 +9148,14 @@
       <w:r>
         <w:t xml:space="preserve">Figure </w:t>
       </w:r>
-      <w:r>
-        <w:fldChar w:fldCharType="begin"/>
-      </w:r>
-      <w:r>
-        <w:instrText xml:space="preserve"> SEQ Figure \* ARABIC </w:instrText>
-      </w:r>
-      <w:r>
-        <w:fldChar w:fldCharType="separate"/>
-      </w:r>
-      <w:r>
-        <w:rPr>
-          <w:noProof/>
-        </w:rPr>
-        <w:t>14</w:t>
-      </w:r>
-      <w:r>
-        <w:rPr>
-          <w:noProof/>
-        </w:rPr>
-        <w:fldChar w:fldCharType="end"/>
-      </w:r>
+      <w:fldSimple w:instr=" SEQ Figure \* ARABIC ">
+        <w:r>
+          <w:rPr>
+            <w:noProof/>
+          </w:rPr>
+          <w:t>14</w:t>
+        </w:r>
+      </w:fldSimple>
       <w:r>
         <w:t xml:space="preserve"> - Display Trip Information service contract</w:t>
       </w:r>
@@ -9367,27 +9279,14 @@
       <w:r>
         <w:t xml:space="preserve">Figure </w:t>
       </w:r>
-      <w:r>
-        <w:fldChar w:fldCharType="begin"/>
-      </w:r>
-      <w:r>
-        <w:instrText xml:space="preserve"> SEQ Figure \* ARABIC </w:instrText>
-      </w:r>
-      <w:r>
-        <w:fldChar w:fldCharType="separate"/>
-      </w:r>
-      <w:r>
-        <w:rPr>
-          <w:noProof/>
-        </w:rPr>
-        <w:t>15</w:t>
-      </w:r>
-      <w:r>
-        <w:rPr>
-          <w:noProof/>
-        </w:rPr>
-        <w:fldChar w:fldCharType="end"/>
-      </w:r>
+      <w:fldSimple w:instr=" SEQ Figure \* ARABIC ">
+        <w:r>
+          <w:rPr>
+            <w:noProof/>
+          </w:rPr>
+          <w:t>15</w:t>
+        </w:r>
+      </w:fldSimple>
       <w:r>
         <w:t xml:space="preserve"> - Display Trip Information process specification</w:t>
       </w:r>
@@ -9444,14 +9343,10 @@
       <w:r>
         <w:t xml:space="preserve">3.3.1 </w:t>
       </w:r>
-      <w:proofErr w:type="spellStart"/>
-      <w:proofErr w:type="gramStart"/>
       <w:r>
         <w:t>viewComparedResults</w:t>
       </w:r>
       <w:bookmarkEnd w:id="46"/>
-      <w:proofErr w:type="spellEnd"/>
-      <w:proofErr w:type="gramEnd"/>
     </w:p>
     <w:p>
       <w:pPr>
@@ -9562,27 +9457,14 @@
       <w:r>
         <w:t xml:space="preserve">Figure </w:t>
       </w:r>
-      <w:r>
-        <w:fldChar w:fldCharType="begin"/>
-      </w:r>
-      <w:r>
-        <w:instrText xml:space="preserve"> SEQ Figure \* ARABIC </w:instrText>
-      </w:r>
-      <w:r>
-        <w:fldChar w:fldCharType="separate"/>
-      </w:r>
-      <w:r>
-        <w:rPr>
-          <w:noProof/>
-        </w:rPr>
-        <w:t>16</w:t>
-      </w:r>
-      <w:r>
-        <w:rPr>
-          <w:noProof/>
-        </w:rPr>
-        <w:fldChar w:fldCharType="end"/>
-      </w:r>
+      <w:fldSimple w:instr=" SEQ Figure \* ARABIC ">
+        <w:r>
+          <w:rPr>
+            <w:noProof/>
+          </w:rPr>
+          <w:t>16</w:t>
+        </w:r>
+      </w:fldSimple>
       <w:r>
         <w:t xml:space="preserve"> - View Compare Results use case</w:t>
       </w:r>
@@ -9703,27 +9585,14 @@
       <w:r>
         <w:t xml:space="preserve">Figure </w:t>
       </w:r>
-      <w:r>
-        <w:fldChar w:fldCharType="begin"/>
-      </w:r>
-      <w:r>
-        <w:instrText xml:space="preserve"> SEQ Figure \* ARABIC </w:instrText>
-      </w:r>
-      <w:r>
-        <w:fldChar w:fldCharType="separate"/>
-      </w:r>
-      <w:r>
-        <w:rPr>
-          <w:noProof/>
-        </w:rPr>
-        <w:t>17</w:t>
-      </w:r>
-      <w:r>
-        <w:rPr>
-          <w:noProof/>
-        </w:rPr>
-        <w:fldChar w:fldCharType="end"/>
-      </w:r>
+      <w:fldSimple w:instr=" SEQ Figure \* ARABIC ">
+        <w:r>
+          <w:rPr>
+            <w:noProof/>
+          </w:rPr>
+          <w:t>17</w:t>
+        </w:r>
+      </w:fldSimple>
       <w:r>
         <w:t xml:space="preserve"> - View Compare Results Service Contract</w:t>
       </w:r>
@@ -9829,27 +9698,14 @@
       <w:r>
         <w:t xml:space="preserve">Figure </w:t>
       </w:r>
-      <w:r>
-        <w:fldChar w:fldCharType="begin"/>
-      </w:r>
-      <w:r>
-        <w:instrText xml:space="preserve"> SEQ Figure \* ARABIC </w:instrText>
-      </w:r>
-      <w:r>
-        <w:fldChar w:fldCharType="separate"/>
-      </w:r>
-      <w:r>
-        <w:rPr>
-          <w:noProof/>
-        </w:rPr>
-        <w:t>18</w:t>
-      </w:r>
-      <w:r>
-        <w:rPr>
-          <w:noProof/>
-        </w:rPr>
-        <w:fldChar w:fldCharType="end"/>
-      </w:r>
+      <w:fldSimple w:instr=" SEQ Figure \* ARABIC ">
+        <w:r>
+          <w:rPr>
+            <w:noProof/>
+          </w:rPr>
+          <w:t>18</w:t>
+        </w:r>
+      </w:fldSimple>
       <w:r>
         <w:t xml:space="preserve"> - View Compare Results Process specification</w:t>
       </w:r>
@@ -9976,27 +9832,14 @@
       <w:r>
         <w:t xml:space="preserve">Figure </w:t>
       </w:r>
-      <w:r>
-        <w:fldChar w:fldCharType="begin"/>
-      </w:r>
-      <w:r>
-        <w:instrText xml:space="preserve"> SEQ Figure \* ARABIC </w:instrText>
-      </w:r>
-      <w:r>
-        <w:fldChar w:fldCharType="separate"/>
-      </w:r>
-      <w:r>
-        <w:rPr>
-          <w:noProof/>
-        </w:rPr>
-        <w:t>19</w:t>
-      </w:r>
-      <w:r>
-        <w:rPr>
-          <w:noProof/>
-        </w:rPr>
-        <w:fldChar w:fldCharType="end"/>
-      </w:r>
+      <w:fldSimple w:instr=" SEQ Figure \* ARABIC ">
+        <w:r>
+          <w:rPr>
+            <w:noProof/>
+          </w:rPr>
+          <w:t>19</w:t>
+        </w:r>
+      </w:fldSimple>
       <w:r>
         <w:t>- Client-Side Class Diagram</w:t>
       </w:r>
@@ -10107,27 +9950,14 @@
       <w:r>
         <w:t xml:space="preserve">Figure </w:t>
       </w:r>
-      <w:r>
-        <w:fldChar w:fldCharType="begin"/>
-      </w:r>
-      <w:r>
-        <w:instrText xml:space="preserve"> SEQ Figure \* ARABIC </w:instrText>
-      </w:r>
-      <w:r>
-        <w:fldChar w:fldCharType="separate"/>
-      </w:r>
-      <w:r>
-        <w:rPr>
-          <w:noProof/>
-        </w:rPr>
-        <w:t>20</w:t>
-      </w:r>
-      <w:r>
-        <w:rPr>
-          <w:noProof/>
-        </w:rPr>
-        <w:fldChar w:fldCharType="end"/>
-      </w:r>
+      <w:fldSimple w:instr=" SEQ Figure \* ARABIC ">
+        <w:r>
+          <w:rPr>
+            <w:noProof/>
+          </w:rPr>
+          <w:t>20</w:t>
+        </w:r>
+      </w:fldSimple>
       <w:r>
         <w:t>- Server-side Class Diagram</w:t>
       </w:r>
@@ -10243,27 +10073,14 @@
       <w:r>
         <w:t xml:space="preserve">Figure </w:t>
       </w:r>
-      <w:r>
-        <w:fldChar w:fldCharType="begin"/>
-      </w:r>
-      <w:r>
-        <w:instrText xml:space="preserve"> SEQ Figure \* ARABIC </w:instrText>
-      </w:r>
-      <w:r>
-        <w:fldChar w:fldCharType="separate"/>
-      </w:r>
-      <w:r>
-        <w:rPr>
-          <w:noProof/>
-        </w:rPr>
-        <w:t>21</w:t>
-      </w:r>
-      <w:r>
-        <w:rPr>
-          <w:noProof/>
-        </w:rPr>
-        <w:fldChar w:fldCharType="end"/>
-      </w:r>
+      <w:fldSimple w:instr=" SEQ Figure \* ARABIC ">
+        <w:r>
+          <w:rPr>
+            <w:noProof/>
+          </w:rPr>
+          <w:t>21</w:t>
+        </w:r>
+      </w:fldSimple>
       <w:r>
         <w:t>- Database Organisation Description</w:t>
       </w:r>
@@ -10326,39 +10143,15 @@
         <w:jc w:val="both"/>
       </w:pPr>
       <w:r>
-        <w:t xml:space="preserve">The </w:t>
-      </w:r>
-      <w:proofErr w:type="spellStart"/>
-      <w:r>
-        <w:t>Drivestats</w:t>
-      </w:r>
-      <w:proofErr w:type="spellEnd"/>
-      <w:r>
-        <w:t xml:space="preserve"> system user human access component must be an app for Android devices and must make use of Android sensing capabilities including but not limited to GPS and accelerometer. The </w:t>
-      </w:r>
-      <w:proofErr w:type="spellStart"/>
-      <w:r>
-        <w:t>Drivestats</w:t>
-      </w:r>
-      <w:proofErr w:type="spellEnd"/>
-      <w:r>
-        <w:t xml:space="preserve"> app must be made available for user download via the Android app store. </w:t>
-      </w:r>
-    </w:p>
-    <w:p>
-      <w:pPr>
-        <w:jc w:val="both"/>
-      </w:pPr>
-      <w:r>
-        <w:t xml:space="preserve">The </w:t>
-      </w:r>
-      <w:proofErr w:type="spellStart"/>
-      <w:r>
-        <w:t>Drivestats</w:t>
-      </w:r>
-      <w:proofErr w:type="spellEnd"/>
-      <w:r>
-        <w:t xml:space="preserve"> administrator functions must be made available via the Azure server to authorised users via a computer running Linux or Windows.</w:t>
+        <w:t xml:space="preserve">The Drivestats system user human access component must be an app for Android devices and must make use of Android sensing capabilities including but not limited to GPS and accelerometer. The Drivestats app must be made available for user download via the Android app store. </w:t>
+      </w:r>
+    </w:p>
+    <w:p>
+      <w:pPr>
+        <w:jc w:val="both"/>
+      </w:pPr>
+      <w:r>
+        <w:t>The Drivestats administrator functions must be made available via the Azure server to authorised users via a computer running Linux or Windows.</w:t>
       </w:r>
     </w:p>
     <w:p>
@@ -10427,15 +10220,7 @@
         <w:t>s</w:t>
       </w:r>
       <w:r>
-        <w:t xml:space="preserve"> for </w:t>
-      </w:r>
-      <w:proofErr w:type="spellStart"/>
-      <w:r>
-        <w:t>Drivestats</w:t>
-      </w:r>
-      <w:proofErr w:type="spellEnd"/>
-      <w:r>
-        <w:t xml:space="preserve"> is the ability to efficiently and effectively make use of Microsoft Azure as the cloud component of the service.</w:t>
+        <w:t xml:space="preserve"> for Drivestats is the ability to efficiently and effectively make use of Microsoft Azure as the cloud component of the service.</w:t>
       </w:r>
       <w:r>
         <w:t xml:space="preserve"> Furthermore, the application should remain compliant with the Google+ API used for the login functionality of the application.</w:t>
@@ -10494,31 +10279,15 @@
         <w:jc w:val="both"/>
       </w:pPr>
       <w:r>
-        <w:t xml:space="preserve">The </w:t>
-      </w:r>
-      <w:proofErr w:type="spellStart"/>
-      <w:r>
-        <w:t>Drivestats</w:t>
-      </w:r>
-      <w:proofErr w:type="spellEnd"/>
-      <w:r>
-        <w:t xml:space="preserve"> system should be able support 300 concurrent users initially. The system has the potential to be used by over 10000 clients simultaneously and the potential for even growth both locally and internationally. While initial testing will almost certainly be done using far fewer clients, scalability is an important requirement. </w:t>
-      </w:r>
-    </w:p>
-    <w:p>
-      <w:pPr>
-        <w:jc w:val="both"/>
-      </w:pPr>
-      <w:r>
-        <w:t xml:space="preserve">It is required that, as the customer base grows, the system will need to serve more users simultaneously. This will cause an increase in networking requirements, will require extensive analytics and storage capabilities. It is envisioned that, with increasing demand, additional services from the </w:t>
-      </w:r>
-      <w:proofErr w:type="spellStart"/>
-      <w:r>
-        <w:t>Drivestats</w:t>
-      </w:r>
-      <w:proofErr w:type="spellEnd"/>
-      <w:r>
-        <w:t xml:space="preserve"> system will be required to accommodate an evolving business model.</w:t>
+        <w:t xml:space="preserve">The Drivestats system should be able support 300 concurrent users initially. The system has the potential to be used by over 10000 clients simultaneously and the potential for even growth both locally and internationally. While initial testing will almost certainly be done using far fewer clients, scalability is an important requirement. </w:t>
+      </w:r>
+    </w:p>
+    <w:p>
+      <w:pPr>
+        <w:jc w:val="both"/>
+      </w:pPr>
+      <w:r>
+        <w:t>It is required that, as the customer base grows, the system will need to serve more users simultaneously. This will cause an increase in networking requirements, will require extensive analytics and storage capabilities. It is envisioned that, with increasing demand, additional services from the Drivestats system will be required to accommodate an evolving business model.</w:t>
       </w:r>
     </w:p>
     <w:p>
@@ -10542,23 +10311,7 @@
           <w:rFonts w:asciiTheme="minorHAnsi" w:eastAsiaTheme="minorHAnsi" w:hAnsiTheme="minorHAnsi" w:cstheme="minorBidi"/>
           <w:color w:val="auto"/>
         </w:rPr>
-        <w:t xml:space="preserve">he </w:t>
-      </w:r>
-      <w:proofErr w:type="spellStart"/>
-      <w:r>
-        <w:rPr>
-          <w:rFonts w:asciiTheme="minorHAnsi" w:eastAsiaTheme="minorHAnsi" w:hAnsiTheme="minorHAnsi" w:cstheme="minorBidi"/>
-          <w:color w:val="auto"/>
-        </w:rPr>
-        <w:t>Drivestats</w:t>
-      </w:r>
-      <w:proofErr w:type="spellEnd"/>
-      <w:r>
-        <w:rPr>
-          <w:rFonts w:asciiTheme="minorHAnsi" w:eastAsiaTheme="minorHAnsi" w:hAnsiTheme="minorHAnsi" w:cstheme="minorBidi"/>
-          <w:color w:val="auto"/>
-        </w:rPr>
-        <w:t xml:space="preserve"> product will make use of Azure </w:t>
+        <w:t xml:space="preserve">he Drivestats product will make use of Azure </w:t>
       </w:r>
       <w:r>
         <w:rPr>
@@ -10583,6 +10336,7 @@
           <w:id w:val="478282545"/>
           <w:citation/>
         </w:sdtPr>
+        <w:sdtEndPr/>
         <w:sdtContent>
           <w:r>
             <w:rPr>
@@ -10666,6 +10420,7 @@
           <w:id w:val="2143230137"/>
           <w:citation/>
         </w:sdtPr>
+        <w:sdtEndPr/>
         <w:sdtContent>
           <w:r>
             <w:rPr>
@@ -10709,23 +10464,7 @@
           <w:rFonts w:asciiTheme="minorHAnsi" w:eastAsiaTheme="minorHAnsi" w:hAnsiTheme="minorHAnsi" w:cstheme="minorBidi"/>
           <w:color w:val="auto"/>
         </w:rPr>
-        <w:t xml:space="preserve">: as strong indicator that all </w:t>
-      </w:r>
-      <w:proofErr w:type="spellStart"/>
-      <w:r>
-        <w:rPr>
-          <w:rFonts w:asciiTheme="minorHAnsi" w:eastAsiaTheme="minorHAnsi" w:hAnsiTheme="minorHAnsi" w:cstheme="minorBidi"/>
-          <w:color w:val="auto"/>
-        </w:rPr>
-        <w:t>Drivestats</w:t>
-      </w:r>
-      <w:proofErr w:type="spellEnd"/>
-      <w:r>
-        <w:rPr>
-          <w:rFonts w:asciiTheme="minorHAnsi" w:eastAsiaTheme="minorHAnsi" w:hAnsiTheme="minorHAnsi" w:cstheme="minorBidi"/>
-          <w:color w:val="auto"/>
-        </w:rPr>
-        <w:t xml:space="preserve"> scalability requirements will be adequately met now and in the future.</w:t>
+        <w:t>: as strong indicator that all Drivestats scalability requirements will be adequately met now and in the future.</w:t>
       </w:r>
     </w:p>
     <w:p>
@@ -10789,10 +10528,7 @@
       <w:bookmarkStart w:id="79" w:name="_Toc427911366"/>
       <w:bookmarkStart w:id="80" w:name="_Toc431810803"/>
       <w:r>
-        <w:t>6.2.2</w:t>
-      </w:r>
-      <w:r>
-        <w:t xml:space="preserve"> </w:t>
+        <w:t xml:space="preserve">6.2.2 </w:t>
       </w:r>
       <w:r>
         <w:t>Workload</w:t>
@@ -10843,10 +10579,7 @@
       <w:bookmarkStart w:id="81" w:name="_Toc427911367"/>
       <w:bookmarkStart w:id="82" w:name="_Toc431810804"/>
       <w:r>
-        <w:t>6.2.3</w:t>
-      </w:r>
-      <w:r>
-        <w:t xml:space="preserve"> </w:t>
+        <w:t xml:space="preserve">6.2.3 </w:t>
       </w:r>
       <w:r>
         <w:t>Platform</w:t>
@@ -10859,31 +10592,7 @@
         <w:jc w:val="both"/>
       </w:pPr>
       <w:r>
-        <w:t xml:space="preserve">The </w:t>
-      </w:r>
-      <w:proofErr w:type="spellStart"/>
-      <w:r>
-        <w:t>Drivestats</w:t>
-      </w:r>
-      <w:proofErr w:type="spellEnd"/>
-      <w:r>
-        <w:t xml:space="preserve"> application will run on Android 4.2 or newer technology. </w:t>
-      </w:r>
-      <w:proofErr w:type="spellStart"/>
-      <w:r>
-        <w:t>Drivestats</w:t>
-      </w:r>
-      <w:proofErr w:type="spellEnd"/>
-      <w:r>
-        <w:t xml:space="preserve"> requires the use of several sensors available only in newer Android enable devices such as GPS and accelerometer features. It is required that </w:t>
-      </w:r>
-      <w:proofErr w:type="spellStart"/>
-      <w:r>
-        <w:t>Drivestats</w:t>
-      </w:r>
-      <w:proofErr w:type="spellEnd"/>
-      <w:r>
-        <w:t xml:space="preserve"> server side should be a cloud based application.</w:t>
+        <w:t>The Drivestats application will run on Android 4.2 or newer technology. Drivestats requires the use of several sensors available only in newer Android enable devices such as GPS and accelerometer features. It is required that Drivestats server side should be a cloud based application.</w:t>
       </w:r>
     </w:p>
     <w:p>
@@ -10909,15 +10618,7 @@
         <w:jc w:val="both"/>
       </w:pPr>
       <w:r>
-        <w:t xml:space="preserve">Maintainability requirements for </w:t>
-      </w:r>
-      <w:proofErr w:type="spellStart"/>
-      <w:r>
-        <w:t>Drivestats</w:t>
-      </w:r>
-      <w:proofErr w:type="spellEnd"/>
-      <w:r>
-        <w:t xml:space="preserve"> include:</w:t>
+        <w:t>Maintainability requirements for Drivestats include:</w:t>
       </w:r>
     </w:p>
     <w:p>
@@ -11023,6 +10724,7 @@
           <w:id w:val="-1947986812"/>
           <w:citation/>
         </w:sdtPr>
+        <w:sdtEndPr/>
         <w:sdtContent>
           <w:r>
             <w:fldChar w:fldCharType="begin"/>
@@ -11114,6 +10816,7 @@
           <w:id w:val="130688439"/>
           <w:citation/>
         </w:sdtPr>
+        <w:sdtEndPr/>
         <w:sdtContent>
           <w:r>
             <w:fldChar w:fldCharType="begin"/>
@@ -11557,13 +11260,8 @@
         </w:numPr>
         <w:jc w:val="both"/>
       </w:pPr>
-      <w:proofErr w:type="spellStart"/>
-      <w:r>
-        <w:t>Github</w:t>
-      </w:r>
-      <w:proofErr w:type="spellEnd"/>
-      <w:r>
-        <w:t xml:space="preserve"> used for version control</w:t>
+      <w:r>
+        <w:t>Github used for version control</w:t>
       </w:r>
     </w:p>
     <w:p>
@@ -11639,13 +11337,8 @@
         <w:jc w:val="both"/>
       </w:pPr>
       <w:r>
-        <w:t xml:space="preserve">Android </w:t>
-      </w:r>
-      <w:proofErr w:type="spellStart"/>
-      <w:r>
-        <w:t>JellyBean</w:t>
-      </w:r>
-      <w:proofErr w:type="spellEnd"/>
+        <w:t>Android JellyBean</w:t>
+      </w:r>
     </w:p>
     <w:p>
       <w:pPr>
@@ -12827,6 +12520,7 @@
   <w:style w:type="character" w:default="1" w:styleId="DefaultParagraphFont">
     <w:name w:val="Default Paragraph Font"/>
     <w:uiPriority w:val="1"/>
+    <w:semiHidden/>
     <w:unhideWhenUsed/>
   </w:style>
   <w:style w:type="table" w:default="1" w:styleId="TableNormal">
@@ -13339,546 +13033,6 @@
 </w:styles>
 </file>
 
-<file path=word/glossary/document.xml><?xml version="1.0" encoding="utf-8"?>
-<w:glossaryDocument xmlns:wpc="http://schemas.microsoft.com/office/word/2010/wordprocessingCanvas" xmlns:mc="http://schemas.openxmlformats.org/markup-compatibility/2006" xmlns:o="urn:schemas-microsoft-com:office:office" xmlns:r="http://schemas.openxmlformats.org/officeDocument/2006/relationships" xmlns:m="http://schemas.openxmlformats.org/officeDocument/2006/math" xmlns:v="urn:schemas-microsoft-com:vml" xmlns:wp14="http://schemas.microsoft.com/office/word/2010/wordprocessingDrawing" xmlns:wp="http://schemas.openxmlformats.org/drawingml/2006/wordprocessingDrawing" xmlns:w10="urn:schemas-microsoft-com:office:word" xmlns:w="http://schemas.openxmlformats.org/wordprocessingml/2006/main" xmlns:w14="http://schemas.microsoft.com/office/word/2010/wordml" xmlns:w15="http://schemas.microsoft.com/office/word/2012/wordml" xmlns:wpg="http://schemas.microsoft.com/office/word/2010/wordprocessingGroup" xmlns:wpi="http://schemas.microsoft.com/office/word/2010/wordprocessingInk" xmlns:wne="http://schemas.microsoft.com/office/word/2006/wordml" xmlns:wps="http://schemas.microsoft.com/office/word/2010/wordprocessingShape" mc:Ignorable="w14 w15 wp14"/>
-</file>
-
-<file path=word/glossary/fontTable.xml><?xml version="1.0" encoding="utf-8"?>
-<w:fonts xmlns:mc="http://schemas.openxmlformats.org/markup-compatibility/2006" xmlns:r="http://schemas.openxmlformats.org/officeDocument/2006/relationships" xmlns:w="http://schemas.openxmlformats.org/wordprocessingml/2006/main" xmlns:w14="http://schemas.microsoft.com/office/word/2010/wordml" xmlns:w15="http://schemas.microsoft.com/office/word/2012/wordml" mc:Ignorable="w14 w15">
-  <w:font w:name="Symbol">
-    <w:panose1 w:val="05050102010706020507"/>
-    <w:charset w:val="02"/>
-    <w:family w:val="roman"/>
-    <w:pitch w:val="variable"/>
-    <w:sig w:usb0="00000000" w:usb1="10000000" w:usb2="00000000" w:usb3="00000000" w:csb0="80000000" w:csb1="00000000"/>
-  </w:font>
-  <w:font w:name="Times New Roman">
-    <w:panose1 w:val="02020603050405020304"/>
-    <w:charset w:val="00"/>
-    <w:family w:val="roman"/>
-    <w:pitch w:val="variable"/>
-    <w:sig w:usb0="E0002EFF" w:usb1="C0007843" w:usb2="00000009" w:usb3="00000000" w:csb0="000001FF" w:csb1="00000000"/>
-  </w:font>
-  <w:font w:name="Courier New">
-    <w:panose1 w:val="02070309020205020404"/>
-    <w:charset w:val="00"/>
-    <w:family w:val="modern"/>
-    <w:pitch w:val="fixed"/>
-    <w:sig w:usb0="E0002AFF" w:usb1="C0007843" w:usb2="00000009" w:usb3="00000000" w:csb0="000001FF" w:csb1="00000000"/>
-  </w:font>
-  <w:font w:name="Wingdings">
-    <w:panose1 w:val="05000000000000000000"/>
-    <w:charset w:val="02"/>
-    <w:family w:val="auto"/>
-    <w:pitch w:val="variable"/>
-    <w:sig w:usb0="00000000" w:usb1="10000000" w:usb2="00000000" w:usb3="00000000" w:csb0="80000000" w:csb1="00000000"/>
-  </w:font>
-  <w:font w:name="Calibri">
-    <w:panose1 w:val="020F0502020204030204"/>
-    <w:charset w:val="00"/>
-    <w:family w:val="swiss"/>
-    <w:pitch w:val="variable"/>
-    <w:sig w:usb0="E00002FF" w:usb1="4000ACFF" w:usb2="00000001" w:usb3="00000000" w:csb0="0000019F" w:csb1="00000000"/>
-  </w:font>
-  <w:font w:name="Calibri Light">
-    <w:panose1 w:val="020F0302020204030204"/>
-    <w:charset w:val="00"/>
-    <w:family w:val="swiss"/>
-    <w:pitch w:val="variable"/>
-    <w:sig w:usb0="A00002EF" w:usb1="4000207B" w:usb2="00000000" w:usb3="00000000" w:csb0="0000019F" w:csb1="00000000"/>
-  </w:font>
-  <w:font w:name="Arial">
-    <w:panose1 w:val="020B0604020202020204"/>
-    <w:charset w:val="00"/>
-    <w:family w:val="swiss"/>
-    <w:pitch w:val="variable"/>
-    <w:sig w:usb0="E0002AFF" w:usb1="C0007843" w:usb2="00000009" w:usb3="00000000" w:csb0="000001FF" w:csb1="00000000"/>
-  </w:font>
-</w:fonts>
-</file>
-
-<file path=word/glossary/settings.xml><?xml version="1.0" encoding="utf-8"?>
-<w:settings xmlns:mc="http://schemas.openxmlformats.org/markup-compatibility/2006" xmlns:o="urn:schemas-microsoft-com:office:office" xmlns:r="http://schemas.openxmlformats.org/officeDocument/2006/relationships" xmlns:m="http://schemas.openxmlformats.org/officeDocument/2006/math" xmlns:v="urn:schemas-microsoft-com:vml" xmlns:w10="urn:schemas-microsoft-com:office:word" xmlns:w="http://schemas.openxmlformats.org/wordprocessingml/2006/main" xmlns:w14="http://schemas.microsoft.com/office/word/2010/wordml" xmlns:w15="http://schemas.microsoft.com/office/word/2012/wordml" xmlns:sl="http://schemas.openxmlformats.org/schemaLibrary/2006/main" mc:Ignorable="w14 w15">
-  <w:view w:val="normal"/>
-  <w:revisionView w:comments="0"/>
-  <w:defaultTabStop w:val="720"/>
-  <w:characterSpacingControl w:val="doNotCompress"/>
-  <w:compat>
-    <w:useFELayout/>
-    <w:compatSetting w:name="compatibilityMode" w:uri="http://schemas.microsoft.com/office/word" w:val="15"/>
-    <w:compatSetting w:name="overrideTableStyleFontSizeAndJustification" w:uri="http://schemas.microsoft.com/office/word" w:val="1"/>
-    <w:compatSetting w:name="enableOpenTypeFeatures" w:uri="http://schemas.microsoft.com/office/word" w:val="1"/>
-    <w:compatSetting w:name="doNotFlipMirrorIndents" w:uri="http://schemas.microsoft.com/office/word" w:val="1"/>
-    <w:compatSetting w:name="differentiateMultirowTableHeaders" w:uri="http://schemas.microsoft.com/office/word" w:val="1"/>
-  </w:compat>
-  <w:rsids>
-    <w:rsidRoot w:val="00DC2903"/>
-    <w:rsid w:val="00DC2903"/>
-  </w:rsids>
-  <m:mathPr>
-    <m:mathFont m:val="Cambria Math"/>
-    <m:brkBin m:val="before"/>
-    <m:brkBinSub m:val="--"/>
-    <m:smallFrac m:val="0"/>
-    <m:dispDef/>
-    <m:lMargin m:val="0"/>
-    <m:rMargin m:val="0"/>
-    <m:defJc m:val="centerGroup"/>
-    <m:wrapIndent m:val="1440"/>
-    <m:intLim m:val="subSup"/>
-    <m:naryLim m:val="undOvr"/>
-  </m:mathPr>
-  <w:themeFontLang w:val="en-ZA"/>
-  <w:clrSchemeMapping w:bg1="light1" w:t1="dark1" w:bg2="light2" w:t2="dark2" w:accent1="accent1" w:accent2="accent2" w:accent3="accent3" w:accent4="accent4" w:accent5="accent5" w:accent6="accent6" w:hyperlink="hyperlink" w:followedHyperlink="followedHyperlink"/>
-  <w:decimalSymbol w:val=","/>
-  <w:listSeparator w:val=";"/>
-  <w15:chartTrackingRefBased/>
-</w:settings>
-</file>
-
-<file path=word/glossary/styles.xml><?xml version="1.0" encoding="utf-8"?>
-<w:styles xmlns:mc="http://schemas.openxmlformats.org/markup-compatibility/2006" xmlns:r="http://schemas.openxmlformats.org/officeDocument/2006/relationships" xmlns:w="http://schemas.openxmlformats.org/wordprocessingml/2006/main" xmlns:w14="http://schemas.microsoft.com/office/word/2010/wordml" xmlns:w15="http://schemas.microsoft.com/office/word/2012/wordml" mc:Ignorable="w14 w15">
-  <w:docDefaults>
-    <w:rPrDefault>
-      <w:rPr>
-        <w:rFonts w:asciiTheme="minorHAnsi" w:eastAsiaTheme="minorEastAsia" w:hAnsiTheme="minorHAnsi" w:cstheme="minorBidi"/>
-        <w:sz w:val="22"/>
-        <w:szCs w:val="22"/>
-        <w:lang w:val="en-ZA" w:eastAsia="en-ZA" w:bidi="ar-SA"/>
-      </w:rPr>
-    </w:rPrDefault>
-    <w:pPrDefault>
-      <w:pPr>
-        <w:spacing w:after="160" w:line="259" w:lineRule="auto"/>
-      </w:pPr>
-    </w:pPrDefault>
-  </w:docDefaults>
-  <w:latentStyles w:defLockedState="0" w:defUIPriority="99" w:defSemiHidden="0" w:defUnhideWhenUsed="0" w:defQFormat="0" w:count="371">
-    <w:lsdException w:name="Normal" w:uiPriority="0" w:qFormat="1"/>
-    <w:lsdException w:name="heading 1" w:uiPriority="9" w:qFormat="1"/>
-    <w:lsdException w:name="heading 2" w:semiHidden="1" w:uiPriority="9" w:unhideWhenUsed="1" w:qFormat="1"/>
-    <w:lsdException w:name="heading 3" w:semiHidden="1" w:uiPriority="9" w:unhideWhenUsed="1" w:qFormat="1"/>
-    <w:lsdException w:name="heading 4" w:semiHidden="1" w:uiPriority="9" w:unhideWhenUsed="1" w:qFormat="1"/>
-    <w:lsdException w:name="heading 5" w:semiHidden="1" w:uiPriority="9" w:unhideWhenUsed="1" w:qFormat="1"/>
-    <w:lsdException w:name="heading 6" w:semiHidden="1" w:uiPriority="9" w:unhideWhenUsed="1" w:qFormat="1"/>
-    <w:lsdException w:name="heading 7" w:semiHidden="1" w:uiPriority="9" w:unhideWhenUsed="1" w:qFormat="1"/>
-    <w:lsdException w:name="heading 8" w:semiHidden="1" w:uiPriority="9" w:unhideWhenUsed="1" w:qFormat="1"/>
-    <w:lsdException w:name="heading 9" w:semiHidden="1" w:uiPriority="9" w:unhideWhenUsed="1" w:qFormat="1"/>
-    <w:lsdException w:name="index 1" w:semiHidden="1" w:unhideWhenUsed="1"/>
-    <w:lsdException w:name="index 2" w:semiHidden="1" w:unhideWhenUsed="1"/>
-    <w:lsdException w:name="index 3" w:semiHidden="1" w:unhideWhenUsed="1"/>
-    <w:lsdException w:name="index 4" w:semiHidden="1" w:unhideWhenUsed="1"/>
-    <w:lsdException w:name="index 5" w:semiHidden="1" w:unhideWhenUsed="1"/>
-    <w:lsdException w:name="index 6" w:semiHidden="1" w:unhideWhenUsed="1"/>
-    <w:lsdException w:name="index 7" w:semiHidden="1" w:unhideWhenUsed="1"/>
-    <w:lsdException w:name="index 8" w:semiHidden="1" w:unhideWhenUsed="1"/>
-    <w:lsdException w:name="index 9" w:semiHidden="1" w:unhideWhenUsed="1"/>
-    <w:lsdException w:name="toc 1" w:semiHidden="1" w:uiPriority="39" w:unhideWhenUsed="1"/>
-    <w:lsdException w:name="toc 2" w:semiHidden="1" w:uiPriority="39" w:unhideWhenUsed="1"/>
-    <w:lsdException w:name="toc 3" w:semiHidden="1" w:uiPriority="39" w:unhideWhenUsed="1"/>
-    <w:lsdException w:name="toc 4" w:semiHidden="1" w:uiPriority="39" w:unhideWhenUsed="1"/>
-    <w:lsdException w:name="toc 5" w:semiHidden="1" w:uiPriority="39" w:unhideWhenUsed="1"/>
-    <w:lsdException w:name="toc 6" w:semiHidden="1" w:uiPriority="39" w:unhideWhenUsed="1"/>
-    <w:lsdException w:name="toc 7" w:semiHidden="1" w:uiPriority="39" w:unhideWhenUsed="1"/>
-    <w:lsdException w:name="toc 8" w:semiHidden="1" w:uiPriority="39" w:unhideWhenUsed="1"/>
-    <w:lsdException w:name="toc 9" w:semiHidden="1" w:uiPriority="39" w:unhideWhenUsed="1"/>
-    <w:lsdException w:name="Normal Indent" w:semiHidden="1" w:unhideWhenUsed="1"/>
-    <w:lsdException w:name="footnote text" w:semiHidden="1" w:unhideWhenUsed="1"/>
-    <w:lsdException w:name="annotation text" w:semiHidden="1" w:unhideWhenUsed="1"/>
-    <w:lsdException w:name="header" w:semiHidden="1" w:unhideWhenUsed="1"/>
-    <w:lsdException w:name="footer" w:semiHidden="1" w:unhideWhenUsed="1"/>
-    <w:lsdException w:name="index heading" w:semiHidden="1" w:unhideWhenUsed="1"/>
-    <w:lsdException w:name="caption" w:semiHidden="1" w:uiPriority="35" w:unhideWhenUsed="1" w:qFormat="1"/>
-    <w:lsdException w:name="table of figures" w:semiHidden="1" w:unhideWhenUsed="1"/>
-    <w:lsdException w:name="envelope address" w:semiHidden="1" w:unhideWhenUsed="1"/>
-    <w:lsdException w:name="envelope return" w:semiHidden="1" w:unhideWhenUsed="1"/>
-    <w:lsdException w:name="footnote reference" w:semiHidden="1" w:unhideWhenUsed="1"/>
-    <w:lsdException w:name="annotation reference" w:semiHidden="1" w:unhideWhenUsed="1"/>
-    <w:lsdException w:name="line number" w:semiHidden="1" w:unhideWhenUsed="1"/>
-    <w:lsdException w:name="page number" w:semiHidden="1" w:unhideWhenUsed="1"/>
-    <w:lsdException w:name="endnote reference" w:semiHidden="1" w:unhideWhenUsed="1"/>
-    <w:lsdException w:name="endnote text" w:semiHidden="1" w:unhideWhenUsed="1"/>
-    <w:lsdException w:name="table of authorities" w:semiHidden="1" w:unhideWhenUsed="1"/>
-    <w:lsdException w:name="macro" w:semiHidden="1" w:unhideWhenUsed="1"/>
-    <w:lsdException w:name="toa heading" w:semiHidden="1" w:unhideWhenUsed="1"/>
-    <w:lsdException w:name="List" w:semiHidden="1" w:unhideWhenUsed="1"/>
-    <w:lsdException w:name="List Bullet" w:semiHidden="1" w:unhideWhenUsed="1"/>
-    <w:lsdException w:name="List Number" w:semiHidden="1" w:unhideWhenUsed="1"/>
-    <w:lsdException w:name="List 2" w:semiHidden="1" w:unhideWhenUsed="1"/>
-    <w:lsdException w:name="List 3" w:semiHidden="1" w:unhideWhenUsed="1"/>
-    <w:lsdException w:name="List 4" w:semiHidden="1" w:unhideWhenUsed="1"/>
-    <w:lsdException w:name="List 5" w:semiHidden="1" w:unhideWhenUsed="1"/>
-    <w:lsdException w:name="List Bullet 2" w:semiHidden="1" w:unhideWhenUsed="1"/>
-    <w:lsdException w:name="List Bullet 3" w:semiHidden="1" w:unhideWhenUsed="1"/>
-    <w:lsdException w:name="List Bullet 4" w:semiHidden="1" w:unhideWhenUsed="1"/>
-    <w:lsdException w:name="List Bullet 5" w:semiHidden="1" w:unhideWhenUsed="1"/>
-    <w:lsdException w:name="List Number 2" w:semiHidden="1" w:unhideWhenUsed="1"/>
-    <w:lsdException w:name="List Number 3" w:semiHidden="1" w:unhideWhenUsed="1"/>
-    <w:lsdException w:name="List Number 4" w:semiHidden="1" w:unhideWhenUsed="1"/>
-    <w:lsdException w:name="List Number 5" w:semiHidden="1" w:unhideWhenUsed="1"/>
-    <w:lsdException w:name="Title" w:uiPriority="10" w:qFormat="1"/>
-    <w:lsdException w:name="Closing" w:semiHidden="1" w:unhideWhenUsed="1"/>
-    <w:lsdException w:name="Signature" w:semiHidden="1" w:unhideWhenUsed="1"/>
-    <w:lsdException w:name="Default Paragraph Font" w:semiHidden="1" w:uiPriority="1" w:unhideWhenUsed="1"/>
-    <w:lsdException w:name="Body Text" w:semiHidden="1" w:unhideWhenUsed="1"/>
-    <w:lsdException w:name="Body Text Indent" w:semiHidden="1" w:unhideWhenUsed="1"/>
-    <w:lsdException w:name="List Continue" w:semiHidden="1" w:unhideWhenUsed="1"/>
-    <w:lsdException w:name="List Continue 2" w:semiHidden="1" w:unhideWhenUsed="1"/>
-    <w:lsdException w:name="List Continue 3" w:semiHidden="1" w:unhideWhenUsed="1"/>
-    <w:lsdException w:name="List Continue 4" w:semiHidden="1" w:unhideWhenUsed="1"/>
-    <w:lsdException w:name="List Continue 5" w:semiHidden="1" w:unhideWhenUsed="1"/>
-    <w:lsdException w:name="Message Header" w:semiHidden="1" w:unhideWhenUsed="1"/>
-    <w:lsdException w:name="Subtitle" w:uiPriority="11" w:qFormat="1"/>
-    <w:lsdException w:name="Salutation" w:semiHidden="1" w:unhideWhenUsed="1"/>
-    <w:lsdException w:name="Date" w:semiHidden="1" w:unhideWhenUsed="1"/>
-    <w:lsdException w:name="Body Text First Indent" w:semiHidden="1" w:unhideWhenUsed="1"/>
-    <w:lsdException w:name="Body Text First Indent 2" w:semiHidden="1" w:unhideWhenUsed="1"/>
-    <w:lsdException w:name="Note Heading" w:semiHidden="1" w:unhideWhenUsed="1"/>
-    <w:lsdException w:name="Body Text 2" w:semiHidden="1" w:unhideWhenUsed="1"/>
-    <w:lsdException w:name="Body Text 3" w:semiHidden="1" w:unhideWhenUsed="1"/>
-    <w:lsdException w:name="Body Text Indent 2" w:semiHidden="1" w:unhideWhenUsed="1"/>
-    <w:lsdException w:name="Body Text Indent 3" w:semiHidden="1" w:unhideWhenUsed="1"/>
-    <w:lsdException w:name="Block Text" w:semiHidden="1" w:unhideWhenUsed="1"/>
-    <w:lsdException w:name="Hyperlink" w:semiHidden="1" w:unhideWhenUsed="1"/>
-    <w:lsdException w:name="FollowedHyperlink" w:semiHidden="1" w:unhideWhenUsed="1"/>
-    <w:lsdException w:name="Strong" w:uiPriority="22" w:qFormat="1"/>
-    <w:lsdException w:name="Emphasis" w:uiPriority="20" w:qFormat="1"/>
-    <w:lsdException w:name="Document Map" w:semiHidden="1" w:unhideWhenUsed="1"/>
-    <w:lsdException w:name="Plain Text" w:semiHidden="1" w:unhideWhenUsed="1"/>
-    <w:lsdException w:name="E-mail Signature" w:semiHidden="1" w:unhideWhenUsed="1"/>
-    <w:lsdException w:name="HTML Top of Form" w:semiHidden="1" w:unhideWhenUsed="1"/>
-    <w:lsdException w:name="HTML Bottom of Form" w:semiHidden="1" w:unhideWhenUsed="1"/>
-    <w:lsdException w:name="Normal (Web)" w:semiHidden="1" w:unhideWhenUsed="1"/>
-    <w:lsdException w:name="HTML Acronym" w:semiHidden="1" w:unhideWhenUsed="1"/>
-    <w:lsdException w:name="HTML Address" w:semiHidden="1" w:unhideWhenUsed="1"/>
-    <w:lsdException w:name="HTML Cite" w:semiHidden="1" w:unhideWhenUsed="1"/>
-    <w:lsdException w:name="HTML Code" w:semiHidden="1" w:unhideWhenUsed="1"/>
-    <w:lsdException w:name="HTML Definition" w:semiHidden="1" w:unhideWhenUsed="1"/>
-    <w:lsdException w:name="HTML Keyboard" w:semiHidden="1" w:unhideWhenUsed="1"/>
-    <w:lsdException w:name="HTML Preformatted" w:semiHidden="1" w:unhideWhenUsed="1"/>
-    <w:lsdException w:name="HTML Sample" w:semiHidden="1" w:unhideWhenUsed="1"/>
-    <w:lsdException w:name="HTML Typewriter" w:semiHidden="1" w:unhideWhenUsed="1"/>
-    <w:lsdException w:name="HTML Variable" w:semiHidden="1" w:unhideWhenUsed="1"/>
-    <w:lsdException w:name="Normal Table" w:semiHidden="1" w:unhideWhenUsed="1"/>
-    <w:lsdException w:name="annotation subject" w:semiHidden="1" w:unhideWhenUsed="1"/>
-    <w:lsdException w:name="No List" w:semiHidden="1" w:unhideWhenUsed="1"/>
-    <w:lsdException w:name="Outline List 1" w:semiHidden="1" w:unhideWhenUsed="1"/>
-    <w:lsdException w:name="Outline List 2" w:semiHidden="1" w:unhideWhenUsed="1"/>
-    <w:lsdException w:name="Outline List 3" w:semiHidden="1" w:unhideWhenUsed="1"/>
-    <w:lsdException w:name="Table Simple 1" w:semiHidden="1" w:unhideWhenUsed="1"/>
-    <w:lsdException w:name="Table Simple 2" w:semiHidden="1" w:unhideWhenUsed="1"/>
-    <w:lsdException w:name="Table Simple 3" w:semiHidden="1" w:unhideWhenUsed="1"/>
-    <w:lsdException w:name="Table Classic 1" w:semiHidden="1" w:unhideWhenUsed="1"/>
-    <w:lsdException w:name="Table Classic 2" w:semiHidden="1" w:unhideWhenUsed="1"/>
-    <w:lsdException w:name="Table Classic 3" w:semiHidden="1" w:unhideWhenUsed="1"/>
-    <w:lsdException w:name="Table Classic 4" w:semiHidden="1" w:unhideWhenUsed="1"/>
-    <w:lsdException w:name="Table Colorful 1" w:semiHidden="1" w:unhideWhenUsed="1"/>
-    <w:lsdException w:name="Table Colorful 2" w:semiHidden="1" w:unhideWhenUsed="1"/>
-    <w:lsdException w:name="Table Colorful 3" w:semiHidden="1" w:unhideWhenUsed="1"/>
-    <w:lsdException w:name="Table Columns 1" w:semiHidden="1" w:unhideWhenUsed="1"/>
-    <w:lsdException w:name="Table Columns 2" w:semiHidden="1" w:unhideWhenUsed="1"/>
-    <w:lsdException w:name="Table Columns 3" w:semiHidden="1" w:unhideWhenUsed="1"/>
-    <w:lsdException w:name="Table Columns 4" w:semiHidden="1" w:unhideWhenUsed="1"/>
-    <w:lsdException w:name="Table Columns 5" w:semiHidden="1" w:unhideWhenUsed="1"/>
-    <w:lsdException w:name="Table Grid 1" w:semiHidden="1" w:unhideWhenUsed="1"/>
-    <w:lsdException w:name="Table Grid 2" w:semiHidden="1" w:unhideWhenUsed="1"/>
-    <w:lsdException w:name="Table Grid 3" w:semiHidden="1" w:unhideWhenUsed="1"/>
-    <w:lsdException w:name="Table Grid 4" w:semiHidden="1" w:unhideWhenUsed="1"/>
-    <w:lsdException w:name="Table Grid 5" w:semiHidden="1" w:unhideWhenUsed="1"/>
-    <w:lsdException w:name="Table Grid 6" w:semiHidden="1" w:unhideWhenUsed="1"/>
-    <w:lsdException w:name="Table Grid 7" w:semiHidden="1" w:unhideWhenUsed="1"/>
-    <w:lsdException w:name="Table Grid 8" w:semiHidden="1" w:unhideWhenUsed="1"/>
-    <w:lsdException w:name="Table List 1" w:semiHidden="1" w:unhideWhenUsed="1"/>
-    <w:lsdException w:name="Table List 2" w:semiHidden="1" w:unhideWhenUsed="1"/>
-    <w:lsdException w:name="Table List 3" w:semiHidden="1" w:unhideWhenUsed="1"/>
-    <w:lsdException w:name="Table List 4" w:semiHidden="1" w:unhideWhenUsed="1"/>
-    <w:lsdException w:name="Table List 5" w:semiHidden="1" w:unhideWhenUsed="1"/>
-    <w:lsdException w:name="Table List 6" w:semiHidden="1" w:unhideWhenUsed="1"/>
-    <w:lsdException w:name="Table List 7" w:semiHidden="1" w:unhideWhenUsed="1"/>
-    <w:lsdException w:name="Table List 8" w:semiHidden="1" w:unhideWhenUsed="1"/>
-    <w:lsdException w:name="Table 3D effects 1" w:semiHidden="1" w:unhideWhenUsed="1"/>
-    <w:lsdException w:name="Table 3D effects 2" w:semiHidden="1" w:unhideWhenUsed="1"/>
-    <w:lsdException w:name="Table 3D effects 3" w:semiHidden="1" w:unhideWhenUsed="1"/>
-    <w:lsdException w:name="Table Contemporary" w:semiHidden="1" w:unhideWhenUsed="1"/>
-    <w:lsdException w:name="Table Elegant" w:semiHidden="1" w:unhideWhenUsed="1"/>
-    <w:lsdException w:name="Table Professional" w:semiHidden="1" w:unhideWhenUsed="1"/>
-    <w:lsdException w:name="Table Subtle 1" w:semiHidden="1" w:unhideWhenUsed="1"/>
-    <w:lsdException w:name="Table Subtle 2" w:semiHidden="1" w:unhideWhenUsed="1"/>
-    <w:lsdException w:name="Table Web 1" w:semiHidden="1" w:unhideWhenUsed="1"/>
-    <w:lsdException w:name="Table Web 2" w:semiHidden="1" w:unhideWhenUsed="1"/>
-    <w:lsdException w:name="Table Web 3" w:semiHidden="1" w:unhideWhenUsed="1"/>
-    <w:lsdException w:name="Balloon Text" w:semiHidden="1" w:unhideWhenUsed="1"/>
-    <w:lsdException w:name="Table Grid" w:uiPriority="39"/>
-    <w:lsdException w:name="Table Theme" w:semiHidden="1" w:unhideWhenUsed="1"/>
-    <w:lsdException w:name="Placeholder Text" w:semiHidden="1"/>
-    <w:lsdException w:name="No Spacing" w:uiPriority="1" w:qFormat="1"/>
-    <w:lsdException w:name="Light Shading" w:uiPriority="60"/>
-    <w:lsdException w:name="Light List" w:uiPriority="61"/>
-    <w:lsdException w:name="Light Grid" w:uiPriority="62"/>
-    <w:lsdException w:name="Medium Shading 1" w:uiPriority="63"/>
-    <w:lsdException w:name="Medium Shading 2" w:uiPriority="64"/>
-    <w:lsdException w:name="Medium List 1" w:uiPriority="65"/>
-    <w:lsdException w:name="Medium List 2" w:uiPriority="66"/>
-    <w:lsdException w:name="Medium Grid 1" w:uiPriority="67"/>
-    <w:lsdException w:name="Medium Grid 2" w:uiPriority="68"/>
-    <w:lsdException w:name="Medium Grid 3" w:uiPriority="69"/>
-    <w:lsdException w:name="Dark List" w:uiPriority="70"/>
-    <w:lsdException w:name="Colorful Shading" w:uiPriority="71"/>
-    <w:lsdException w:name="Colorful List" w:uiPriority="72"/>
-    <w:lsdException w:name="Colorful Grid" w:uiPriority="73"/>
-    <w:lsdException w:name="Light Shading Accent 1" w:uiPriority="60"/>
-    <w:lsdException w:name="Light List Accent 1" w:uiPriority="61"/>
-    <w:lsdException w:name="Light Grid Accent 1" w:uiPriority="62"/>
-    <w:lsdException w:name="Medium Shading 1 Accent 1" w:uiPriority="63"/>
-    <w:lsdException w:name="Medium Shading 2 Accent 1" w:uiPriority="64"/>
-    <w:lsdException w:name="Medium List 1 Accent 1" w:uiPriority="65"/>
-    <w:lsdException w:name="Revision" w:semiHidden="1"/>
-    <w:lsdException w:name="List Paragraph" w:uiPriority="34" w:qFormat="1"/>
-    <w:lsdException w:name="Quote" w:uiPriority="29" w:qFormat="1"/>
-    <w:lsdException w:name="Intense Quote" w:uiPriority="30" w:qFormat="1"/>
-    <w:lsdException w:name="Medium List 2 Accent 1" w:uiPriority="66"/>
-    <w:lsdException w:name="Medium Grid 1 Accent 1" w:uiPriority="67"/>
-    <w:lsdException w:name="Medium Grid 2 Accent 1" w:uiPriority="68"/>
-    <w:lsdException w:name="Medium Grid 3 Accent 1" w:uiPriority="69"/>
-    <w:lsdException w:name="Dark List Accent 1" w:uiPriority="70"/>
-    <w:lsdException w:name="Colorful Shading Accent 1" w:uiPriority="71"/>
-    <w:lsdException w:name="Colorful List Accent 1" w:uiPriority="72"/>
-    <w:lsdException w:name="Colorful Grid Accent 1" w:uiPriority="73"/>
-    <w:lsdException w:name="Light Shading Accent 2" w:uiPriority="60"/>
-    <w:lsdException w:name="Light List Accent 2" w:uiPriority="61"/>
-    <w:lsdException w:name="Light Grid Accent 2" w:uiPriority="62"/>
-    <w:lsdException w:name="Medium Shading 1 Accent 2" w:uiPriority="63"/>
-    <w:lsdException w:name="Medium Shading 2 Accent 2" w:uiPriority="64"/>
-    <w:lsdException w:name="Medium List 1 Accent 2" w:uiPriority="65"/>
-    <w:lsdException w:name="Medium List 2 Accent 2" w:uiPriority="66"/>
-    <w:lsdException w:name="Medium Grid 1 Accent 2" w:uiPriority="67"/>
-    <w:lsdException w:name="Medium Grid 2 Accent 2" w:uiPriority="68"/>
-    <w:lsdException w:name="Medium Grid 3 Accent 2" w:uiPriority="69"/>
-    <w:lsdException w:name="Dark List Accent 2" w:uiPriority="70"/>
-    <w:lsdException w:name="Colorful Shading Accent 2" w:uiPriority="71"/>
-    <w:lsdException w:name="Colorful List Accent 2" w:uiPriority="72"/>
-    <w:lsdException w:name="Colorful Grid Accent 2" w:uiPriority="73"/>
-    <w:lsdException w:name="Light Shading Accent 3" w:uiPriority="60"/>
-    <w:lsdException w:name="Light List Accent 3" w:uiPriority="61"/>
-    <w:lsdException w:name="Light Grid Accent 3" w:uiPriority="62"/>
-    <w:lsdException w:name="Medium Shading 1 Accent 3" w:uiPriority="63"/>
-    <w:lsdException w:name="Medium Shading 2 Accent 3" w:uiPriority="64"/>
-    <w:lsdException w:name="Medium List 1 Accent 3" w:uiPriority="65"/>
-    <w:lsdException w:name="Medium List 2 Accent 3" w:uiPriority="66"/>
-    <w:lsdException w:name="Medium Grid 1 Accent 3" w:uiPriority="67"/>
-    <w:lsdException w:name="Medium Grid 2 Accent 3" w:uiPriority="68"/>
-    <w:lsdException w:name="Medium Grid 3 Accent 3" w:uiPriority="69"/>
-    <w:lsdException w:name="Dark List Accent 3" w:uiPriority="70"/>
-    <w:lsdException w:name="Colorful Shading Accent 3" w:uiPriority="71"/>
-    <w:lsdException w:name="Colorful List Accent 3" w:uiPriority="72"/>
-    <w:lsdException w:name="Colorful Grid Accent 3" w:uiPriority="73"/>
-    <w:lsdException w:name="Light Shading Accent 4" w:uiPriority="60"/>
-    <w:lsdException w:name="Light List Accent 4" w:uiPriority="61"/>
-    <w:lsdException w:name="Light Grid Accent 4" w:uiPriority="62"/>
-    <w:lsdException w:name="Medium Shading 1 Accent 4" w:uiPriority="63"/>
-    <w:lsdException w:name="Medium Shading 2 Accent 4" w:uiPriority="64"/>
-    <w:lsdException w:name="Medium List 1 Accent 4" w:uiPriority="65"/>
-    <w:lsdException w:name="Medium List 2 Accent 4" w:uiPriority="66"/>
-    <w:lsdException w:name="Medium Grid 1 Accent 4" w:uiPriority="67"/>
-    <w:lsdException w:name="Medium Grid 2 Accent 4" w:uiPriority="68"/>
-    <w:lsdException w:name="Medium Grid 3 Accent 4" w:uiPriority="69"/>
-    <w:lsdException w:name="Dark List Accent 4" w:uiPriority="70"/>
-    <w:lsdException w:name="Colorful Shading Accent 4" w:uiPriority="71"/>
-    <w:lsdException w:name="Colorful List Accent 4" w:uiPriority="72"/>
-    <w:lsdException w:name="Colorful Grid Accent 4" w:uiPriority="73"/>
-    <w:lsdException w:name="Light Shading Accent 5" w:uiPriority="60"/>
-    <w:lsdException w:name="Light List Accent 5" w:uiPriority="61"/>
-    <w:lsdException w:name="Light Grid Accent 5" w:uiPriority="62"/>
-    <w:lsdException w:name="Medium Shading 1 Accent 5" w:uiPriority="63"/>
-    <w:lsdException w:name="Medium Shading 2 Accent 5" w:uiPriority="64"/>
-    <w:lsdException w:name="Medium List 1 Accent 5" w:uiPriority="65"/>
-    <w:lsdException w:name="Medium List 2 Accent 5" w:uiPriority="66"/>
-    <w:lsdException w:name="Medium Grid 1 Accent 5" w:uiPriority="67"/>
-    <w:lsdException w:name="Medium Grid 2 Accent 5" w:uiPriority="68"/>
-    <w:lsdException w:name="Medium Grid 3 Accent 5" w:uiPriority="69"/>
-    <w:lsdException w:name="Dark List Accent 5" w:uiPriority="70"/>
-    <w:lsdException w:name="Colorful Shading Accent 5" w:uiPriority="71"/>
-    <w:lsdException w:name="Colorful List Accent 5" w:uiPriority="72"/>
-    <w:lsdException w:name="Colorful Grid Accent 5" w:uiPriority="73"/>
-    <w:lsdException w:name="Light Shading Accent 6" w:uiPriority="60"/>
-    <w:lsdException w:name="Light List Accent 6" w:uiPriority="61"/>
-    <w:lsdException w:name="Light Grid Accent 6" w:uiPriority="62"/>
-    <w:lsdException w:name="Medium Shading 1 Accent 6" w:uiPriority="63"/>
-    <w:lsdException w:name="Medium Shading 2 Accent 6" w:uiPriority="64"/>
-    <w:lsdException w:name="Medium List 1 Accent 6" w:uiPriority="65"/>
-    <w:lsdException w:name="Medium List 2 Accent 6" w:uiPriority="66"/>
-    <w:lsdException w:name="Medium Grid 1 Accent 6" w:uiPriority="67"/>
-    <w:lsdException w:name="Medium Grid 2 Accent 6" w:uiPriority="68"/>
-    <w:lsdException w:name="Medium Grid 3 Accent 6" w:uiPriority="69"/>
-    <w:lsdException w:name="Dark List Accent 6" w:uiPriority="70"/>
-    <w:lsdException w:name="Colorful Shading Accent 6" w:uiPriority="71"/>
-    <w:lsdException w:name="Colorful List Accent 6" w:uiPriority="72"/>
-    <w:lsdException w:name="Colorful Grid Accent 6" w:uiPriority="73"/>
-    <w:lsdException w:name="Subtle Emphasis" w:uiPriority="19" w:qFormat="1"/>
-    <w:lsdException w:name="Intense Emphasis" w:uiPriority="21" w:qFormat="1"/>
-    <w:lsdException w:name="Subtle Reference" w:uiPriority="31" w:qFormat="1"/>
-    <w:lsdException w:name="Intense Reference" w:uiPriority="32" w:qFormat="1"/>
-    <w:lsdException w:name="Book Title" w:uiPriority="33" w:qFormat="1"/>
-    <w:lsdException w:name="Bibliography" w:semiHidden="1" w:uiPriority="37" w:unhideWhenUsed="1"/>
-    <w:lsdException w:name="TOC Heading" w:semiHidden="1" w:uiPriority="39" w:unhideWhenUsed="1" w:qFormat="1"/>
-    <w:lsdException w:name="Plain Table 1" w:uiPriority="41"/>
-    <w:lsdException w:name="Plain Table 2" w:uiPriority="42"/>
-    <w:lsdException w:name="Plain Table 3" w:uiPriority="43"/>
-    <w:lsdException w:name="Plain Table 4" w:uiPriority="44"/>
-    <w:lsdException w:name="Plain Table 5" w:uiPriority="45"/>
-    <w:lsdException w:name="Grid Table Light" w:uiPriority="40"/>
-    <w:lsdException w:name="Grid Table 1 Light" w:uiPriority="46"/>
-    <w:lsdException w:name="Grid Table 2" w:uiPriority="47"/>
-    <w:lsdException w:name="Grid Table 3" w:uiPriority="48"/>
-    <w:lsdException w:name="Grid Table 4" w:uiPriority="49"/>
-    <w:lsdException w:name="Grid Table 5 Dark" w:uiPriority="50"/>
-    <w:lsdException w:name="Grid Table 6 Colorful" w:uiPriority="51"/>
-    <w:lsdException w:name="Grid Table 7 Colorful" w:uiPriority="52"/>
-    <w:lsdException w:name="Grid Table 1 Light Accent 1" w:uiPriority="46"/>
-    <w:lsdException w:name="Grid Table 2 Accent 1" w:uiPriority="47"/>
-    <w:lsdException w:name="Grid Table 3 Accent 1" w:uiPriority="48"/>
-    <w:lsdException w:name="Grid Table 4 Accent 1" w:uiPriority="49"/>
-    <w:lsdException w:name="Grid Table 5 Dark Accent 1" w:uiPriority="50"/>
-    <w:lsdException w:name="Grid Table 6 Colorful Accent 1" w:uiPriority="51"/>
-    <w:lsdException w:name="Grid Table 7 Colorful Accent 1" w:uiPriority="52"/>
-    <w:lsdException w:name="Grid Table 1 Light Accent 2" w:uiPriority="46"/>
-    <w:lsdException w:name="Grid Table 2 Accent 2" w:uiPriority="47"/>
-    <w:lsdException w:name="Grid Table 3 Accent 2" w:uiPriority="48"/>
-    <w:lsdException w:name="Grid Table 4 Accent 2" w:uiPriority="49"/>
-    <w:lsdException w:name="Grid Table 5 Dark Accent 2" w:uiPriority="50"/>
-    <w:lsdException w:name="Grid Table 6 Colorful Accent 2" w:uiPriority="51"/>
-    <w:lsdException w:name="Grid Table 7 Colorful Accent 2" w:uiPriority="52"/>
-    <w:lsdException w:name="Grid Table 1 Light Accent 3" w:uiPriority="46"/>
-    <w:lsdException w:name="Grid Table 2 Accent 3" w:uiPriority="47"/>
-    <w:lsdException w:name="Grid Table 3 Accent 3" w:uiPriority="48"/>
-    <w:lsdException w:name="Grid Table 4 Accent 3" w:uiPriority="49"/>
-    <w:lsdException w:name="Grid Table 5 Dark Accent 3" w:uiPriority="50"/>
-    <w:lsdException w:name="Grid Table 6 Colorful Accent 3" w:uiPriority="51"/>
-    <w:lsdException w:name="Grid Table 7 Colorful Accent 3" w:uiPriority="52"/>
-    <w:lsdException w:name="Grid Table 1 Light Accent 4" w:uiPriority="46"/>
-    <w:lsdException w:name="Grid Table 2 Accent 4" w:uiPriority="47"/>
-    <w:lsdException w:name="Grid Table 3 Accent 4" w:uiPriority="48"/>
-    <w:lsdException w:name="Grid Table 4 Accent 4" w:uiPriority="49"/>
-    <w:lsdException w:name="Grid Table 5 Dark Accent 4" w:uiPriority="50"/>
-    <w:lsdException w:name="Grid Table 6 Colorful Accent 4" w:uiPriority="51"/>
-    <w:lsdException w:name="Grid Table 7 Colorful Accent 4" w:uiPriority="52"/>
-    <w:lsdException w:name="Grid Table 1 Light Accent 5" w:uiPriority="46"/>
-    <w:lsdException w:name="Grid Table 2 Accent 5" w:uiPriority="47"/>
-    <w:lsdException w:name="Grid Table 3 Accent 5" w:uiPriority="48"/>
-    <w:lsdException w:name="Grid Table 4 Accent 5" w:uiPriority="49"/>
-    <w:lsdException w:name="Grid Table 5 Dark Accent 5" w:uiPriority="50"/>
-    <w:lsdException w:name="Grid Table 6 Colorful Accent 5" w:uiPriority="51"/>
-    <w:lsdException w:name="Grid Table 7 Colorful Accent 5" w:uiPriority="52"/>
-    <w:lsdException w:name="Grid Table 1 Light Accent 6" w:uiPriority="46"/>
-    <w:lsdException w:name="Grid Table 2 Accent 6" w:uiPriority="47"/>
-    <w:lsdException w:name="Grid Table 3 Accent 6" w:uiPriority="48"/>
-    <w:lsdException w:name="Grid Table 4 Accent 6" w:uiPriority="49"/>
-    <w:lsdException w:name="Grid Table 5 Dark Accent 6" w:uiPriority="50"/>
-    <w:lsdException w:name="Grid Table 6 Colorful Accent 6" w:uiPriority="51"/>
-    <w:lsdException w:name="Grid Table 7 Colorful Accent 6" w:uiPriority="52"/>
-    <w:lsdException w:name="List Table 1 Light" w:uiPriority="46"/>
-    <w:lsdException w:name="List Table 2" w:uiPriority="47"/>
-    <w:lsdException w:name="List Table 3" w:uiPriority="48"/>
-    <w:lsdException w:name="List Table 4" w:uiPriority="49"/>
-    <w:lsdException w:name="List Table 5 Dark" w:uiPriority="50"/>
-    <w:lsdException w:name="List Table 6 Colorful" w:uiPriority="51"/>
-    <w:lsdException w:name="List Table 7 Colorful" w:uiPriority="52"/>
-    <w:lsdException w:name="List Table 1 Light Accent 1" w:uiPriority="46"/>
-    <w:lsdException w:name="List Table 2 Accent 1" w:uiPriority="47"/>
-    <w:lsdException w:name="List Table 3 Accent 1" w:uiPriority="48"/>
-    <w:lsdException w:name="List Table 4 Accent 1" w:uiPriority="49"/>
-    <w:lsdException w:name="List Table 5 Dark Accent 1" w:uiPriority="50"/>
-    <w:lsdException w:name="List Table 6 Colorful Accent 1" w:uiPriority="51"/>
-    <w:lsdException w:name="List Table 7 Colorful Accent 1" w:uiPriority="52"/>
-    <w:lsdException w:name="List Table 1 Light Accent 2" w:uiPriority="46"/>
-    <w:lsdException w:name="List Table 2 Accent 2" w:uiPriority="47"/>
-    <w:lsdException w:name="List Table 3 Accent 2" w:uiPriority="48"/>
-    <w:lsdException w:name="List Table 4 Accent 2" w:uiPriority="49"/>
-    <w:lsdException w:name="List Table 5 Dark Accent 2" w:uiPriority="50"/>
-    <w:lsdException w:name="List Table 6 Colorful Accent 2" w:uiPriority="51"/>
-    <w:lsdException w:name="List Table 7 Colorful Accent 2" w:uiPriority="52"/>
-    <w:lsdException w:name="List Table 1 Light Accent 3" w:uiPriority="46"/>
-    <w:lsdException w:name="List Table 2 Accent 3" w:uiPriority="47"/>
-    <w:lsdException w:name="List Table 3 Accent 3" w:uiPriority="48"/>
-    <w:lsdException w:name="List Table 4 Accent 3" w:uiPriority="49"/>
-    <w:lsdException w:name="List Table 5 Dark Accent 3" w:uiPriority="50"/>
-    <w:lsdException w:name="List Table 6 Colorful Accent 3" w:uiPriority="51"/>
-    <w:lsdException w:name="List Table 7 Colorful Accent 3" w:uiPriority="52"/>
-    <w:lsdException w:name="List Table 1 Light Accent 4" w:uiPriority="46"/>
-    <w:lsdException w:name="List Table 2 Accent 4" w:uiPriority="47"/>
-    <w:lsdException w:name="List Table 3 Accent 4" w:uiPriority="48"/>
-    <w:lsdException w:name="List Table 4 Accent 4" w:uiPriority="49"/>
-    <w:lsdException w:name="List Table 5 Dark Accent 4" w:uiPriority="50"/>
-    <w:lsdException w:name="List Table 6 Colorful Accent 4" w:uiPriority="51"/>
-    <w:lsdException w:name="List Table 7 Colorful Accent 4" w:uiPriority="52"/>
-    <w:lsdException w:name="List Table 1 Light Accent 5" w:uiPriority="46"/>
-    <w:lsdException w:name="List Table 2 Accent 5" w:uiPriority="47"/>
-    <w:lsdException w:name="List Table 3 Accent 5" w:uiPriority="48"/>
-    <w:lsdException w:name="List Table 4 Accent 5" w:uiPriority="49"/>
-    <w:lsdException w:name="List Table 5 Dark Accent 5" w:uiPriority="50"/>
-    <w:lsdException w:name="List Table 6 Colorful Accent 5" w:uiPriority="51"/>
-    <w:lsdException w:name="List Table 7 Colorful Accent 5" w:uiPriority="52"/>
-    <w:lsdException w:name="List Table 1 Light Accent 6" w:uiPriority="46"/>
-    <w:lsdException w:name="List Table 2 Accent 6" w:uiPriority="47"/>
-    <w:lsdException w:name="List Table 3 Accent 6" w:uiPriority="48"/>
-    <w:lsdException w:name="List Table 4 Accent 6" w:uiPriority="49"/>
-    <w:lsdException w:name="List Table 5 Dark Accent 6" w:uiPriority="50"/>
-    <w:lsdException w:name="List Table 6 Colorful Accent 6" w:uiPriority="51"/>
-    <w:lsdException w:name="List Table 7 Colorful Accent 6" w:uiPriority="52"/>
-  </w:latentStyles>
-  <w:style w:type="paragraph" w:default="1" w:styleId="Normal">
-    <w:name w:val="Normal"/>
-    <w:qFormat/>
-  </w:style>
-  <w:style w:type="character" w:default="1" w:styleId="DefaultParagraphFont">
-    <w:name w:val="Default Paragraph Font"/>
-    <w:uiPriority w:val="1"/>
-    <w:semiHidden/>
-    <w:unhideWhenUsed/>
-  </w:style>
-  <w:style w:type="table" w:default="1" w:styleId="TableNormal">
-    <w:name w:val="Normal Table"/>
-    <w:uiPriority w:val="99"/>
-    <w:semiHidden/>
-    <w:unhideWhenUsed/>
-    <w:tblPr>
-      <w:tblInd w:w="0" w:type="dxa"/>
-      <w:tblCellMar>
-        <w:top w:w="0" w:type="dxa"/>
-        <w:left w:w="108" w:type="dxa"/>
-        <w:bottom w:w="0" w:type="dxa"/>
-        <w:right w:w="108" w:type="dxa"/>
-      </w:tblCellMar>
-    </w:tblPr>
-  </w:style>
-  <w:style w:type="numbering" w:default="1" w:styleId="NoList">
-    <w:name w:val="No List"/>
-    <w:uiPriority w:val="99"/>
-    <w:semiHidden/>
-    <w:unhideWhenUsed/>
-  </w:style>
-  <w:style w:type="paragraph" w:customStyle="1" w:styleId="16EE414D9AAE4B3A95102C6D732ABEB6">
-    <w:name w:val="16EE414D9AAE4B3A95102C6D732ABEB6"/>
-    <w:rsid w:val="00DC2903"/>
-  </w:style>
-  <w:style w:type="paragraph" w:customStyle="1" w:styleId="9F0DB243461042159A3A207CFB3D0C5A">
-    <w:name w:val="9F0DB243461042159A3A207CFB3D0C5A"/>
-    <w:rsid w:val="00DC2903"/>
-  </w:style>
-  <w:style w:type="paragraph" w:customStyle="1" w:styleId="FA37E05550D8487AB3F74806C754E28E">
-    <w:name w:val="FA37E05550D8487AB3F74806C754E28E"/>
-    <w:rsid w:val="00DC2903"/>
-  </w:style>
-</w:styles>
-</file>
-
-<file path=word/glossary/webSettings.xml><?xml version="1.0" encoding="utf-8"?>
-<w:webSettings xmlns:mc="http://schemas.openxmlformats.org/markup-compatibility/2006" xmlns:r="http://schemas.openxmlformats.org/officeDocument/2006/relationships" xmlns:w="http://schemas.openxmlformats.org/wordprocessingml/2006/main" xmlns:w14="http://schemas.microsoft.com/office/word/2010/wordml" xmlns:w15="http://schemas.microsoft.com/office/word/2012/wordml" mc:Ignorable="w14 w15">
-  <w:optimizeForBrowser/>
-  <w:allowPNG/>
-</w:webSettings>
-</file>
-
 <file path=word/theme/theme1.xml><?xml version="1.0" encoding="utf-8"?>
 <a:theme xmlns:a="http://schemas.openxmlformats.org/drawingml/2006/main" name="Office Theme">
   <a:themeElements>
@@ -14262,7 +13416,7 @@
 </file>
 
 <file path=customXml/itemProps2.xml><?xml version="1.0" encoding="utf-8"?>
-<ds:datastoreItem xmlns:ds="http://schemas.openxmlformats.org/officeDocument/2006/customXml" ds:itemID="{F1C8B8C3-3273-46DB-BC7D-3B1B69373583}">
+<ds:datastoreItem xmlns:ds="http://schemas.openxmlformats.org/officeDocument/2006/customXml" ds:itemID="{0393921E-BBB4-4883-80E9-721BB3E5FB6C}">
   <ds:schemaRefs>
     <ds:schemaRef ds:uri="http://schemas.openxmlformats.org/officeDocument/2006/bibliography"/>
   </ds:schemaRefs>

</xml_diff>

<commit_message>
Documentation changes from Luke's feedback
</commit_message>
<xml_diff>
--- a/documentation/CoreDocumentation/DocumentationRevised.docx
+++ b/documentation/CoreDocumentation/DocumentationRevised.docx
@@ -10,7 +10,6 @@
           <w:docPartUnique/>
         </w:docPartObj>
       </w:sdtPr>
-      <w:sdtEndPr/>
       <w:sdtContent>
         <w:p>
           <w:r>
@@ -679,7 +678,6 @@
                                     <w:dataBinding w:prefixMappings="xmlns:ns0='http://purl.org/dc/elements/1.1/' xmlns:ns1='http://schemas.openxmlformats.org/package/2006/metadata/core-properties' " w:xpath="/ns1:coreProperties[1]/ns0:title[1]" w:storeItemID="{6C3C8BC8-F283-45AE-878A-BAB7291924A1}"/>
                                     <w:text w:multiLine="1"/>
                                   </w:sdtPr>
-                                  <w:sdtEndPr/>
                                   <w:sdtContent>
                                     <w:r>
                                       <w:rPr>
@@ -701,7 +699,6 @@
                                   <w:dataBinding w:prefixMappings="xmlns:ns0='http://purl.org/dc/elements/1.1/' xmlns:ns1='http://schemas.openxmlformats.org/package/2006/metadata/core-properties' " w:xpath="/ns1:coreProperties[1]/ns0:subject[1]" w:storeItemID="{6C3C8BC8-F283-45AE-878A-BAB7291924A1}"/>
                                   <w:text/>
                                 </w:sdtPr>
-                                <w:sdtEndPr/>
                                 <w:sdtContent>
                                   <w:p>
                                     <w:pPr>
@@ -774,7 +771,6 @@
                               <w:dataBinding w:prefixMappings="xmlns:ns0='http://purl.org/dc/elements/1.1/' xmlns:ns1='http://schemas.openxmlformats.org/package/2006/metadata/core-properties' " w:xpath="/ns1:coreProperties[1]/ns0:title[1]" w:storeItemID="{6C3C8BC8-F283-45AE-878A-BAB7291924A1}"/>
                               <w:text w:multiLine="1"/>
                             </w:sdtPr>
-                            <w:sdtEndPr/>
                             <w:sdtContent>
                               <w:r>
                                 <w:rPr>
@@ -796,7 +792,6 @@
                             <w:dataBinding w:prefixMappings="xmlns:ns0='http://purl.org/dc/elements/1.1/' xmlns:ns1='http://schemas.openxmlformats.org/package/2006/metadata/core-properties' " w:xpath="/ns1:coreProperties[1]/ns0:subject[1]" w:storeItemID="{6C3C8BC8-F283-45AE-878A-BAB7291924A1}"/>
                             <w:text/>
                           </w:sdtPr>
-                          <w:sdtEndPr/>
                           <w:sdtContent>
                             <w:p>
                               <w:pPr>
@@ -915,7 +910,6 @@
                                     <w:calendar w:val="gregorian"/>
                                   </w:date>
                                 </w:sdtPr>
-                                <w:sdtEndPr/>
                                 <w:sdtContent>
                                   <w:p>
                                     <w:pPr>
@@ -984,7 +978,6 @@
                               <w:calendar w:val="gregorian"/>
                             </w:date>
                           </w:sdtPr>
-                          <w:sdtEndPr/>
                           <w:sdtContent>
                             <w:p>
                               <w:pPr>
@@ -1104,7 +1097,6 @@
                                   <w:dataBinding w:prefixMappings="xmlns:ns0='http://purl.org/dc/elements/1.1/' xmlns:ns1='http://schemas.openxmlformats.org/package/2006/metadata/core-properties' " w:xpath="/ns1:coreProperties[1]/ns0:creator[1]" w:storeItemID="{6C3C8BC8-F283-45AE-878A-BAB7291924A1}"/>
                                   <w:text/>
                                 </w:sdtPr>
-                                <w:sdtEndPr/>
                                 <w:sdtContent>
                                   <w:p>
                                     <w:pPr>
@@ -1152,7 +1144,6 @@
                                     <w:dataBinding w:prefixMappings="xmlns:ns0='http://schemas.openxmlformats.org/officeDocument/2006/extended-properties' " w:xpath="/ns0:Properties[1]/ns0:Company[1]" w:storeItemID="{6668398D-A668-4E3E-A5EB-62B293D839F1}"/>
                                     <w:text/>
                                   </w:sdtPr>
-                                  <w:sdtEndPr/>
                                   <w:sdtContent>
                                     <w:r>
                                       <w:rPr>
@@ -1186,7 +1177,6 @@
                                     <w:dataBinding w:prefixMappings="xmlns:ns0='http://schemas.microsoft.com/office/2006/coverPageProps' " w:xpath="/ns0:CoverPageProperties[1]/ns0:CompanyAddress[1]" w:storeItemID="{55AF091B-3C7A-41E3-B477-F2FDAA23CFDA}"/>
                                     <w:text/>
                                   </w:sdtPr>
-                                  <w:sdtEndPr/>
                                   <w:sdtContent>
                                     <w:r>
                                       <w:rPr>
@@ -1245,7 +1235,6 @@
                             <w:dataBinding w:prefixMappings="xmlns:ns0='http://purl.org/dc/elements/1.1/' xmlns:ns1='http://schemas.openxmlformats.org/package/2006/metadata/core-properties' " w:xpath="/ns1:coreProperties[1]/ns0:creator[1]" w:storeItemID="{6C3C8BC8-F283-45AE-878A-BAB7291924A1}"/>
                             <w:text/>
                           </w:sdtPr>
-                          <w:sdtEndPr/>
                           <w:sdtContent>
                             <w:p>
                               <w:pPr>
@@ -1293,7 +1282,6 @@
                               <w:dataBinding w:prefixMappings="xmlns:ns0='http://schemas.openxmlformats.org/officeDocument/2006/extended-properties' " w:xpath="/ns0:Properties[1]/ns0:Company[1]" w:storeItemID="{6668398D-A668-4E3E-A5EB-62B293D839F1}"/>
                               <w:text/>
                             </w:sdtPr>
-                            <w:sdtEndPr/>
                             <w:sdtContent>
                               <w:r>
                                 <w:rPr>
@@ -1327,7 +1315,6 @@
                               <w:dataBinding w:prefixMappings="xmlns:ns0='http://schemas.microsoft.com/office/2006/coverPageProps' " w:xpath="/ns0:CoverPageProperties[1]/ns0:CompanyAddress[1]" w:storeItemID="{55AF091B-3C7A-41E3-B477-F2FDAA23CFDA}"/>
                               <w:text/>
                             </w:sdtPr>
-                            <w:sdtEndPr/>
                             <w:sdtContent>
                               <w:r>
                                 <w:rPr>
@@ -7391,7 +7378,6 @@
           <w:id w:val="-813562029"/>
           <w:citation/>
         </w:sdtPr>
-        <w:sdtEndPr/>
         <w:sdtContent>
           <w:r>
             <w:fldChar w:fldCharType="begin"/>
@@ -7438,7 +7424,6 @@
       </w:r>
       <w:bookmarkEnd w:id="1"/>
     </w:p>
-    <w:p/>
     <w:p>
       <w:pPr>
         <w:jc w:val="both"/>
@@ -7460,7 +7445,6 @@
           <w:id w:val="1360386491"/>
           <w:citation/>
         </w:sdtPr>
-        <w:sdtEndPr/>
         <w:sdtContent>
           <w:r>
             <w:fldChar w:fldCharType="begin"/>
@@ -7512,7 +7496,6 @@
           <w:id w:val="-1501189614"/>
           <w:citation/>
         </w:sdtPr>
-        <w:sdtEndPr/>
         <w:sdtContent>
           <w:r>
             <w:fldChar w:fldCharType="begin"/>
@@ -7541,42 +7524,32 @@
         </w:sdtContent>
       </w:sdt>
       <w:r>
-        <w:t>. With this in mind, DVT tendered a proposal to the University of Pretoria for the creation of a mobile application to increase road safety ac</w:t>
-      </w:r>
-      <w:bookmarkStart w:id="2" w:name="_GoBack"/>
+        <w:t>. With this in mind, DVT tendered a proposal to the University of Pretoria for the creation of a mobile application to increase road safety across the country.</w:t>
+      </w:r>
+    </w:p>
+    <w:p>
+      <w:pPr>
+        <w:jc w:val="both"/>
+      </w:pPr>
+      <w:r>
+        <w:t>As a team of enthusiastic and conscientious drivers, we are proud to be part of the design and implementation of the DVT DriveStats app which is designed to raise awareness for the quality of a user’s driving.</w:t>
+      </w:r>
+    </w:p>
+    <w:p>
+      <w:pPr>
+        <w:jc w:val="both"/>
+      </w:pPr>
+    </w:p>
+    <w:p>
+      <w:pPr>
+        <w:pStyle w:val="Heading2"/>
+        <w:jc w:val="both"/>
+      </w:pPr>
+      <w:bookmarkStart w:id="2" w:name="_Toc432403390"/>
+      <w:r>
+        <w:t>Project Vision</w:t>
+      </w:r>
       <w:bookmarkEnd w:id="2"/>
-      <w:r>
-        <w:t>ross the country.</w:t>
-      </w:r>
-    </w:p>
-    <w:p>
-      <w:pPr>
-        <w:jc w:val="both"/>
-      </w:pPr>
-      <w:r>
-        <w:t>As a team of enthusiastic and conscientious drivers, we are proud to be part of the design and implementation of the DVT DriveStats app which is designed to raise awareness for the quality of a user’s driving.</w:t>
-      </w:r>
-    </w:p>
-    <w:p>
-      <w:pPr>
-        <w:jc w:val="both"/>
-      </w:pPr>
-    </w:p>
-    <w:p>
-      <w:pPr>
-        <w:pStyle w:val="Heading2"/>
-        <w:jc w:val="both"/>
-      </w:pPr>
-      <w:bookmarkStart w:id="3" w:name="_Toc432403390"/>
-      <w:r>
-        <w:t>Project Vision</w:t>
-      </w:r>
-      <w:bookmarkEnd w:id="3"/>
-    </w:p>
-    <w:p>
-      <w:pPr>
-        <w:jc w:val="both"/>
-      </w:pPr>
     </w:p>
     <w:p>
       <w:pPr>
@@ -7797,18 +7770,12 @@
       <w:pPr>
         <w:pStyle w:val="Heading2"/>
       </w:pPr>
-      <w:bookmarkStart w:id="4" w:name="_Toc432403391"/>
+      <w:bookmarkStart w:id="3" w:name="_Toc432403391"/>
       <w:r>
         <w:lastRenderedPageBreak/>
         <w:t>Project Scope</w:t>
       </w:r>
-      <w:bookmarkEnd w:id="4"/>
-    </w:p>
-    <w:p>
-      <w:pPr>
-        <w:pStyle w:val="ListParagraph"/>
-        <w:ind w:left="384"/>
-      </w:pPr>
+      <w:bookmarkEnd w:id="3"/>
     </w:p>
     <w:p>
       <w:pPr>
@@ -7987,12 +7954,12 @@
         <w:pStyle w:val="Heading2"/>
         <w:jc w:val="both"/>
       </w:pPr>
-      <w:bookmarkStart w:id="5" w:name="_Toc432403392"/>
+      <w:bookmarkStart w:id="4" w:name="_Toc432403392"/>
       <w:r>
         <w:lastRenderedPageBreak/>
         <w:t>Architectural Diagram</w:t>
       </w:r>
-      <w:bookmarkEnd w:id="5"/>
+      <w:bookmarkEnd w:id="4"/>
     </w:p>
     <w:p>
       <w:pPr>
@@ -8207,7 +8174,7 @@
         <w:pStyle w:val="Caption"/>
         <w:jc w:val="both"/>
       </w:pPr>
-      <w:bookmarkStart w:id="6" w:name="_Toc432403432"/>
+      <w:bookmarkStart w:id="5" w:name="_Toc432403432"/>
       <w:r>
         <w:t xml:space="preserve">Figure </w:t>
       </w:r>
@@ -8225,7 +8192,7 @@
       <w:r>
         <w:t>Diagrammatic representation of the architectural layout of the DriveStats application.</w:t>
       </w:r>
-      <w:bookmarkEnd w:id="6"/>
+      <w:bookmarkEnd w:id="5"/>
     </w:p>
     <w:p>
       <w:pPr>
@@ -8245,58 +8212,53 @@
       <w:pPr>
         <w:pStyle w:val="Heading1"/>
       </w:pPr>
-      <w:bookmarkStart w:id="7" w:name="_Toc432403393"/>
+      <w:bookmarkStart w:id="6" w:name="_Toc432403393"/>
       <w:r>
         <w:lastRenderedPageBreak/>
         <w:t>Application requirements and design</w:t>
       </w:r>
+      <w:bookmarkEnd w:id="6"/>
+    </w:p>
+    <w:p>
+      <w:pPr>
+        <w:pStyle w:val="Subtitle"/>
+      </w:pPr>
+      <w:r>
+        <w:t xml:space="preserve">This section </w:t>
+      </w:r>
+      <w:r>
+        <w:t>covers</w:t>
+      </w:r>
+      <w:r>
+        <w:t xml:space="preserve"> the functional requirements as well</w:t>
+      </w:r>
+      <w:r>
+        <w:t xml:space="preserve"> </w:t>
+      </w:r>
+      <w:r>
+        <w:t xml:space="preserve">as the process designs for the </w:t>
+      </w:r>
+      <w:r>
+        <w:t>use cases and the domain models.</w:t>
+      </w:r>
+      <w:r>
+        <w:t xml:space="preserve"> The non-functional requirements are covered in the section on Quality Requirements.</w:t>
+      </w:r>
+    </w:p>
+    <w:p>
+      <w:pPr>
+        <w:jc w:val="both"/>
+      </w:pPr>
+    </w:p>
+    <w:p>
+      <w:pPr>
+        <w:pStyle w:val="Heading2"/>
+      </w:pPr>
+      <w:bookmarkStart w:id="7" w:name="_Toc432403394"/>
+      <w:r>
+        <w:t>High Level Requirements</w:t>
+      </w:r>
       <w:bookmarkEnd w:id="7"/>
-    </w:p>
-    <w:p>
-      <w:pPr>
-        <w:jc w:val="both"/>
-      </w:pPr>
-    </w:p>
-    <w:p>
-      <w:pPr>
-        <w:jc w:val="both"/>
-      </w:pPr>
-      <w:r>
-        <w:t xml:space="preserve">This section </w:t>
-      </w:r>
-      <w:r>
-        <w:t>covers</w:t>
-      </w:r>
-      <w:r>
-        <w:t xml:space="preserve"> the functional requirements as well</w:t>
-      </w:r>
-      <w:r>
-        <w:t xml:space="preserve"> </w:t>
-      </w:r>
-      <w:r>
-        <w:t xml:space="preserve">as the process designs for the </w:t>
-      </w:r>
-      <w:r>
-        <w:t>use cases and the domain models.</w:t>
-      </w:r>
-      <w:r>
-        <w:t xml:space="preserve"> The non-functional requirements are covered in the section on Quality Requirements.</w:t>
-      </w:r>
-    </w:p>
-    <w:p>
-      <w:pPr>
-        <w:jc w:val="both"/>
-      </w:pPr>
-    </w:p>
-    <w:p>
-      <w:pPr>
-        <w:pStyle w:val="Heading2"/>
-      </w:pPr>
-      <w:bookmarkStart w:id="8" w:name="_Toc432403394"/>
-      <w:r>
-        <w:t>High Level Requirements</w:t>
-      </w:r>
-      <w:bookmarkEnd w:id="8"/>
     </w:p>
     <w:p>
       <w:pPr>
@@ -8314,23 +8276,7 @@
           <w:szCs w:val="22"/>
           <w:lang w:val="en-ZA"/>
         </w:rPr>
-        <w:t xml:space="preserve">Our understanding of the </w:t>
-      </w:r>
-      <w:r>
-        <w:rPr>
-          <w:i/>
-          <w:szCs w:val="22"/>
-          <w:lang w:val="en-ZA"/>
-        </w:rPr>
-        <w:t xml:space="preserve">DVT </w:t>
-      </w:r>
-      <w:r>
-        <w:rPr>
-          <w:i/>
-          <w:szCs w:val="22"/>
-          <w:lang w:val="en-ZA"/>
-        </w:rPr>
-        <w:t>requirements are</w:t>
+        <w:t>The requirements of DVT for the DriveStats application are</w:t>
       </w:r>
       <w:r>
         <w:rPr>
@@ -8379,6 +8325,14 @@
         </w:rPr>
         <w:t xml:space="preserve"> in a motor vehicle</w:t>
       </w:r>
+      <w:r>
+        <w:rPr>
+          <w:i/>
+          <w:szCs w:val="22"/>
+          <w:lang w:val="en-ZA"/>
+        </w:rPr>
+        <w:t>.</w:t>
+      </w:r>
     </w:p>
     <w:p>
       <w:pPr>
@@ -8473,6 +8427,14 @@
         </w:rPr>
         <w:t>)</w:t>
       </w:r>
+      <w:r>
+        <w:rPr>
+          <w:i/>
+          <w:szCs w:val="22"/>
+          <w:lang w:val="en-ZA"/>
+        </w:rPr>
+        <w:t>.</w:t>
+      </w:r>
     </w:p>
     <w:p>
       <w:pPr>
@@ -8512,6 +8474,14 @@
         </w:rPr>
         <w:t>the sensors embedded in the mobile device, such as the GPS and accelerometer to determine different measures of driving safety</w:t>
       </w:r>
+      <w:r>
+        <w:rPr>
+          <w:i/>
+          <w:szCs w:val="22"/>
+          <w:lang w:val="en-ZA"/>
+        </w:rPr>
+        <w:t>.</w:t>
+      </w:r>
     </w:p>
     <w:p>
       <w:pPr>
@@ -8606,6 +8576,14 @@
           <w:lang w:val="en-ZA"/>
         </w:rPr>
         <w:t>f safety of the driving session</w:t>
+      </w:r>
+      <w:r>
+        <w:rPr>
+          <w:i/>
+          <w:szCs w:val="22"/>
+          <w:lang w:val="en-ZA"/>
+        </w:rPr>
+        <w:t>.</w:t>
       </w:r>
     </w:p>
     <w:p>
@@ -8655,6 +8633,14 @@
         </w:rPr>
         <w:t>Speed of the vehicle relative to the speed limit</w:t>
       </w:r>
+      <w:r>
+        <w:rPr>
+          <w:i/>
+          <w:szCs w:val="22"/>
+          <w:lang w:val="en-ZA"/>
+        </w:rPr>
+        <w:t>.</w:t>
+      </w:r>
     </w:p>
     <w:p>
       <w:pPr>
@@ -8680,6 +8666,14 @@
         </w:rPr>
         <w:t>Cornering speed</w:t>
       </w:r>
+      <w:r>
+        <w:rPr>
+          <w:i/>
+          <w:szCs w:val="22"/>
+          <w:lang w:val="en-ZA"/>
+        </w:rPr>
+        <w:t>.</w:t>
+      </w:r>
     </w:p>
     <w:p>
       <w:pPr>
@@ -8705,6 +8699,14 @@
         </w:rPr>
         <w:t>Braking and acceleration forces</w:t>
       </w:r>
+      <w:r>
+        <w:rPr>
+          <w:i/>
+          <w:szCs w:val="22"/>
+          <w:lang w:val="en-ZA"/>
+        </w:rPr>
+        <w:t>.</w:t>
+      </w:r>
     </w:p>
     <w:p>
       <w:pPr>
@@ -8728,18 +8730,26 @@
           <w:szCs w:val="22"/>
           <w:lang w:val="en-ZA"/>
         </w:rPr>
-        <w:t xml:space="preserve">Overall smoothness of the drive, measuring the number of speedbumps and/or potholes encountered </w:t>
+        <w:t>Overall smoothness of the drive, measuring the number of speedbumps and/or potholes</w:t>
+      </w:r>
+      <w:r>
+        <w:rPr>
+          <w:i/>
+          <w:szCs w:val="22"/>
+          <w:lang w:val="en-ZA"/>
+        </w:rPr>
+        <w:t>. Encountered.</w:t>
       </w:r>
     </w:p>
     <w:p>
       <w:pPr>
         <w:pStyle w:val="Heading2"/>
       </w:pPr>
-      <w:bookmarkStart w:id="9" w:name="_Toc432403395"/>
+      <w:bookmarkStart w:id="8" w:name="_Toc432403395"/>
       <w:r>
         <w:t>Use Case Prioritisation</w:t>
       </w:r>
-      <w:bookmarkEnd w:id="9"/>
+      <w:bookmarkEnd w:id="8"/>
     </w:p>
     <w:p>
       <w:pPr>
@@ -8824,8 +8834,8 @@
                 <w:b w:val="0"/>
               </w:rPr>
             </w:pPr>
-            <w:bookmarkStart w:id="10" w:name="_Toc425514561"/>
-            <w:bookmarkStart w:id="11" w:name="_Toc427911383"/>
+            <w:bookmarkStart w:id="9" w:name="_Toc425514561"/>
+            <w:bookmarkStart w:id="10" w:name="_Toc427911383"/>
             <w:proofErr w:type="spellStart"/>
             <w:r>
               <w:rPr>
@@ -8833,8 +8843,8 @@
               </w:rPr>
               <w:t>userRegistration</w:t>
             </w:r>
+            <w:bookmarkEnd w:id="9"/>
             <w:bookmarkEnd w:id="10"/>
-            <w:bookmarkEnd w:id="11"/>
             <w:proofErr w:type="spellEnd"/>
           </w:p>
         </w:tc>
@@ -8847,14 +8857,14 @@
               <w:jc w:val="both"/>
               <w:cnfStyle w:val="000000100000" w:firstRow="0" w:lastRow="0" w:firstColumn="0" w:lastColumn="0" w:oddVBand="0" w:evenVBand="0" w:oddHBand="1" w:evenHBand="0" w:firstRowFirstColumn="0" w:firstRowLastColumn="0" w:lastRowFirstColumn="0" w:lastRowLastColumn="0"/>
             </w:pPr>
-            <w:bookmarkStart w:id="12" w:name="_Toc425514565"/>
-            <w:bookmarkStart w:id="13" w:name="_Toc427911387"/>
+            <w:bookmarkStart w:id="11" w:name="_Toc425514565"/>
+            <w:bookmarkStart w:id="12" w:name="_Toc427911387"/>
             <w:proofErr w:type="spellStart"/>
             <w:r>
               <w:t>DisplayTripInformation</w:t>
             </w:r>
+            <w:bookmarkEnd w:id="11"/>
             <w:bookmarkEnd w:id="12"/>
-            <w:bookmarkEnd w:id="13"/>
             <w:proofErr w:type="spellEnd"/>
           </w:p>
         </w:tc>
@@ -8867,14 +8877,14 @@
               <w:jc w:val="both"/>
               <w:cnfStyle w:val="000000100000" w:firstRow="0" w:lastRow="0" w:firstColumn="0" w:lastColumn="0" w:oddVBand="0" w:evenVBand="0" w:oddHBand="1" w:evenHBand="0" w:firstRowFirstColumn="0" w:firstRowLastColumn="0" w:lastRowFirstColumn="0" w:lastRowLastColumn="0"/>
             </w:pPr>
-            <w:bookmarkStart w:id="14" w:name="_Toc425514567"/>
-            <w:bookmarkStart w:id="15" w:name="_Toc427911389"/>
+            <w:bookmarkStart w:id="13" w:name="_Toc425514567"/>
+            <w:bookmarkStart w:id="14" w:name="_Toc427911389"/>
             <w:proofErr w:type="spellStart"/>
             <w:r>
               <w:t>viewComparedResults</w:t>
             </w:r>
+            <w:bookmarkEnd w:id="13"/>
             <w:bookmarkEnd w:id="14"/>
-            <w:bookmarkEnd w:id="15"/>
             <w:proofErr w:type="spellEnd"/>
           </w:p>
         </w:tc>
@@ -8895,8 +8905,8 @@
                 <w:b w:val="0"/>
               </w:rPr>
             </w:pPr>
-            <w:bookmarkStart w:id="16" w:name="_Toc425514562"/>
-            <w:bookmarkStart w:id="17" w:name="_Toc427911384"/>
+            <w:bookmarkStart w:id="15" w:name="_Toc425514562"/>
+            <w:bookmarkStart w:id="16" w:name="_Toc427911384"/>
             <w:proofErr w:type="spellStart"/>
             <w:r>
               <w:rPr>
@@ -8904,8 +8914,8 @@
               </w:rPr>
               <w:t>userLogin</w:t>
             </w:r>
+            <w:bookmarkEnd w:id="15"/>
             <w:bookmarkEnd w:id="16"/>
-            <w:bookmarkEnd w:id="17"/>
             <w:proofErr w:type="spellEnd"/>
           </w:p>
         </w:tc>
@@ -8949,8 +8959,8 @@
                 <w:b w:val="0"/>
               </w:rPr>
             </w:pPr>
-            <w:bookmarkStart w:id="18" w:name="_Toc425514563"/>
-            <w:bookmarkStart w:id="19" w:name="_Toc427911385"/>
+            <w:bookmarkStart w:id="17" w:name="_Toc425514563"/>
+            <w:bookmarkStart w:id="18" w:name="_Toc427911385"/>
             <w:proofErr w:type="spellStart"/>
             <w:r>
               <w:rPr>
@@ -8958,8 +8968,8 @@
               </w:rPr>
               <w:t>TripMonitorState</w:t>
             </w:r>
+            <w:bookmarkEnd w:id="17"/>
             <w:bookmarkEnd w:id="18"/>
-            <w:bookmarkEnd w:id="19"/>
             <w:proofErr w:type="spellEnd"/>
           </w:p>
         </w:tc>
@@ -8999,7 +9009,7 @@
           <w:szCs w:val="32"/>
         </w:rPr>
       </w:pPr>
-      <w:bookmarkStart w:id="20" w:name="_Toc432403433"/>
+      <w:bookmarkStart w:id="19" w:name="_Toc432403433"/>
       <w:r>
         <w:t xml:space="preserve">Table </w:t>
       </w:r>
@@ -9014,7 +9024,10 @@
       <w:r>
         <w:t xml:space="preserve"> - Use Case Prioritisation of the DVT DriveStats Application</w:t>
       </w:r>
-      <w:bookmarkEnd w:id="20"/>
+      <w:bookmarkEnd w:id="19"/>
+      <w:r>
+        <w:t>.</w:t>
+      </w:r>
       <w:r>
         <w:br w:type="page"/>
       </w:r>
@@ -9023,12 +9036,12 @@
       <w:pPr>
         <w:pStyle w:val="Heading1"/>
       </w:pPr>
-      <w:bookmarkStart w:id="21" w:name="_Toc432403396"/>
+      <w:bookmarkStart w:id="20" w:name="_Toc432403396"/>
       <w:r>
         <w:lastRenderedPageBreak/>
         <w:t>Use Cases</w:t>
       </w:r>
-      <w:bookmarkEnd w:id="21"/>
+      <w:bookmarkEnd w:id="20"/>
     </w:p>
     <w:p>
       <w:pPr>
@@ -9046,7 +9059,6 @@
           <w:id w:val="-1604260606"/>
           <w:citation/>
         </w:sdtPr>
-        <w:sdtEndPr/>
         <w:sdtContent>
           <w:r>
             <w:fldChar w:fldCharType="begin"/>
@@ -9075,7 +9087,13 @@
         </w:sdtContent>
       </w:sdt>
       <w:r>
-        <w:t>. As expounded upon the first meeting with the client.</w:t>
+        <w:t xml:space="preserve">. As expounded upon </w:t>
+      </w:r>
+      <w:r>
+        <w:t>several meetings</w:t>
+      </w:r>
+      <w:r>
+        <w:t xml:space="preserve"> with the client.</w:t>
       </w:r>
     </w:p>
     <w:p>
@@ -9083,28 +9101,28 @@
         <w:pStyle w:val="Heading2"/>
         <w:jc w:val="both"/>
       </w:pPr>
-      <w:bookmarkStart w:id="22" w:name="_Toc425514560"/>
-      <w:bookmarkStart w:id="23" w:name="_Toc427911382"/>
-      <w:bookmarkStart w:id="24" w:name="_Toc432403397"/>
+      <w:bookmarkStart w:id="21" w:name="_Toc425514560"/>
+      <w:bookmarkStart w:id="22" w:name="_Toc427911382"/>
+      <w:bookmarkStart w:id="23" w:name="_Toc432403397"/>
       <w:r>
         <w:t>Critical</w:t>
       </w:r>
+      <w:bookmarkEnd w:id="21"/>
       <w:bookmarkEnd w:id="22"/>
       <w:bookmarkEnd w:id="23"/>
-      <w:bookmarkEnd w:id="24"/>
     </w:p>
     <w:p>
       <w:pPr>
         <w:pStyle w:val="Heading3"/>
         <w:jc w:val="both"/>
       </w:pPr>
-      <w:bookmarkStart w:id="25" w:name="_Toc432403398"/>
+      <w:bookmarkStart w:id="24" w:name="_Toc432403398"/>
       <w:proofErr w:type="spellStart"/>
       <w:proofErr w:type="gramStart"/>
       <w:r>
         <w:t>userRegistration</w:t>
       </w:r>
-      <w:bookmarkEnd w:id="25"/>
+      <w:bookmarkEnd w:id="24"/>
       <w:proofErr w:type="spellEnd"/>
       <w:proofErr w:type="gramEnd"/>
     </w:p>
@@ -9132,6 +9150,80 @@
         </w:rPr>
         <w:t>This use case will be used by the android client and the web interface to allow new users to save their information in the database.</w:t>
       </w:r>
+    </w:p>
+    <w:p>
+      <w:pPr>
+        <w:pStyle w:val="Heading4"/>
+      </w:pPr>
+      <w:r>
+        <w:t>Conditions</w:t>
+      </w:r>
+    </w:p>
+    <w:p>
+      <w:pPr>
+        <w:pStyle w:val="Heading5"/>
+      </w:pPr>
+      <w:r>
+        <w:t>Preconditions</w:t>
+      </w:r>
+    </w:p>
+    <w:p>
+      <w:pPr>
+        <w:jc w:val="both"/>
+        <w:rPr>
+          <w:sz w:val="24"/>
+          <w:szCs w:val="24"/>
+        </w:rPr>
+      </w:pPr>
+      <w:r>
+        <w:rPr>
+          <w:sz w:val="24"/>
+          <w:szCs w:val="24"/>
+        </w:rPr>
+        <w:t>@</w:t>
+      </w:r>
+      <w:proofErr w:type="spellStart"/>
+      <w:r>
+        <w:rPr>
+          <w:sz w:val="24"/>
+          <w:szCs w:val="24"/>
+        </w:rPr>
+        <w:t>todo</w:t>
+      </w:r>
+      <w:proofErr w:type="spellEnd"/>
+    </w:p>
+    <w:p>
+      <w:pPr>
+        <w:pStyle w:val="Heading5"/>
+      </w:pPr>
+      <w:r>
+        <w:t xml:space="preserve">Post-conditions </w:t>
+      </w:r>
+    </w:p>
+    <w:p>
+      <w:pPr>
+        <w:jc w:val="both"/>
+        <w:rPr>
+          <w:sz w:val="24"/>
+          <w:szCs w:val="24"/>
+        </w:rPr>
+      </w:pPr>
+      <w:r>
+        <w:rPr>
+          <w:sz w:val="24"/>
+          <w:szCs w:val="24"/>
+        </w:rPr>
+        <w:t>@</w:t>
+      </w:r>
+      <w:proofErr w:type="spellStart"/>
+      <w:r>
+        <w:rPr>
+          <w:sz w:val="24"/>
+          <w:szCs w:val="24"/>
+        </w:rPr>
+        <w:t>todo</w:t>
+      </w:r>
+      <w:proofErr w:type="spellEnd"/>
     </w:p>
     <w:p>
       <w:pPr>
@@ -9213,7 +9305,7 @@
           <w:szCs w:val="24"/>
         </w:rPr>
       </w:pPr>
-      <w:bookmarkStart w:id="26" w:name="_Toc432403434"/>
+      <w:bookmarkStart w:id="25" w:name="_Toc432403434"/>
       <w:r>
         <w:t xml:space="preserve">Figure </w:t>
       </w:r>
@@ -9228,7 +9320,10 @@
       <w:r>
         <w:t>- User Registration use case diagram</w:t>
       </w:r>
-      <w:bookmarkEnd w:id="26"/>
+      <w:bookmarkEnd w:id="25"/>
+      <w:r>
+        <w:t>.</w:t>
+      </w:r>
     </w:p>
     <w:p>
       <w:pPr>
@@ -9357,7 +9452,7 @@
           <w:szCs w:val="24"/>
         </w:rPr>
       </w:pPr>
-      <w:bookmarkStart w:id="27" w:name="_Toc432403435"/>
+      <w:bookmarkStart w:id="26" w:name="_Toc432403435"/>
       <w:r>
         <w:t xml:space="preserve">Figure </w:t>
       </w:r>
@@ -9372,7 +9467,10 @@
       <w:r>
         <w:t>- User Registration service contract</w:t>
       </w:r>
-      <w:bookmarkEnd w:id="27"/>
+      <w:bookmarkEnd w:id="26"/>
+      <w:r>
+        <w:t>.</w:t>
+      </w:r>
     </w:p>
     <w:p>
       <w:pPr>
@@ -9495,7 +9593,7 @@
           <w:szCs w:val="24"/>
         </w:rPr>
       </w:pPr>
-      <w:bookmarkStart w:id="28" w:name="_Toc432403436"/>
+      <w:bookmarkStart w:id="27" w:name="_Toc432403436"/>
       <w:r>
         <w:t xml:space="preserve">Figure </w:t>
       </w:r>
@@ -9510,21 +9608,24 @@
       <w:r>
         <w:t xml:space="preserve"> User Registration process specification</w:t>
       </w:r>
-      <w:bookmarkEnd w:id="28"/>
+      <w:bookmarkEnd w:id="27"/>
+      <w:r>
+        <w:t>.</w:t>
+      </w:r>
     </w:p>
     <w:p>
       <w:pPr>
         <w:pStyle w:val="Heading3"/>
         <w:jc w:val="both"/>
       </w:pPr>
-      <w:bookmarkStart w:id="29" w:name="_Toc432403399"/>
+      <w:bookmarkStart w:id="28" w:name="_Toc432403399"/>
       <w:proofErr w:type="spellStart"/>
       <w:proofErr w:type="gramStart"/>
       <w:r>
         <w:lastRenderedPageBreak/>
         <w:t>userLogin</w:t>
       </w:r>
-      <w:bookmarkEnd w:id="29"/>
+      <w:bookmarkEnd w:id="28"/>
       <w:proofErr w:type="spellEnd"/>
       <w:proofErr w:type="gramEnd"/>
     </w:p>
@@ -9573,6 +9674,72 @@
         </w:rPr>
         <w:t xml:space="preserve"> This use case extends to direct login of a system admin for server manipulation.</w:t>
       </w:r>
+    </w:p>
+    <w:p>
+      <w:pPr>
+        <w:pStyle w:val="Heading5"/>
+      </w:pPr>
+      <w:r>
+        <w:t>Preconditions</w:t>
+      </w:r>
+    </w:p>
+    <w:p>
+      <w:pPr>
+        <w:jc w:val="both"/>
+        <w:rPr>
+          <w:sz w:val="24"/>
+          <w:szCs w:val="24"/>
+        </w:rPr>
+      </w:pPr>
+      <w:r>
+        <w:rPr>
+          <w:sz w:val="24"/>
+          <w:szCs w:val="24"/>
+        </w:rPr>
+        <w:t>@</w:t>
+      </w:r>
+      <w:proofErr w:type="spellStart"/>
+      <w:r>
+        <w:rPr>
+          <w:sz w:val="24"/>
+          <w:szCs w:val="24"/>
+        </w:rPr>
+        <w:t>todo</w:t>
+      </w:r>
+      <w:proofErr w:type="spellEnd"/>
+    </w:p>
+    <w:p>
+      <w:pPr>
+        <w:pStyle w:val="Heading5"/>
+      </w:pPr>
+      <w:r>
+        <w:t xml:space="preserve">Post-conditions </w:t>
+      </w:r>
+    </w:p>
+    <w:p>
+      <w:pPr>
+        <w:jc w:val="both"/>
+        <w:rPr>
+          <w:sz w:val="24"/>
+          <w:szCs w:val="24"/>
+        </w:rPr>
+      </w:pPr>
+      <w:r>
+        <w:rPr>
+          <w:sz w:val="24"/>
+          <w:szCs w:val="24"/>
+        </w:rPr>
+        <w:t>@</w:t>
+      </w:r>
+      <w:proofErr w:type="spellStart"/>
+      <w:r>
+        <w:rPr>
+          <w:sz w:val="24"/>
+          <w:szCs w:val="24"/>
+        </w:rPr>
+        <w:t>todo</w:t>
+      </w:r>
+      <w:proofErr w:type="spellEnd"/>
     </w:p>
     <w:p>
       <w:pPr>
@@ -9655,12 +9822,8 @@
       <w:pPr>
         <w:pStyle w:val="Caption"/>
         <w:jc w:val="both"/>
-        <w:rPr>
-          <w:sz w:val="24"/>
-          <w:szCs w:val="24"/>
-        </w:rPr>
-      </w:pPr>
-      <w:bookmarkStart w:id="30" w:name="_Toc432403437"/>
+      </w:pPr>
+      <w:bookmarkStart w:id="29" w:name="_Toc432403437"/>
       <w:r>
         <w:t xml:space="preserve">Figure </w:t>
       </w:r>
@@ -9675,8 +9838,12 @@
       <w:r>
         <w:t xml:space="preserve"> - User Login use case</w:t>
       </w:r>
-      <w:bookmarkEnd w:id="30"/>
-    </w:p>
+      <w:bookmarkEnd w:id="29"/>
+      <w:r>
+        <w:t>.</w:t>
+      </w:r>
+    </w:p>
+    <w:p/>
     <w:p>
       <w:pPr>
         <w:pStyle w:val="Heading4"/>
@@ -9749,6 +9916,7 @@
           <w:szCs w:val="24"/>
           <w:lang w:eastAsia="en-ZA"/>
         </w:rPr>
+        <w:lastRenderedPageBreak/>
         <w:drawing>
           <wp:inline distT="0" distB="0" distL="0" distR="0" wp14:anchorId="19117DDB" wp14:editId="4F15F0F5">
             <wp:extent cx="4657725" cy="2803858"/>
@@ -9803,12 +9971,8 @@
       <w:pPr>
         <w:pStyle w:val="Caption"/>
         <w:jc w:val="both"/>
-        <w:rPr>
-          <w:sz w:val="24"/>
-          <w:szCs w:val="24"/>
-        </w:rPr>
-      </w:pPr>
-      <w:bookmarkStart w:id="31" w:name="_Toc432403438"/>
+      </w:pPr>
+      <w:bookmarkStart w:id="30" w:name="_Toc432403438"/>
       <w:r>
         <w:t xml:space="preserve">Figure </w:t>
       </w:r>
@@ -9823,15 +9987,18 @@
       <w:r>
         <w:t>- User Login service contract</w:t>
       </w:r>
-      <w:bookmarkEnd w:id="31"/>
-    </w:p>
+      <w:bookmarkEnd w:id="30"/>
+      <w:r>
+        <w:t>.</w:t>
+      </w:r>
+    </w:p>
+    <w:p/>
     <w:p>
       <w:pPr>
         <w:pStyle w:val="Heading4"/>
         <w:jc w:val="both"/>
       </w:pPr>
       <w:r>
-        <w:lastRenderedPageBreak/>
         <w:t>Process Specification</w:t>
       </w:r>
     </w:p>
@@ -9971,7 +10138,7 @@
           <w:szCs w:val="24"/>
         </w:rPr>
       </w:pPr>
-      <w:bookmarkStart w:id="32" w:name="_Toc432403439"/>
+      <w:bookmarkStart w:id="31" w:name="_Toc432403439"/>
       <w:r>
         <w:t xml:space="preserve">Figure </w:t>
       </w:r>
@@ -9986,16 +10153,10 @@
       <w:r>
         <w:t xml:space="preserve"> - User Login process specification</w:t>
       </w:r>
-      <w:bookmarkEnd w:id="32"/>
-    </w:p>
-    <w:p>
-      <w:pPr>
-        <w:jc w:val="both"/>
-        <w:rPr>
-          <w:sz w:val="24"/>
-          <w:szCs w:val="24"/>
-        </w:rPr>
-      </w:pPr>
+      <w:bookmarkEnd w:id="31"/>
+      <w:r>
+        <w:t>.</w:t>
+      </w:r>
     </w:p>
     <w:p>
       <w:pPr>
@@ -10007,22 +10168,19 @@
           <w:szCs w:val="24"/>
         </w:rPr>
       </w:pPr>
-      <w:r>
-        <w:br w:type="page"/>
-      </w:r>
     </w:p>
     <w:p>
       <w:pPr>
         <w:pStyle w:val="Heading3"/>
         <w:jc w:val="both"/>
       </w:pPr>
-      <w:bookmarkStart w:id="33" w:name="_Toc432403400"/>
+      <w:bookmarkStart w:id="32" w:name="_Toc432403400"/>
       <w:proofErr w:type="spellStart"/>
       <w:r>
         <w:lastRenderedPageBreak/>
         <w:t>TripMonitorState</w:t>
       </w:r>
-      <w:bookmarkEnd w:id="33"/>
+      <w:bookmarkEnd w:id="32"/>
       <w:proofErr w:type="spellEnd"/>
     </w:p>
     <w:p>
@@ -10049,6 +10207,81 @@
         </w:rPr>
         <w:t>This use case will be used by the user to activate and deactivate the monitoring of the phones sensors.</w:t>
       </w:r>
+    </w:p>
+    <w:p>
+      <w:pPr>
+        <w:pStyle w:val="Heading5"/>
+      </w:pPr>
+      <w:r>
+        <w:t>Preconditions</w:t>
+      </w:r>
+    </w:p>
+    <w:p>
+      <w:pPr>
+        <w:jc w:val="both"/>
+        <w:rPr>
+          <w:sz w:val="24"/>
+          <w:szCs w:val="24"/>
+        </w:rPr>
+      </w:pPr>
+      <w:r>
+        <w:rPr>
+          <w:sz w:val="24"/>
+          <w:szCs w:val="24"/>
+        </w:rPr>
+        <w:t>@</w:t>
+      </w:r>
+      <w:proofErr w:type="spellStart"/>
+      <w:r>
+        <w:rPr>
+          <w:sz w:val="24"/>
+          <w:szCs w:val="24"/>
+        </w:rPr>
+        <w:t>todo</w:t>
+      </w:r>
+      <w:proofErr w:type="spellEnd"/>
+    </w:p>
+    <w:p>
+      <w:pPr>
+        <w:pStyle w:val="Heading5"/>
+      </w:pPr>
+      <w:r>
+        <w:t xml:space="preserve">Post-conditions </w:t>
+      </w:r>
+    </w:p>
+    <w:p>
+      <w:pPr>
+        <w:jc w:val="both"/>
+        <w:rPr>
+          <w:sz w:val="24"/>
+          <w:szCs w:val="24"/>
+        </w:rPr>
+      </w:pPr>
+      <w:r>
+        <w:rPr>
+          <w:sz w:val="24"/>
+          <w:szCs w:val="24"/>
+        </w:rPr>
+        <w:t>@</w:t>
+      </w:r>
+      <w:proofErr w:type="spellStart"/>
+      <w:r>
+        <w:rPr>
+          <w:sz w:val="24"/>
+          <w:szCs w:val="24"/>
+        </w:rPr>
+        <w:t>todo</w:t>
+      </w:r>
+      <w:proofErr w:type="spellEnd"/>
+    </w:p>
+    <w:p>
+      <w:pPr>
+        <w:jc w:val="both"/>
+        <w:rPr>
+          <w:sz w:val="24"/>
+          <w:szCs w:val="24"/>
+        </w:rPr>
+      </w:pPr>
     </w:p>
     <w:p>
       <w:pPr>
@@ -10125,12 +10358,8 @@
       <w:pPr>
         <w:pStyle w:val="Caption"/>
         <w:jc w:val="both"/>
-        <w:rPr>
-          <w:sz w:val="24"/>
-          <w:szCs w:val="24"/>
-        </w:rPr>
-      </w:pPr>
-      <w:bookmarkStart w:id="34" w:name="_Toc432403440"/>
+      </w:pPr>
+      <w:bookmarkStart w:id="33" w:name="_Toc432403440"/>
       <w:r>
         <w:t xml:space="preserve">Figure </w:t>
       </w:r>
@@ -10145,8 +10374,12 @@
       <w:r>
         <w:t xml:space="preserve"> - Start Recording Trip use case</w:t>
       </w:r>
-      <w:bookmarkEnd w:id="34"/>
-    </w:p>
+      <w:bookmarkEnd w:id="33"/>
+      <w:r>
+        <w:t>.</w:t>
+      </w:r>
+    </w:p>
+    <w:p/>
     <w:p>
       <w:pPr>
         <w:keepNext/>
@@ -10161,8 +10394,8 @@
         </w:rPr>
         <w:drawing>
           <wp:inline distT="0" distB="0" distL="0" distR="0" wp14:anchorId="4A2A20B0" wp14:editId="4D34DD26">
-            <wp:extent cx="5734050" cy="3114675"/>
-            <wp:effectExtent l="0" t="0" r="0" b="9525"/>
+            <wp:extent cx="4601261" cy="2499356"/>
+            <wp:effectExtent l="0" t="0" r="0" b="0"/>
             <wp:docPr id="13" name="Picture 13" descr="useCase - Stop trip"/>
             <wp:cNvGraphicFramePr>
               <a:graphicFrameLocks xmlns:a="http://schemas.openxmlformats.org/drawingml/2006/main" noChangeAspect="1"/>
@@ -10192,7 +10425,7 @@
                   <pic:spPr bwMode="auto">
                     <a:xfrm>
                       <a:off x="0" y="0"/>
-                      <a:ext cx="5734050" cy="3114675"/>
+                      <a:ext cx="4658506" cy="2530451"/>
                     </a:xfrm>
                     <a:prstGeom prst="rect">
                       <a:avLst/>
@@ -10218,7 +10451,7 @@
           <w:szCs w:val="24"/>
         </w:rPr>
       </w:pPr>
-      <w:bookmarkStart w:id="35" w:name="_Toc432403441"/>
+      <w:bookmarkStart w:id="34" w:name="_Toc432403441"/>
       <w:r>
         <w:t xml:space="preserve">Figure </w:t>
       </w:r>
@@ -10233,7 +10466,10 @@
       <w:r>
         <w:t xml:space="preserve"> - Stop Recording Trip use case</w:t>
       </w:r>
-      <w:bookmarkEnd w:id="35"/>
+      <w:bookmarkEnd w:id="34"/>
+      <w:r>
+        <w:t>.</w:t>
+      </w:r>
     </w:p>
     <w:p>
       <w:pPr>
@@ -10343,12 +10579,8 @@
       <w:pPr>
         <w:pStyle w:val="Caption"/>
         <w:jc w:val="both"/>
-        <w:rPr>
-          <w:sz w:val="24"/>
-          <w:szCs w:val="24"/>
-        </w:rPr>
-      </w:pPr>
-      <w:bookmarkStart w:id="36" w:name="_Toc432403442"/>
+      </w:pPr>
+      <w:bookmarkStart w:id="35" w:name="_Toc432403442"/>
       <w:r>
         <w:t xml:space="preserve">Figure </w:t>
       </w:r>
@@ -10363,8 +10595,12 @@
       <w:r>
         <w:t xml:space="preserve"> - Start Trip service contract</w:t>
       </w:r>
-      <w:bookmarkEnd w:id="36"/>
-    </w:p>
+      <w:bookmarkEnd w:id="35"/>
+      <w:r>
+        <w:t>.</w:t>
+      </w:r>
+    </w:p>
+    <w:p/>
     <w:p>
       <w:pPr>
         <w:pStyle w:val="Heading4"/>
@@ -10404,8 +10640,8 @@
         </w:rPr>
         <w:drawing>
           <wp:inline distT="0" distB="0" distL="0" distR="0" wp14:anchorId="09C80D9E" wp14:editId="5ABF1467">
-            <wp:extent cx="5724525" cy="3629025"/>
-            <wp:effectExtent l="0" t="0" r="9525" b="9525"/>
+            <wp:extent cx="4697536" cy="2977972"/>
+            <wp:effectExtent l="0" t="0" r="8255" b="0"/>
             <wp:docPr id="11" name="Picture 11" descr="startRecordingTripActivity"/>
             <wp:cNvGraphicFramePr>
               <a:graphicFrameLocks xmlns:a="http://schemas.openxmlformats.org/drawingml/2006/main" noChangeAspect="1"/>
@@ -10435,7 +10671,7 @@
                   <pic:spPr bwMode="auto">
                     <a:xfrm>
                       <a:off x="0" y="0"/>
-                      <a:ext cx="5724525" cy="3629025"/>
+                      <a:ext cx="4706461" cy="2983630"/>
                     </a:xfrm>
                     <a:prstGeom prst="rect">
                       <a:avLst/>
@@ -10457,7 +10693,7 @@
         <w:pStyle w:val="Caption"/>
         <w:jc w:val="both"/>
       </w:pPr>
-      <w:bookmarkStart w:id="37" w:name="_Toc432403443"/>
+      <w:bookmarkStart w:id="36" w:name="_Toc432403443"/>
       <w:r>
         <w:t xml:space="preserve">Figure </w:t>
       </w:r>
@@ -10472,35 +10708,38 @@
       <w:r>
         <w:t xml:space="preserve"> - Start Recording Trip service contract</w:t>
       </w:r>
-      <w:bookmarkEnd w:id="37"/>
+      <w:bookmarkEnd w:id="36"/>
+      <w:r>
+        <w:t>.</w:t>
+      </w:r>
     </w:p>
     <w:p>
       <w:pPr>
         <w:pStyle w:val="Heading2"/>
         <w:jc w:val="both"/>
       </w:pPr>
-      <w:bookmarkStart w:id="38" w:name="_Toc425514564"/>
-      <w:bookmarkStart w:id="39" w:name="_Toc427911386"/>
-      <w:bookmarkStart w:id="40" w:name="_Toc432403401"/>
+      <w:bookmarkStart w:id="37" w:name="_Toc425514564"/>
+      <w:bookmarkStart w:id="38" w:name="_Toc427911386"/>
+      <w:bookmarkStart w:id="39" w:name="_Toc432403401"/>
       <w:r>
         <w:lastRenderedPageBreak/>
         <w:t>Important</w:t>
       </w:r>
+      <w:bookmarkEnd w:id="37"/>
       <w:bookmarkEnd w:id="38"/>
       <w:bookmarkEnd w:id="39"/>
+    </w:p>
+    <w:p>
+      <w:pPr>
+        <w:pStyle w:val="Heading3"/>
+        <w:jc w:val="both"/>
+      </w:pPr>
+      <w:bookmarkStart w:id="40" w:name="_Toc432403402"/>
+      <w:proofErr w:type="spellStart"/>
+      <w:r>
+        <w:t>DisplayTripInformation</w:t>
+      </w:r>
       <w:bookmarkEnd w:id="40"/>
-    </w:p>
-    <w:p>
-      <w:pPr>
-        <w:pStyle w:val="Heading3"/>
-        <w:jc w:val="both"/>
-      </w:pPr>
-      <w:bookmarkStart w:id="41" w:name="_Toc432403402"/>
-      <w:proofErr w:type="spellStart"/>
-      <w:r>
-        <w:t>DisplayTripInformation</w:t>
-      </w:r>
-      <w:bookmarkEnd w:id="41"/>
       <w:proofErr w:type="spellEnd"/>
     </w:p>
     <w:p>
@@ -10527,6 +10766,72 @@
         </w:rPr>
         <w:t>This use case will be used by the user to receive a graphical display of the use information from their current trip.</w:t>
       </w:r>
+    </w:p>
+    <w:p>
+      <w:pPr>
+        <w:pStyle w:val="Heading5"/>
+      </w:pPr>
+      <w:r>
+        <w:t>Preconditions</w:t>
+      </w:r>
+    </w:p>
+    <w:p>
+      <w:pPr>
+        <w:jc w:val="both"/>
+        <w:rPr>
+          <w:sz w:val="24"/>
+          <w:szCs w:val="24"/>
+        </w:rPr>
+      </w:pPr>
+      <w:r>
+        <w:rPr>
+          <w:sz w:val="24"/>
+          <w:szCs w:val="24"/>
+        </w:rPr>
+        <w:t>@</w:t>
+      </w:r>
+      <w:proofErr w:type="spellStart"/>
+      <w:r>
+        <w:rPr>
+          <w:sz w:val="24"/>
+          <w:szCs w:val="24"/>
+        </w:rPr>
+        <w:t>todo</w:t>
+      </w:r>
+      <w:proofErr w:type="spellEnd"/>
+    </w:p>
+    <w:p>
+      <w:pPr>
+        <w:pStyle w:val="Heading5"/>
+      </w:pPr>
+      <w:r>
+        <w:t xml:space="preserve">Post-conditions </w:t>
+      </w:r>
+    </w:p>
+    <w:p>
+      <w:pPr>
+        <w:jc w:val="both"/>
+        <w:rPr>
+          <w:sz w:val="24"/>
+          <w:szCs w:val="24"/>
+        </w:rPr>
+      </w:pPr>
+      <w:r>
+        <w:rPr>
+          <w:sz w:val="24"/>
+          <w:szCs w:val="24"/>
+        </w:rPr>
+        <w:t>@</w:t>
+      </w:r>
+      <w:proofErr w:type="spellStart"/>
+      <w:r>
+        <w:rPr>
+          <w:sz w:val="24"/>
+          <w:szCs w:val="24"/>
+        </w:rPr>
+        <w:t>todo</w:t>
+      </w:r>
+      <w:proofErr w:type="spellEnd"/>
     </w:p>
     <w:p>
       <w:pPr>
@@ -10550,9 +10855,9 @@
           <w:lang w:eastAsia="en-ZA"/>
         </w:rPr>
         <w:drawing>
-          <wp:inline distT="0" distB="0" distL="0" distR="0" wp14:anchorId="6F7EA17C" wp14:editId="68060BBA">
-            <wp:extent cx="5724525" cy="2581275"/>
-            <wp:effectExtent l="0" t="0" r="9525" b="9525"/>
+          <wp:inline distT="0" distB="0" distL="0" distR="0" wp14:anchorId="66A16805" wp14:editId="59208159">
+            <wp:extent cx="4601261" cy="2074778"/>
+            <wp:effectExtent l="0" t="0" r="8890" b="1905"/>
             <wp:docPr id="10" name="Picture 10" descr="DisplayTripInfouseCase"/>
             <wp:cNvGraphicFramePr>
               <a:graphicFrameLocks xmlns:a="http://schemas.openxmlformats.org/drawingml/2006/main" noChangeAspect="1"/>
@@ -10582,7 +10887,7 @@
                   <pic:spPr bwMode="auto">
                     <a:xfrm>
                       <a:off x="0" y="0"/>
-                      <a:ext cx="5724525" cy="2581275"/>
+                      <a:ext cx="4608924" cy="2078233"/>
                     </a:xfrm>
                     <a:prstGeom prst="rect">
                       <a:avLst/>
@@ -10598,17 +10903,13 @@
           </wp:inline>
         </w:drawing>
       </w:r>
+      <w:bookmarkStart w:id="41" w:name="_Toc432403444"/>
     </w:p>
     <w:p>
       <w:pPr>
         <w:pStyle w:val="Caption"/>
         <w:jc w:val="both"/>
-        <w:rPr>
-          <w:sz w:val="24"/>
-          <w:szCs w:val="24"/>
-        </w:rPr>
-      </w:pPr>
-      <w:bookmarkStart w:id="42" w:name="_Toc432403444"/>
+      </w:pPr>
       <w:r>
         <w:t xml:space="preserve">Figure </w:t>
       </w:r>
@@ -10623,8 +10924,12 @@
       <w:r>
         <w:t xml:space="preserve"> - Display Trip Information use case</w:t>
       </w:r>
-      <w:bookmarkEnd w:id="42"/>
-    </w:p>
+      <w:bookmarkEnd w:id="41"/>
+      <w:r>
+        <w:t>.</w:t>
+      </w:r>
+    </w:p>
+    <w:p/>
     <w:p>
       <w:pPr>
         <w:pStyle w:val="Heading4"/>
@@ -10664,8 +10969,8 @@
         </w:rPr>
         <w:drawing>
           <wp:inline distT="0" distB="0" distL="0" distR="0" wp14:anchorId="4AFCDE2C" wp14:editId="61E424A2">
-            <wp:extent cx="5286375" cy="3267075"/>
-            <wp:effectExtent l="0" t="0" r="9525" b="9525"/>
+            <wp:extent cx="4491533" cy="2775848"/>
+            <wp:effectExtent l="0" t="0" r="4445" b="5715"/>
             <wp:docPr id="9" name="Picture 9" descr="DisplayTripInfoserviceContract"/>
             <wp:cNvGraphicFramePr>
               <a:graphicFrameLocks xmlns:a="http://schemas.openxmlformats.org/drawingml/2006/main" noChangeAspect="1"/>
@@ -10695,7 +11000,7 @@
                   <pic:spPr bwMode="auto">
                     <a:xfrm>
                       <a:off x="0" y="0"/>
-                      <a:ext cx="5286375" cy="3267075"/>
+                      <a:ext cx="4513292" cy="2789295"/>
                     </a:xfrm>
                     <a:prstGeom prst="rect">
                       <a:avLst/>
@@ -10721,7 +11026,7 @@
           <w:szCs w:val="24"/>
         </w:rPr>
       </w:pPr>
-      <w:bookmarkStart w:id="43" w:name="_Toc432403445"/>
+      <w:bookmarkStart w:id="42" w:name="_Toc432403445"/>
       <w:r>
         <w:t xml:space="preserve">Figure </w:t>
       </w:r>
@@ -10736,25 +11041,7 @@
       <w:r>
         <w:t xml:space="preserve"> - Display Trip Information service contract</w:t>
       </w:r>
-      <w:bookmarkEnd w:id="43"/>
-    </w:p>
-    <w:p>
-      <w:pPr>
-        <w:jc w:val="both"/>
-        <w:rPr>
-          <w:sz w:val="24"/>
-          <w:szCs w:val="24"/>
-        </w:rPr>
-      </w:pPr>
-    </w:p>
-    <w:p>
-      <w:pPr>
-        <w:jc w:val="both"/>
-        <w:rPr>
-          <w:sz w:val="24"/>
-          <w:szCs w:val="24"/>
-        </w:rPr>
-      </w:pPr>
+      <w:bookmarkEnd w:id="42"/>
     </w:p>
     <w:p>
       <w:pPr>
@@ -10762,6 +11049,7 @@
         <w:jc w:val="both"/>
       </w:pPr>
       <w:r>
+        <w:lastRenderedPageBreak/>
         <w:t>Process Specification</w:t>
       </w:r>
     </w:p>
@@ -10852,7 +11140,7 @@
           <w:szCs w:val="24"/>
         </w:rPr>
       </w:pPr>
-      <w:bookmarkStart w:id="44" w:name="_Toc432403446"/>
+      <w:bookmarkStart w:id="43" w:name="_Toc432403446"/>
       <w:r>
         <w:t xml:space="preserve">Figure </w:t>
       </w:r>
@@ -10867,7 +11155,10 @@
       <w:r>
         <w:t xml:space="preserve"> - Display Trip Information process specification</w:t>
       </w:r>
-      <w:bookmarkEnd w:id="44"/>
+      <w:bookmarkEnd w:id="43"/>
+      <w:r>
+        <w:t>.</w:t>
+      </w:r>
     </w:p>
     <w:p>
       <w:pPr>
@@ -10897,29 +11188,29 @@
         <w:pStyle w:val="Heading2"/>
         <w:jc w:val="both"/>
       </w:pPr>
-      <w:bookmarkStart w:id="45" w:name="_Toc425514566"/>
-      <w:bookmarkStart w:id="46" w:name="_Toc427911388"/>
-      <w:bookmarkStart w:id="47" w:name="_Toc432403403"/>
+      <w:bookmarkStart w:id="44" w:name="_Toc425514566"/>
+      <w:bookmarkStart w:id="45" w:name="_Toc427911388"/>
+      <w:bookmarkStart w:id="46" w:name="_Toc432403403"/>
       <w:r>
         <w:lastRenderedPageBreak/>
         <w:t>Nice-To-Have</w:t>
       </w:r>
+      <w:bookmarkEnd w:id="44"/>
       <w:bookmarkEnd w:id="45"/>
       <w:bookmarkEnd w:id="46"/>
-      <w:bookmarkEnd w:id="47"/>
     </w:p>
     <w:p>
       <w:pPr>
         <w:pStyle w:val="Heading3"/>
         <w:jc w:val="both"/>
       </w:pPr>
-      <w:bookmarkStart w:id="48" w:name="_Toc432403404"/>
+      <w:bookmarkStart w:id="47" w:name="_Toc432403404"/>
       <w:proofErr w:type="spellStart"/>
       <w:proofErr w:type="gramStart"/>
       <w:r>
         <w:t>viewComparedResults</w:t>
       </w:r>
-      <w:bookmarkEnd w:id="48"/>
+      <w:bookmarkEnd w:id="47"/>
       <w:proofErr w:type="spellEnd"/>
       <w:proofErr w:type="gramEnd"/>
     </w:p>
@@ -10947,6 +11238,72 @@
         </w:rPr>
         <w:t>This use case describes the mechanism by which the user will be able to compare their trip information against that of their “Friends”.</w:t>
       </w:r>
+    </w:p>
+    <w:p>
+      <w:pPr>
+        <w:pStyle w:val="Heading5"/>
+      </w:pPr>
+      <w:r>
+        <w:t>Preconditions</w:t>
+      </w:r>
+    </w:p>
+    <w:p>
+      <w:pPr>
+        <w:jc w:val="both"/>
+        <w:rPr>
+          <w:sz w:val="24"/>
+          <w:szCs w:val="24"/>
+        </w:rPr>
+      </w:pPr>
+      <w:r>
+        <w:rPr>
+          <w:sz w:val="24"/>
+          <w:szCs w:val="24"/>
+        </w:rPr>
+        <w:t>@</w:t>
+      </w:r>
+      <w:proofErr w:type="spellStart"/>
+      <w:r>
+        <w:rPr>
+          <w:sz w:val="24"/>
+          <w:szCs w:val="24"/>
+        </w:rPr>
+        <w:t>todo</w:t>
+      </w:r>
+      <w:proofErr w:type="spellEnd"/>
+    </w:p>
+    <w:p>
+      <w:pPr>
+        <w:pStyle w:val="Heading5"/>
+      </w:pPr>
+      <w:r>
+        <w:t xml:space="preserve">Post-conditions </w:t>
+      </w:r>
+    </w:p>
+    <w:p>
+      <w:pPr>
+        <w:jc w:val="both"/>
+        <w:rPr>
+          <w:sz w:val="24"/>
+          <w:szCs w:val="24"/>
+        </w:rPr>
+      </w:pPr>
+      <w:r>
+        <w:rPr>
+          <w:sz w:val="24"/>
+          <w:szCs w:val="24"/>
+        </w:rPr>
+        <w:t>@</w:t>
+      </w:r>
+      <w:proofErr w:type="spellStart"/>
+      <w:r>
+        <w:rPr>
+          <w:sz w:val="24"/>
+          <w:szCs w:val="24"/>
+        </w:rPr>
+        <w:t>todo</w:t>
+      </w:r>
+      <w:proofErr w:type="spellEnd"/>
     </w:p>
     <w:p>
       <w:pPr>
@@ -11028,7 +11385,7 @@
           <w:szCs w:val="24"/>
         </w:rPr>
       </w:pPr>
-      <w:bookmarkStart w:id="49" w:name="_Toc432403447"/>
+      <w:bookmarkStart w:id="48" w:name="_Toc432403447"/>
       <w:r>
         <w:t xml:space="preserve">Figure </w:t>
       </w:r>
@@ -11043,7 +11400,10 @@
       <w:r>
         <w:t xml:space="preserve"> - View Compare Results use case</w:t>
       </w:r>
-      <w:bookmarkEnd w:id="49"/>
+      <w:bookmarkEnd w:id="48"/>
+      <w:r>
+        <w:t>.</w:t>
+      </w:r>
     </w:p>
     <w:p>
       <w:pPr>
@@ -11099,8 +11459,8 @@
         </w:rPr>
         <w:drawing>
           <wp:inline distT="0" distB="0" distL="0" distR="0" wp14:anchorId="1FBDA859" wp14:editId="49F02643">
-            <wp:extent cx="5238750" cy="3038475"/>
-            <wp:effectExtent l="0" t="0" r="0" b="9525"/>
+            <wp:extent cx="4482005" cy="2599563"/>
+            <wp:effectExtent l="0" t="0" r="0" b="0"/>
             <wp:docPr id="4" name="Picture 4" descr="ViewComparedResultsServiceContract"/>
             <wp:cNvGraphicFramePr>
               <a:graphicFrameLocks xmlns:a="http://schemas.openxmlformats.org/drawingml/2006/main" noChangeAspect="1"/>
@@ -11130,7 +11490,7 @@
                   <pic:spPr bwMode="auto">
                     <a:xfrm>
                       <a:off x="0" y="0"/>
-                      <a:ext cx="5238750" cy="3038475"/>
+                      <a:ext cx="4488913" cy="2603570"/>
                     </a:xfrm>
                     <a:prstGeom prst="rect">
                       <a:avLst/>
@@ -11151,12 +11511,8 @@
       <w:pPr>
         <w:pStyle w:val="Caption"/>
         <w:jc w:val="both"/>
-        <w:rPr>
-          <w:sz w:val="24"/>
-          <w:szCs w:val="24"/>
-        </w:rPr>
-      </w:pPr>
-      <w:bookmarkStart w:id="50" w:name="_Toc432403448"/>
+      </w:pPr>
+      <w:bookmarkStart w:id="49" w:name="_Toc432403448"/>
       <w:r>
         <w:t xml:space="preserve">Figure </w:t>
       </w:r>
@@ -11171,8 +11527,12 @@
       <w:r>
         <w:t xml:space="preserve"> - View Compare Results Service Contract</w:t>
       </w:r>
-      <w:bookmarkEnd w:id="50"/>
-    </w:p>
+      <w:bookmarkEnd w:id="49"/>
+      <w:r>
+        <w:t>.</w:t>
+      </w:r>
+    </w:p>
+    <w:p/>
     <w:p>
       <w:pPr>
         <w:pStyle w:val="Heading4"/>
@@ -11212,8 +11572,8 @@
         </w:rPr>
         <w:drawing>
           <wp:inline distT="0" distB="0" distL="0" distR="0" wp14:anchorId="1CF8C091" wp14:editId="0E00478E">
-            <wp:extent cx="4724400" cy="3533775"/>
-            <wp:effectExtent l="0" t="0" r="0" b="9525"/>
+            <wp:extent cx="4418381" cy="3304878"/>
+            <wp:effectExtent l="0" t="0" r="1270" b="0"/>
             <wp:docPr id="1" name="Picture 1" descr="viewComparedResultsActivity"/>
             <wp:cNvGraphicFramePr>
               <a:graphicFrameLocks xmlns:a="http://schemas.openxmlformats.org/drawingml/2006/main" noChangeAspect="1"/>
@@ -11243,7 +11603,7 @@
                   <pic:spPr bwMode="auto">
                     <a:xfrm>
                       <a:off x="0" y="0"/>
-                      <a:ext cx="4724400" cy="3533775"/>
+                      <a:ext cx="4425750" cy="3310390"/>
                     </a:xfrm>
                     <a:prstGeom prst="rect">
                       <a:avLst/>
@@ -11269,7 +11629,7 @@
           <w:szCs w:val="24"/>
         </w:rPr>
       </w:pPr>
-      <w:bookmarkStart w:id="51" w:name="_Toc432403449"/>
+      <w:bookmarkStart w:id="50" w:name="_Toc432403449"/>
       <w:r>
         <w:t xml:space="preserve">Figure </w:t>
       </w:r>
@@ -11284,47 +11644,50 @@
       <w:r>
         <w:t xml:space="preserve"> - View Compare Results Process specification</w:t>
       </w:r>
-      <w:bookmarkEnd w:id="51"/>
+      <w:bookmarkEnd w:id="50"/>
+      <w:r>
+        <w:t>.</w:t>
+      </w:r>
     </w:p>
     <w:p>
       <w:pPr>
         <w:pStyle w:val="Heading1"/>
       </w:pPr>
-      <w:bookmarkStart w:id="52" w:name="_Toc432403405"/>
+      <w:bookmarkStart w:id="51" w:name="_Toc432403405"/>
       <w:r>
         <w:lastRenderedPageBreak/>
         <w:t>Domain Model</w:t>
       </w:r>
+      <w:bookmarkEnd w:id="51"/>
+    </w:p>
+    <w:p>
+      <w:pPr>
+        <w:jc w:val="both"/>
+        <w:rPr>
+          <w:rStyle w:val="SubtleEmphasis"/>
+        </w:rPr>
+      </w:pPr>
+      <w:r>
+        <w:rPr>
+          <w:rStyle w:val="SubtleEmphasis"/>
+        </w:rPr>
+        <w:t>The Domain for the DVT DriveStats Application Spans 2 distinct ranges of technology. For this Reason the Domain Model of the Project is divided into two distinct sections and are connected via well-described API’s.</w:t>
+      </w:r>
+    </w:p>
+    <w:p>
+      <w:pPr>
+        <w:pStyle w:val="Heading2"/>
+        <w:jc w:val="both"/>
+      </w:pPr>
+      <w:bookmarkStart w:id="52" w:name="_Toc425514556"/>
+      <w:bookmarkStart w:id="53" w:name="_Toc427911378"/>
+      <w:bookmarkStart w:id="54" w:name="_Toc432403406"/>
+      <w:r>
+        <w:t>Client Side Android Functionality</w:t>
+      </w:r>
       <w:bookmarkEnd w:id="52"/>
-    </w:p>
-    <w:p>
-      <w:pPr>
-        <w:jc w:val="both"/>
-        <w:rPr>
-          <w:rStyle w:val="SubtleEmphasis"/>
-        </w:rPr>
-      </w:pPr>
-      <w:r>
-        <w:rPr>
-          <w:rStyle w:val="SubtleEmphasis"/>
-        </w:rPr>
-        <w:t>The Domain for the DVT DriveStats Application Spans 2 distinct ranges of technology. For this Reason the Domain Model of the Project is divided into two distinct sections and are connected via well-described API’s.</w:t>
-      </w:r>
-    </w:p>
-    <w:p>
-      <w:pPr>
-        <w:pStyle w:val="Heading2"/>
-        <w:jc w:val="both"/>
-      </w:pPr>
-      <w:bookmarkStart w:id="53" w:name="_Toc425514556"/>
-      <w:bookmarkStart w:id="54" w:name="_Toc427911378"/>
-      <w:bookmarkStart w:id="55" w:name="_Toc432403406"/>
-      <w:r>
-        <w:t>Client Side Android Functionality</w:t>
-      </w:r>
       <w:bookmarkEnd w:id="53"/>
       <w:bookmarkEnd w:id="54"/>
-      <w:bookmarkEnd w:id="55"/>
     </w:p>
     <w:p>
       <w:pPr>
@@ -11333,6 +11696,11 @@
       <w:r>
         <w:t>This section refers to the mobile application aspect of the DVT DriveStats program. This details the use of activities, external application requests, sensor data aggregation, and their respective management.</w:t>
       </w:r>
+    </w:p>
+    <w:p>
+      <w:pPr>
+        <w:jc w:val="both"/>
+      </w:pPr>
     </w:p>
     <w:p>
       <w:pPr>
@@ -11399,7 +11767,7 @@
         <w:pStyle w:val="Caption"/>
         <w:jc w:val="both"/>
       </w:pPr>
-      <w:bookmarkStart w:id="56" w:name="_Toc432403450"/>
+      <w:bookmarkStart w:id="55" w:name="_Toc432403450"/>
       <w:r>
         <w:t xml:space="preserve">Figure </w:t>
       </w:r>
@@ -11414,7 +11782,10 @@
       <w:r>
         <w:t>- Client-Side Class Diagram</w:t>
       </w:r>
-      <w:bookmarkEnd w:id="56"/>
+      <w:bookmarkEnd w:id="55"/>
+      <w:r>
+        <w:t>.</w:t>
+      </w:r>
     </w:p>
     <w:p>
       <w:pPr>
@@ -11426,8 +11797,8 @@
           <w:szCs w:val="26"/>
         </w:rPr>
       </w:pPr>
-      <w:bookmarkStart w:id="57" w:name="_Toc425514557"/>
-      <w:bookmarkStart w:id="58" w:name="_Toc427911379"/>
+      <w:bookmarkStart w:id="56" w:name="_Toc425514557"/>
+      <w:bookmarkStart w:id="57" w:name="_Toc427911379"/>
       <w:r>
         <w:br w:type="page"/>
       </w:r>
@@ -11437,14 +11808,14 @@
         <w:pStyle w:val="Heading2"/>
         <w:jc w:val="both"/>
       </w:pPr>
-      <w:bookmarkStart w:id="59" w:name="_Toc432403407"/>
+      <w:bookmarkStart w:id="58" w:name="_Toc432403407"/>
       <w:r>
         <w:lastRenderedPageBreak/>
         <w:t>Server Side Functionality</w:t>
       </w:r>
+      <w:bookmarkEnd w:id="56"/>
       <w:bookmarkEnd w:id="57"/>
       <w:bookmarkEnd w:id="58"/>
-      <w:bookmarkEnd w:id="59"/>
     </w:p>
     <w:p>
       <w:pPr>
@@ -11453,6 +11824,14 @@
       <w:r>
         <w:t>This section refers to the server-side implementation of the database manager. The server is responsible for several tasks, including but not limited to, Object Relations Mapping, Equation Coefficient storage, login-authentication, user registering, and statistical and meta-statistical calculations</w:t>
       </w:r>
+      <w:r>
+        <w:t>.</w:t>
+      </w:r>
+    </w:p>
+    <w:p>
+      <w:pPr>
+        <w:jc w:val="both"/>
+      </w:pPr>
     </w:p>
     <w:p>
       <w:pPr>
@@ -11514,7 +11893,7 @@
         <w:pStyle w:val="Caption"/>
         <w:jc w:val="both"/>
       </w:pPr>
-      <w:bookmarkStart w:id="60" w:name="_Toc432403451"/>
+      <w:bookmarkStart w:id="59" w:name="_Toc432403451"/>
       <w:r>
         <w:t xml:space="preserve">Figure </w:t>
       </w:r>
@@ -11529,7 +11908,10 @@
       <w:r>
         <w:t>- Server-side Class Diagram</w:t>
       </w:r>
-      <w:bookmarkEnd w:id="60"/>
+      <w:bookmarkEnd w:id="59"/>
+      <w:r>
+        <w:t>.</w:t>
+      </w:r>
     </w:p>
     <w:p>
       <w:pPr>
@@ -11541,8 +11923,8 @@
           <w:szCs w:val="26"/>
         </w:rPr>
       </w:pPr>
-      <w:bookmarkStart w:id="61" w:name="_Toc425514558"/>
-      <w:bookmarkStart w:id="62" w:name="_Toc427911380"/>
+      <w:bookmarkStart w:id="60" w:name="_Toc425514558"/>
+      <w:bookmarkStart w:id="61" w:name="_Toc427911380"/>
       <w:r>
         <w:br w:type="page"/>
       </w:r>
@@ -11552,14 +11934,14 @@
         <w:pStyle w:val="Heading2"/>
         <w:jc w:val="both"/>
       </w:pPr>
-      <w:bookmarkStart w:id="63" w:name="_Toc432403408"/>
+      <w:bookmarkStart w:id="62" w:name="_Toc432403408"/>
       <w:r>
         <w:lastRenderedPageBreak/>
         <w:t>Database Diagram</w:t>
       </w:r>
+      <w:bookmarkEnd w:id="60"/>
       <w:bookmarkEnd w:id="61"/>
       <w:bookmarkEnd w:id="62"/>
-      <w:bookmarkEnd w:id="63"/>
     </w:p>
     <w:p>
       <w:pPr>
@@ -11568,6 +11950,11 @@
       <w:r>
         <w:t>Tables relate to the storage of data, description of metadata, and algorithmic modifiers</w:t>
       </w:r>
+    </w:p>
+    <w:p>
+      <w:pPr>
+        <w:jc w:val="both"/>
+      </w:pPr>
     </w:p>
     <w:p>
       <w:pPr>
@@ -11634,7 +12021,7 @@
         <w:pStyle w:val="Caption"/>
         <w:jc w:val="both"/>
       </w:pPr>
-      <w:bookmarkStart w:id="64" w:name="_Toc432403452"/>
+      <w:bookmarkStart w:id="63" w:name="_Toc432403452"/>
       <w:r>
         <w:t xml:space="preserve">Figure </w:t>
       </w:r>
@@ -11649,7 +12036,10 @@
       <w:r>
         <w:t>- Database Organisation Description</w:t>
       </w:r>
-      <w:bookmarkEnd w:id="64"/>
+      <w:bookmarkEnd w:id="63"/>
+      <w:r>
+        <w:t>.</w:t>
+      </w:r>
     </w:p>
     <w:p>
       <w:pPr>
@@ -11668,101 +12058,96 @@
       <w:pPr>
         <w:pStyle w:val="Heading1"/>
       </w:pPr>
-      <w:bookmarkStart w:id="65" w:name="_Toc432403409"/>
+      <w:bookmarkStart w:id="64" w:name="_Toc432403409"/>
       <w:r>
         <w:lastRenderedPageBreak/>
         <w:t>Access Integration Channels</w:t>
       </w:r>
+      <w:bookmarkEnd w:id="64"/>
+    </w:p>
+    <w:p>
+      <w:pPr>
+        <w:pStyle w:val="Heading2"/>
+        <w:jc w:val="both"/>
+      </w:pPr>
+      <w:bookmarkStart w:id="65" w:name="_Toc432403410"/>
+      <w:r>
+        <w:t>Access Channels</w:t>
+      </w:r>
       <w:bookmarkEnd w:id="65"/>
     </w:p>
     <w:p>
       <w:pPr>
+        <w:pStyle w:val="Heading3"/>
+        <w:jc w:val="both"/>
+      </w:pPr>
+      <w:bookmarkStart w:id="66" w:name="_Toc427911358"/>
+      <w:bookmarkStart w:id="67" w:name="_Toc432403411"/>
+      <w:r>
+        <w:t>Human Access Channels</w:t>
+      </w:r>
+      <w:bookmarkEnd w:id="66"/>
+      <w:bookmarkEnd w:id="67"/>
+    </w:p>
+    <w:p>
+      <w:pPr>
+        <w:jc w:val="both"/>
+      </w:pPr>
+      <w:r>
+        <w:t xml:space="preserve">The Drivestats system user human access component must be an app for Android devices and must make use of Android sensing capabilities including but not limited to GPS and accelerometer. The Drivestats app must be made available for user download via the Android app store. </w:t>
+      </w:r>
+    </w:p>
+    <w:p>
+      <w:pPr>
+        <w:jc w:val="both"/>
+      </w:pPr>
+      <w:r>
+        <w:t>The Drivestats administrator functions must be made available via the Azure server to authorised users via a computer running Linux or Windows.</w:t>
+      </w:r>
+    </w:p>
+    <w:p>
+      <w:pPr>
+        <w:jc w:val="both"/>
+      </w:pPr>
+    </w:p>
+    <w:p>
+      <w:pPr>
+        <w:pStyle w:val="Heading3"/>
+        <w:jc w:val="both"/>
+      </w:pPr>
+      <w:bookmarkStart w:id="68" w:name="_Toc427911359"/>
+      <w:bookmarkStart w:id="69" w:name="_Toc432403412"/>
+      <w:r>
+        <w:t>System Access Channels</w:t>
+      </w:r>
+      <w:bookmarkEnd w:id="68"/>
+      <w:bookmarkEnd w:id="69"/>
+    </w:p>
+    <w:p>
+      <w:pPr>
+        <w:jc w:val="both"/>
+      </w:pPr>
+      <w:r>
+        <w:t>Server-side operations will be cloud based and make use of Microsoft Azure. Client side operations will be done either within the app or the public API’s relating to the accessing of sensors.</w:t>
+      </w:r>
+    </w:p>
+    <w:p>
+      <w:pPr>
+        <w:jc w:val="both"/>
+      </w:pPr>
+    </w:p>
+    <w:p>
+      <w:pPr>
         <w:pStyle w:val="Heading2"/>
         <w:jc w:val="both"/>
       </w:pPr>
-      <w:bookmarkStart w:id="66" w:name="_Toc432403410"/>
-      <w:r>
-        <w:t>Access Channels</w:t>
-      </w:r>
-      <w:bookmarkEnd w:id="66"/>
-    </w:p>
-    <w:p>
-      <w:pPr>
-        <w:pStyle w:val="Heading3"/>
-        <w:jc w:val="both"/>
-      </w:pPr>
-      <w:bookmarkStart w:id="67" w:name="_Toc427911358"/>
-      <w:bookmarkStart w:id="68" w:name="_Toc432403411"/>
-      <w:r>
-        <w:t>Human Access Channels</w:t>
-      </w:r>
-      <w:bookmarkEnd w:id="67"/>
-      <w:bookmarkEnd w:id="68"/>
-    </w:p>
-    <w:p>
-      <w:pPr>
-        <w:jc w:val="both"/>
-      </w:pPr>
-      <w:r>
-        <w:t xml:space="preserve">The Drivestats system user human access component must be an app for Android devices and must make use of Android sensing capabilities including but not limited to GPS and accelerometer. The Drivestats app must be made available for user download via the Android app store. </w:t>
-      </w:r>
-    </w:p>
-    <w:p>
-      <w:pPr>
-        <w:jc w:val="both"/>
-      </w:pPr>
-      <w:r>
-        <w:t>The Drivestats administrator functions must be made available via the Azure server to authorised users via a computer running Linux or Windows.</w:t>
-      </w:r>
-    </w:p>
-    <w:p>
-      <w:pPr>
-        <w:jc w:val="both"/>
-      </w:pPr>
-    </w:p>
-    <w:p>
-      <w:pPr>
-        <w:pStyle w:val="Heading3"/>
-        <w:jc w:val="both"/>
-      </w:pPr>
-      <w:bookmarkStart w:id="69" w:name="_Toc427911359"/>
-      <w:bookmarkStart w:id="70" w:name="_Toc432403412"/>
-      <w:r>
-        <w:t>System Access Channels</w:t>
-      </w:r>
-      <w:bookmarkEnd w:id="69"/>
+      <w:bookmarkStart w:id="70" w:name="_Toc427911360"/>
+      <w:bookmarkStart w:id="71" w:name="_Toc432403413"/>
+      <w:r>
+        <w:t>Integration Channels</w:t>
+      </w:r>
       <w:bookmarkEnd w:id="70"/>
-    </w:p>
-    <w:p>
-      <w:pPr>
-        <w:jc w:val="both"/>
-      </w:pPr>
-      <w:r>
-        <w:t>Server-side operations will be cloud based and make use of Microsoft Azure. Client side operations will be done either within the app or the public API’s relating to the accessing of sensors.</w:t>
-      </w:r>
-    </w:p>
-    <w:p>
-      <w:pPr>
-        <w:jc w:val="both"/>
-      </w:pPr>
-    </w:p>
-    <w:p>
-      <w:pPr>
-        <w:jc w:val="both"/>
-      </w:pPr>
-    </w:p>
-    <w:p>
-      <w:pPr>
-        <w:pStyle w:val="Heading2"/>
-        <w:jc w:val="both"/>
-      </w:pPr>
-      <w:bookmarkStart w:id="71" w:name="_Toc427911360"/>
-      <w:bookmarkStart w:id="72" w:name="_Toc432403413"/>
-      <w:r>
-        <w:t>Integration Channels</w:t>
-      </w:r>
       <w:bookmarkEnd w:id="71"/>
-      <w:bookmarkEnd w:id="72"/>
     </w:p>
     <w:p>
       <w:pPr>
@@ -11793,32 +12178,32 @@
       <w:pPr>
         <w:pStyle w:val="Heading1"/>
       </w:pPr>
-      <w:bookmarkStart w:id="73" w:name="_Toc427911362"/>
-      <w:bookmarkStart w:id="74" w:name="_Toc432403414"/>
+      <w:bookmarkStart w:id="72" w:name="_Toc427911362"/>
+      <w:bookmarkStart w:id="73" w:name="_Toc432403414"/>
       <w:r>
         <w:lastRenderedPageBreak/>
         <w:t>Quality Requirements</w:t>
       </w:r>
+      <w:bookmarkEnd w:id="72"/>
       <w:bookmarkEnd w:id="73"/>
+    </w:p>
+    <w:p>
+      <w:pPr>
+        <w:jc w:val="both"/>
+      </w:pPr>
+    </w:p>
+    <w:p>
+      <w:pPr>
+        <w:pStyle w:val="Heading2"/>
+        <w:jc w:val="both"/>
+      </w:pPr>
+      <w:bookmarkStart w:id="74" w:name="_Toc427911363"/>
+      <w:bookmarkStart w:id="75" w:name="_Toc432403415"/>
+      <w:r>
+        <w:t>Scalability</w:t>
+      </w:r>
       <w:bookmarkEnd w:id="74"/>
-    </w:p>
-    <w:p>
-      <w:pPr>
-        <w:jc w:val="both"/>
-      </w:pPr>
-    </w:p>
-    <w:p>
-      <w:pPr>
-        <w:pStyle w:val="Heading2"/>
-        <w:jc w:val="both"/>
-      </w:pPr>
-      <w:bookmarkStart w:id="75" w:name="_Toc427911363"/>
-      <w:bookmarkStart w:id="76" w:name="_Toc432403415"/>
-      <w:r>
-        <w:t>Scalability</w:t>
-      </w:r>
       <w:bookmarkEnd w:id="75"/>
-      <w:bookmarkEnd w:id="76"/>
     </w:p>
     <w:p>
       <w:pPr>
@@ -11903,7 +12288,6 @@
           <w:id w:val="2143230137"/>
           <w:citation/>
         </w:sdtPr>
-        <w:sdtEndPr/>
         <w:sdtContent>
           <w:r>
             <w:fldChar w:fldCharType="begin"/>
@@ -11936,33 +12320,72 @@
         <w:pStyle w:val="Heading2"/>
         <w:jc w:val="both"/>
       </w:pPr>
-      <w:bookmarkStart w:id="77" w:name="_Toc427911364"/>
-      <w:bookmarkStart w:id="78" w:name="_Toc432403416"/>
+      <w:bookmarkStart w:id="76" w:name="_Toc427911364"/>
+      <w:bookmarkStart w:id="77" w:name="_Toc432403416"/>
       <w:r>
         <w:t>Performance Requirements</w:t>
       </w:r>
+      <w:bookmarkEnd w:id="76"/>
       <w:bookmarkEnd w:id="77"/>
+    </w:p>
+    <w:p>
+      <w:pPr>
+        <w:pStyle w:val="Heading3"/>
+        <w:jc w:val="both"/>
+      </w:pPr>
+      <w:bookmarkStart w:id="78" w:name="_Toc427911365"/>
+      <w:bookmarkStart w:id="79" w:name="_Toc432403417"/>
+      <w:r>
+        <w:t>Response Time</w:t>
+      </w:r>
       <w:bookmarkEnd w:id="78"/>
+      <w:bookmarkEnd w:id="79"/>
+    </w:p>
+    <w:p>
+      <w:pPr>
+        <w:jc w:val="both"/>
+      </w:pPr>
+      <w:r>
+        <w:t>All operations within the application should respond within 1 second for client-side operations. In terms of client-server interactions, data request-response operations should take fewer than 2 seconds to complete. It is understood that the speed of operations across different mobile data-transfer communication standards can differ significantly. The delays inherent in using slower communication standards cannot be circumvented by the designers in any significant manner, but must be considered in result examination.</w:t>
+      </w:r>
     </w:p>
     <w:p>
       <w:pPr>
         <w:pStyle w:val="Heading3"/>
         <w:jc w:val="both"/>
       </w:pPr>
-      <w:bookmarkStart w:id="79" w:name="_Toc427911365"/>
-      <w:bookmarkStart w:id="80" w:name="_Toc432403417"/>
-      <w:r>
-        <w:t>Response Time</w:t>
-      </w:r>
-      <w:bookmarkEnd w:id="79"/>
+      <w:bookmarkStart w:id="80" w:name="_Toc427911366"/>
+      <w:bookmarkStart w:id="81" w:name="_Toc432403418"/>
+      <w:r>
+        <w:t>Workload</w:t>
+      </w:r>
       <w:bookmarkEnd w:id="80"/>
-    </w:p>
-    <w:p>
-      <w:pPr>
-        <w:jc w:val="both"/>
-      </w:pPr>
-      <w:r>
-        <w:t>All operations within the application should respond within 1 second for client-side operations. In terms of client-server interactions, data request-response operations should take fewer than 2 seconds to complete. It is understood that the speed of operations across different mobile data-transfer communication standards can differ significantly. The delays inherent in using slower communication standards cannot be circumvented by the designers in any significant manner, but must be considered in result examination.</w:t>
+      <w:bookmarkEnd w:id="81"/>
+    </w:p>
+    <w:p>
+      <w:pPr>
+        <w:jc w:val="both"/>
+      </w:pPr>
+      <w:r>
+        <w:t>The system</w:t>
+      </w:r>
+      <w:r>
+        <w:t xml:space="preserve"> must</w:t>
+      </w:r>
+      <w:r>
+        <w:t xml:space="preserve"> be capable of handling the workload generated by 300 concurrent users without significant drop in response time. The use of multi-threading and a number of optimising algorithms for calculations must be supported. </w:t>
+      </w:r>
+      <w:r>
+        <w:t>The calculations which require workload tolerance consideration</w:t>
+      </w:r>
+      <w:r>
+        <w:t xml:space="preserve"> include but are not limited to</w:t>
+      </w:r>
+      <w:r>
+        <w:t xml:space="preserve"> </w:t>
+      </w:r>
+      <w:r>
+        <w:t>statistics generation and GPS co-ordinate logging.</w:t>
       </w:r>
     </w:p>
     <w:p>
@@ -11970,52 +12393,13 @@
         <w:pStyle w:val="Heading3"/>
         <w:jc w:val="both"/>
       </w:pPr>
-      <w:bookmarkStart w:id="81" w:name="_Toc427911366"/>
-      <w:bookmarkStart w:id="82" w:name="_Toc432403418"/>
-      <w:r>
-        <w:t>Workload</w:t>
-      </w:r>
-      <w:bookmarkEnd w:id="81"/>
+      <w:bookmarkStart w:id="82" w:name="_Toc427911367"/>
+      <w:bookmarkStart w:id="83" w:name="_Toc432403419"/>
+      <w:r>
+        <w:t>Platform</w:t>
+      </w:r>
       <w:bookmarkEnd w:id="82"/>
-    </w:p>
-    <w:p>
-      <w:pPr>
-        <w:jc w:val="both"/>
-      </w:pPr>
-      <w:r>
-        <w:t>The system</w:t>
-      </w:r>
-      <w:r>
-        <w:t xml:space="preserve"> must</w:t>
-      </w:r>
-      <w:r>
-        <w:t xml:space="preserve"> be capable of handling the workload generated by 300 concurrent users without significant drop in response time. The use of multi-threading and a number of optimising algorithms for calculations must be supported. </w:t>
-      </w:r>
-      <w:r>
-        <w:t>The calculations which require workload tolerance consideration</w:t>
-      </w:r>
-      <w:r>
-        <w:t xml:space="preserve"> include but are not limited to</w:t>
-      </w:r>
-      <w:r>
-        <w:t xml:space="preserve"> </w:t>
-      </w:r>
-      <w:r>
-        <w:t>statistics generation and GPS co-ordinate logging.</w:t>
-      </w:r>
-    </w:p>
-    <w:p>
-      <w:pPr>
-        <w:pStyle w:val="Heading3"/>
-        <w:jc w:val="both"/>
-      </w:pPr>
-      <w:bookmarkStart w:id="83" w:name="_Toc427911367"/>
-      <w:bookmarkStart w:id="84" w:name="_Toc432403419"/>
-      <w:r>
-        <w:t>Platform</w:t>
-      </w:r>
       <w:bookmarkEnd w:id="83"/>
-      <w:bookmarkEnd w:id="84"/>
     </w:p>
     <w:p>
       <w:pPr>
@@ -12052,32 +12436,88 @@
         <w:pStyle w:val="Heading2"/>
         <w:jc w:val="both"/>
       </w:pPr>
-      <w:bookmarkStart w:id="85" w:name="_Toc427911368"/>
-      <w:bookmarkStart w:id="86" w:name="_Toc432403420"/>
+      <w:bookmarkStart w:id="84" w:name="_Toc427911368"/>
+      <w:bookmarkStart w:id="85" w:name="_Toc432403420"/>
       <w:r>
         <w:lastRenderedPageBreak/>
         <w:t>Maintainability</w:t>
       </w:r>
+      <w:bookmarkEnd w:id="84"/>
       <w:bookmarkEnd w:id="85"/>
+    </w:p>
+    <w:p>
+      <w:r>
+        <w:t>Maintainability requirements for Drivestats include:</w:t>
+      </w:r>
+    </w:p>
+    <w:p>
+      <w:pPr>
+        <w:spacing w:before="100" w:beforeAutospacing="1" w:after="100" w:afterAutospacing="1" w:line="240" w:lineRule="auto"/>
+        <w:jc w:val="both"/>
+      </w:pPr>
+      <w:r>
+        <w:t>Defect isolation and correction supported by extensive server side logging of errors, maintainable code, the ability to provide downloadable updates to the Android devices once corrections have been made. Loose coupling of calculation methods and attributes is required to allow for dynamic, repairable and extensible code. Version control via GitHub will facilitate easy rollback and software releases as and when they become necessary. Continuous product improvement through feedback log analysis is required.</w:t>
+      </w:r>
+    </w:p>
+    <w:p>
+      <w:pPr>
+        <w:spacing w:before="100" w:beforeAutospacing="1" w:after="100" w:afterAutospacing="1" w:line="240" w:lineRule="auto"/>
+        <w:jc w:val="both"/>
+      </w:pPr>
+    </w:p>
+    <w:p>
+      <w:pPr>
+        <w:pStyle w:val="Heading2"/>
+        <w:jc w:val="both"/>
+      </w:pPr>
+      <w:bookmarkStart w:id="86" w:name="_Toc427911369"/>
+      <w:bookmarkStart w:id="87" w:name="_Toc432403421"/>
+      <w:r>
+        <w:t>Reliability and Availability</w:t>
+      </w:r>
       <w:bookmarkEnd w:id="86"/>
-    </w:p>
-    <w:p>
-      <w:r>
-        <w:t>Maintainability requirements for Drivestats include:</w:t>
-      </w:r>
-    </w:p>
-    <w:p>
-      <w:pPr>
-        <w:spacing w:before="100" w:beforeAutospacing="1" w:after="100" w:afterAutospacing="1" w:line="240" w:lineRule="auto"/>
-        <w:jc w:val="both"/>
-      </w:pPr>
-      <w:r>
-        <w:t>Defect isolation and correction supported by extensive server side logging of errors, maintainable code, the ability to provide downloadable updates to the Android devices once corrections have been made. Loose coupling of calculation methods and attributes is required to allow for dynamic, repairable and extensible code. Version control via GitHub will facilitate easy rollback and software releases as and when they become necessary. Continuous product improvement through feedback log analysis is required.</w:t>
-      </w:r>
-    </w:p>
-    <w:p>
-      <w:pPr>
-        <w:spacing w:before="100" w:beforeAutospacing="1" w:after="100" w:afterAutospacing="1" w:line="240" w:lineRule="auto"/>
+      <w:bookmarkEnd w:id="87"/>
+    </w:p>
+    <w:p>
+      <w:pPr>
+        <w:jc w:val="both"/>
+      </w:pPr>
+      <w:r>
+        <w:t>Dynamic error correction of identified errors should be possible, within 4 h</w:t>
+      </w:r>
+      <w:r>
+        <w:t>ours, in all cases where server-</w:t>
+      </w:r>
+      <w:r>
+        <w:t xml:space="preserve">side faults occur. </w:t>
+      </w:r>
+    </w:p>
+    <w:p>
+      <w:pPr>
+        <w:jc w:val="both"/>
+      </w:pPr>
+      <w:r>
+        <w:t xml:space="preserve">Android app errors must notify the user in a timely and informative manner of the nature of uncorrectable errors. </w:t>
+      </w:r>
+    </w:p>
+    <w:p>
+      <w:pPr>
+        <w:jc w:val="both"/>
+      </w:pPr>
+      <w:r>
+        <w:t xml:space="preserve">It is requirement that all cases of un-correctable client side non-user errors should be appropriately logged and transmitted to the server for analysis and correction. It is an ethical consideration that permission must be given by the user for automated action logging to occur. </w:t>
+      </w:r>
+    </w:p>
+    <w:p>
+      <w:pPr>
+        <w:jc w:val="both"/>
+      </w:pPr>
+      <w:r>
+        <w:t>Correcting of app errors must be by managed update-release via the Android play-store.</w:t>
+      </w:r>
+    </w:p>
+    <w:p>
+      <w:pPr>
         <w:jc w:val="both"/>
       </w:pPr>
     </w:p>
@@ -12086,69 +12526,13 @@
         <w:pStyle w:val="Heading2"/>
         <w:jc w:val="both"/>
       </w:pPr>
-      <w:bookmarkStart w:id="87" w:name="_Toc427911369"/>
-      <w:bookmarkStart w:id="88" w:name="_Toc432403421"/>
-      <w:r>
-        <w:t>Reliability and Availability</w:t>
-      </w:r>
-      <w:bookmarkEnd w:id="87"/>
+      <w:bookmarkStart w:id="88" w:name="_Toc427911370"/>
+      <w:bookmarkStart w:id="89" w:name="_Toc432403422"/>
+      <w:r>
+        <w:t>Security</w:t>
+      </w:r>
       <w:bookmarkEnd w:id="88"/>
-    </w:p>
-    <w:p>
-      <w:pPr>
-        <w:jc w:val="both"/>
-      </w:pPr>
-      <w:r>
-        <w:t>Dynamic error correction of identified errors should be possible, within 4 h</w:t>
-      </w:r>
-      <w:r>
-        <w:t>ours, in all cases where server-</w:t>
-      </w:r>
-      <w:r>
-        <w:t xml:space="preserve">side faults occur. </w:t>
-      </w:r>
-    </w:p>
-    <w:p>
-      <w:pPr>
-        <w:jc w:val="both"/>
-      </w:pPr>
-      <w:r>
-        <w:t xml:space="preserve">Android app errors must notify the user in a timely and informative manner of the nature of uncorrectable errors. </w:t>
-      </w:r>
-    </w:p>
-    <w:p>
-      <w:pPr>
-        <w:jc w:val="both"/>
-      </w:pPr>
-      <w:r>
-        <w:t xml:space="preserve">It is requirement that all cases of un-correctable client side non-user errors should be appropriately logged and transmitted to the server for analysis and correction. It is an ethical consideration that permission must be given by the user for automated action logging to occur. </w:t>
-      </w:r>
-    </w:p>
-    <w:p>
-      <w:pPr>
-        <w:jc w:val="both"/>
-      </w:pPr>
-      <w:r>
-        <w:t>Correcting of app errors must be by managed update-release via the Android play-store.</w:t>
-      </w:r>
-    </w:p>
-    <w:p>
-      <w:pPr>
-        <w:jc w:val="both"/>
-      </w:pPr>
-    </w:p>
-    <w:p>
-      <w:pPr>
-        <w:pStyle w:val="Heading2"/>
-        <w:jc w:val="both"/>
-      </w:pPr>
-      <w:bookmarkStart w:id="89" w:name="_Toc427911370"/>
-      <w:bookmarkStart w:id="90" w:name="_Toc432403422"/>
-      <w:r>
-        <w:t>Security</w:t>
-      </w:r>
       <w:bookmarkEnd w:id="89"/>
-      <w:bookmarkEnd w:id="90"/>
     </w:p>
     <w:p>
       <w:pPr>
@@ -12170,7 +12554,6 @@
           <w:id w:val="-1947986812"/>
           <w:citation/>
         </w:sdtPr>
-        <w:sdtEndPr/>
         <w:sdtContent>
           <w:r>
             <w:fldChar w:fldCharType="begin"/>
@@ -12211,8 +12594,8 @@
       <w:pPr>
         <w:pStyle w:val="Heading2"/>
       </w:pPr>
-      <w:bookmarkStart w:id="91" w:name="_Toc427911371"/>
-      <w:bookmarkStart w:id="92" w:name="_Toc432403423"/>
+      <w:bookmarkStart w:id="90" w:name="_Toc427911371"/>
+      <w:bookmarkStart w:id="91" w:name="_Toc432403423"/>
       <w:r>
         <w:rPr>
           <w:rStyle w:val="Heading2Char"/>
@@ -12237,8 +12620,8 @@
         </w:rPr>
         <w:t>Auditability</w:t>
       </w:r>
+      <w:bookmarkEnd w:id="90"/>
       <w:bookmarkEnd w:id="91"/>
-      <w:bookmarkEnd w:id="92"/>
     </w:p>
     <w:p>
       <w:pPr>
@@ -12261,7 +12644,6 @@
           <w:id w:val="130688439"/>
           <w:citation/>
         </w:sdtPr>
-        <w:sdtEndPr/>
         <w:sdtContent>
           <w:r>
             <w:fldChar w:fldCharType="begin"/>
@@ -12323,51 +12705,85 @@
         <w:pStyle w:val="Heading2"/>
         <w:jc w:val="both"/>
       </w:pPr>
-      <w:bookmarkStart w:id="93" w:name="_Toc427911372"/>
-      <w:bookmarkStart w:id="94" w:name="_Toc432403424"/>
+      <w:bookmarkStart w:id="92" w:name="_Toc427911372"/>
+      <w:bookmarkStart w:id="93" w:name="_Toc432403424"/>
       <w:r>
         <w:lastRenderedPageBreak/>
         <w:t>Testability</w:t>
       </w:r>
+      <w:bookmarkEnd w:id="92"/>
       <w:bookmarkEnd w:id="93"/>
+    </w:p>
+    <w:p>
+      <w:pPr>
+        <w:jc w:val="both"/>
+      </w:pPr>
+      <w:r>
+        <w:t>It is required that application testing follow a test-plan and that testing results are recorded and monitored. All test results should be of a quantit</w:t>
+      </w:r>
+      <w:r>
+        <w:t>at</w:t>
+      </w:r>
+      <w:r>
+        <w:t>ive nature except in cases where direct usability testing of interface related components is done.</w:t>
+      </w:r>
+    </w:p>
+    <w:p>
+      <w:pPr>
+        <w:jc w:val="both"/>
+      </w:pPr>
+      <w:r>
+        <w:t>Unit testing must commence during development.</w:t>
+      </w:r>
+    </w:p>
+    <w:p>
+      <w:pPr>
+        <w:jc w:val="both"/>
+      </w:pPr>
+      <w:r>
+        <w:t>It must be possible to provide simulated testing of sensor related inputs such as GPS and accelerometer features.</w:t>
+      </w:r>
+    </w:p>
+    <w:p>
+      <w:pPr>
+        <w:jc w:val="both"/>
+      </w:pPr>
+      <w:r>
+        <w:t>Simulation of over 300 simultaneous login and calculation activities is required to ensure that the system meets its robustness and scalability requirements.</w:t>
+      </w:r>
+    </w:p>
+    <w:p>
+      <w:pPr>
+        <w:jc w:val="both"/>
+      </w:pPr>
+    </w:p>
+    <w:p>
+      <w:pPr>
+        <w:pStyle w:val="Heading2"/>
+        <w:jc w:val="both"/>
+      </w:pPr>
+      <w:bookmarkStart w:id="94" w:name="_Toc427911373"/>
+      <w:bookmarkStart w:id="95" w:name="_Toc432403425"/>
+      <w:r>
+        <w:t>Usability</w:t>
+      </w:r>
       <w:bookmarkEnd w:id="94"/>
-    </w:p>
-    <w:p>
-      <w:pPr>
-        <w:jc w:val="both"/>
-      </w:pPr>
-      <w:r>
-        <w:t>It is required that application testing follow a test-plan and that testing results are recorded and monitored. All test results should be of a quantit</w:t>
-      </w:r>
-      <w:r>
-        <w:t>at</w:t>
-      </w:r>
-      <w:r>
-        <w:t>ive nature except in cases where direct usability testing of interface related components is done.</w:t>
-      </w:r>
-    </w:p>
-    <w:p>
-      <w:pPr>
-        <w:jc w:val="both"/>
-      </w:pPr>
-      <w:r>
-        <w:t>Unit testing must commence during development.</w:t>
-      </w:r>
-    </w:p>
-    <w:p>
-      <w:pPr>
-        <w:jc w:val="both"/>
-      </w:pPr>
-      <w:r>
-        <w:t>It must be possible to provide simulated testing of sensor related inputs such as GPS and accelerometer features.</w:t>
-      </w:r>
-    </w:p>
-    <w:p>
-      <w:pPr>
-        <w:jc w:val="both"/>
-      </w:pPr>
-      <w:r>
-        <w:t>Simulation of over 300 simultaneous login and calculation activities is required to ensure that the system meets its robustness and scalability requirements.</w:t>
+      <w:bookmarkEnd w:id="95"/>
+    </w:p>
+    <w:p>
+      <w:pPr>
+        <w:jc w:val="both"/>
+      </w:pPr>
+      <w:r>
+        <w:t>It is required that over 90% of users should be able to achieve any task outlined in the use-cases of this application within 5 minutes of first encountering the application.</w:t>
+      </w:r>
+    </w:p>
+    <w:p>
+      <w:pPr>
+        <w:jc w:val="both"/>
+      </w:pPr>
+      <w:r>
+        <w:t xml:space="preserve">It is required that the colour and style dynamics of the application must appeal to a broad audience and must not deter more than 10% of potential customers. </w:t>
       </w:r>
     </w:p>
     <w:p>
@@ -12380,47 +12796,13 @@
         <w:pStyle w:val="Heading2"/>
         <w:jc w:val="both"/>
       </w:pPr>
-      <w:bookmarkStart w:id="95" w:name="_Toc427911373"/>
-      <w:bookmarkStart w:id="96" w:name="_Toc432403425"/>
-      <w:r>
-        <w:t>Usability</w:t>
-      </w:r>
-      <w:bookmarkEnd w:id="95"/>
+      <w:bookmarkStart w:id="96" w:name="_Toc427911374"/>
+      <w:bookmarkStart w:id="97" w:name="_Toc432403426"/>
+      <w:r>
+        <w:t>Integratablity</w:t>
+      </w:r>
       <w:bookmarkEnd w:id="96"/>
-    </w:p>
-    <w:p>
-      <w:pPr>
-        <w:jc w:val="both"/>
-      </w:pPr>
-      <w:r>
-        <w:t>It is required that over 90% of users should be able to achieve any task outlined in the use-cases of this application within 5 minutes of first encountering the application.</w:t>
-      </w:r>
-    </w:p>
-    <w:p>
-      <w:pPr>
-        <w:jc w:val="both"/>
-      </w:pPr>
-      <w:r>
-        <w:t xml:space="preserve">It is required that the colour and style dynamics of the application must appeal to a broad audience and must not deter more than 10% of potential customers. </w:t>
-      </w:r>
-    </w:p>
-    <w:p>
-      <w:pPr>
-        <w:jc w:val="both"/>
-      </w:pPr>
-    </w:p>
-    <w:p>
-      <w:pPr>
-        <w:pStyle w:val="Heading2"/>
-        <w:jc w:val="both"/>
-      </w:pPr>
-      <w:bookmarkStart w:id="97" w:name="_Toc427911374"/>
-      <w:bookmarkStart w:id="98" w:name="_Toc432403426"/>
-      <w:r>
-        <w:t>Integratablity</w:t>
-      </w:r>
       <w:bookmarkEnd w:id="97"/>
-      <w:bookmarkEnd w:id="98"/>
     </w:p>
     <w:p>
       <w:pPr>
@@ -12478,12 +12860,12 @@
       <w:pPr>
         <w:pStyle w:val="Heading1"/>
       </w:pPr>
-      <w:bookmarkStart w:id="99" w:name="_Toc432403427"/>
+      <w:bookmarkStart w:id="98" w:name="_Toc432403427"/>
       <w:r>
         <w:lastRenderedPageBreak/>
         <w:t>Architectural Responsibilities</w:t>
       </w:r>
-      <w:bookmarkEnd w:id="99"/>
+      <w:bookmarkEnd w:id="98"/>
     </w:p>
     <w:p>
       <w:pPr>
@@ -12526,6 +12908,65 @@
     </w:p>
     <w:p>
       <w:pPr>
+        <w:pStyle w:val="ListParagraph"/>
+        <w:numPr>
+          <w:ilvl w:val="0"/>
+          <w:numId w:val="5"/>
+        </w:numPr>
+        <w:jc w:val="both"/>
+      </w:pPr>
+      <w:r>
+        <w:t>MVC @</w:t>
+      </w:r>
+      <w:proofErr w:type="spellStart"/>
+      <w:r>
+        <w:t>todo</w:t>
+      </w:r>
+      <w:proofErr w:type="spellEnd"/>
+    </w:p>
+    <w:p>
+      <w:pPr>
+        <w:pStyle w:val="ListParagraph"/>
+        <w:numPr>
+          <w:ilvl w:val="0"/>
+          <w:numId w:val="5"/>
+        </w:numPr>
+        <w:jc w:val="both"/>
+      </w:pPr>
+      <w:r>
+        <w:t>REST @</w:t>
+      </w:r>
+      <w:proofErr w:type="spellStart"/>
+      <w:r>
+        <w:t>todo</w:t>
+      </w:r>
+      <w:proofErr w:type="spellEnd"/>
+    </w:p>
+    <w:p>
+      <w:pPr>
+        <w:pStyle w:val="ListParagraph"/>
+        <w:numPr>
+          <w:ilvl w:val="0"/>
+          <w:numId w:val="5"/>
+        </w:numPr>
+        <w:jc w:val="both"/>
+      </w:pPr>
+      <w:r>
+        <w:t>Azure @</w:t>
+      </w:r>
+      <w:proofErr w:type="spellStart"/>
+      <w:r>
+        <w:t>todo</w:t>
+      </w:r>
+      <w:proofErr w:type="spellEnd"/>
+    </w:p>
+    <w:p>
+      <w:pPr>
+        <w:jc w:val="both"/>
+      </w:pPr>
+    </w:p>
+    <w:p>
+      <w:pPr>
         <w:jc w:val="both"/>
       </w:pPr>
     </w:p>
@@ -12547,12 +12988,12 @@
       <w:pPr>
         <w:pStyle w:val="Heading1"/>
       </w:pPr>
-      <w:bookmarkStart w:id="100" w:name="_Toc432403428"/>
+      <w:bookmarkStart w:id="99" w:name="_Toc432403428"/>
       <w:r>
         <w:lastRenderedPageBreak/>
         <w:t>Architecture Constraints</w:t>
       </w:r>
-      <w:bookmarkEnd w:id="100"/>
+      <w:bookmarkEnd w:id="99"/>
     </w:p>
     <w:p>
       <w:pPr>
@@ -12647,28 +13088,28 @@
       <w:pPr>
         <w:pStyle w:val="Heading1"/>
       </w:pPr>
-      <w:bookmarkStart w:id="101" w:name="_Toc432403429"/>
+      <w:bookmarkStart w:id="100" w:name="_Toc432403429"/>
       <w:r>
         <w:lastRenderedPageBreak/>
         <w:t>Technologies</w:t>
       </w:r>
+      <w:bookmarkEnd w:id="100"/>
+    </w:p>
+    <w:p>
+      <w:pPr>
+        <w:pStyle w:val="Heading2"/>
+        <w:jc w:val="both"/>
+      </w:pPr>
+      <w:bookmarkStart w:id="101" w:name="_Toc427911376"/>
+      <w:bookmarkStart w:id="102" w:name="_Toc432403430"/>
+      <w:r>
+        <w:t xml:space="preserve">Build </w:t>
+      </w:r>
       <w:bookmarkEnd w:id="101"/>
-    </w:p>
-    <w:p>
-      <w:pPr>
-        <w:pStyle w:val="Heading2"/>
-        <w:jc w:val="both"/>
-      </w:pPr>
-      <w:bookmarkStart w:id="102" w:name="_Toc427911376"/>
-      <w:bookmarkStart w:id="103" w:name="_Toc432403430"/>
-      <w:r>
-        <w:t xml:space="preserve">Build </w:t>
+      <w:r>
+        <w:t>Technologies</w:t>
       </w:r>
       <w:bookmarkEnd w:id="102"/>
-      <w:r>
-        <w:t>Technologies</w:t>
-      </w:r>
-      <w:bookmarkEnd w:id="103"/>
     </w:p>
     <w:p>
       <w:pPr>
@@ -12681,6 +13122,9 @@
       <w:r>
         <w:t>Visual Studio 2012 used for C# server-side development</w:t>
       </w:r>
+      <w:r>
+        <w:t>.</w:t>
+      </w:r>
     </w:p>
     <w:p>
       <w:pPr>
@@ -12693,6 +13137,9 @@
       <w:r>
         <w:t>Entity framework used as ORM</w:t>
       </w:r>
+      <w:r>
+        <w:t>.</w:t>
+      </w:r>
     </w:p>
     <w:p>
       <w:pPr>
@@ -12710,6 +13157,9 @@
       <w:r>
         <w:t xml:space="preserve"> used for version control</w:t>
       </w:r>
+      <w:r>
+        <w:t>.</w:t>
+      </w:r>
     </w:p>
     <w:p>
       <w:pPr>
@@ -12722,6 +13172,9 @@
       <w:r>
         <w:t>Unit tests created with Test Explorer (built in to Visual Studio 2012)</w:t>
       </w:r>
+      <w:r>
+        <w:t>.</w:t>
+      </w:r>
     </w:p>
     <w:p>
       <w:pPr>
@@ -12732,7 +13185,16 @@
         </w:numPr>
       </w:pPr>
       <w:r>
-        <w:t>Normalisation and algorithm development was created in tandem with Wolfram Alpha online (testing specific code exists in initial distributions)</w:t>
+        <w:t>Normalisation and algorithm development was creat</w:t>
+      </w:r>
+      <w:r>
+        <w:t xml:space="preserve">ed in tandem with Wolfram Alpha </w:t>
+      </w:r>
+      <w:r>
+        <w:t>online (testing specific code exists in initial distributions)</w:t>
+      </w:r>
+      <w:r>
+        <w:t>.</w:t>
       </w:r>
     </w:p>
     <w:p>
@@ -12746,20 +13208,23 @@
       <w:r>
         <w:t>Android Studio</w:t>
       </w:r>
+      <w:r>
+        <w:t>.</w:t>
+      </w:r>
     </w:p>
     <w:p>
       <w:pPr>
         <w:pStyle w:val="Heading2"/>
         <w:jc w:val="both"/>
       </w:pPr>
-      <w:bookmarkStart w:id="104" w:name="_Toc432403431"/>
+      <w:bookmarkStart w:id="103" w:name="_Toc432403431"/>
       <w:r>
         <w:t>I</w:t>
       </w:r>
       <w:r>
         <w:t>mplementation Technologies</w:t>
       </w:r>
-      <w:bookmarkEnd w:id="104"/>
+      <w:bookmarkEnd w:id="103"/>
     </w:p>
     <w:p>
       <w:pPr>
@@ -12773,6 +13238,9 @@
       <w:r>
         <w:t>Azure Server for database and server-side hosting considerations</w:t>
       </w:r>
+      <w:r>
+        <w:t>.</w:t>
+      </w:r>
     </w:p>
     <w:p>
       <w:pPr>
@@ -12791,6 +13259,9 @@
         <w:t>JellyBean</w:t>
       </w:r>
       <w:proofErr w:type="spellEnd"/>
+      <w:r>
+        <w:t>.</w:t>
+      </w:r>
     </w:p>
     <w:p>
       <w:pPr>
@@ -12802,7 +13273,7 @@
         <w:jc w:val="both"/>
       </w:pPr>
       <w:r>
-        <w:t xml:space="preserve">Google API’s for login </w:t>
+        <w:t>Google API’s for login.</w:t>
       </w:r>
     </w:p>
     <w:p>
@@ -12812,20 +13283,18 @@
     </w:p>
     <w:sdt>
       <w:sdtPr>
+        <w:rPr>
+          <w:rFonts w:asciiTheme="minorHAnsi" w:eastAsiaTheme="minorHAnsi" w:hAnsiTheme="minorHAnsi" w:cstheme="minorBidi"/>
+          <w:color w:val="auto"/>
+          <w:sz w:val="22"/>
+          <w:szCs w:val="22"/>
+        </w:rPr>
         <w:id w:val="866409396"/>
         <w:docPartObj>
           <w:docPartGallery w:val="Bibliographies"/>
           <w:docPartUnique/>
         </w:docPartObj>
       </w:sdtPr>
-      <w:sdtEndPr>
-        <w:rPr>
-          <w:rFonts w:asciiTheme="minorHAnsi" w:eastAsiaTheme="minorHAnsi" w:hAnsiTheme="minorHAnsi" w:cstheme="minorBidi"/>
-          <w:color w:val="auto"/>
-          <w:sz w:val="22"/>
-          <w:szCs w:val="22"/>
-        </w:rPr>
-      </w:sdtEndPr>
       <w:sdtContent>
         <w:p>
           <w:pPr>
@@ -13136,6 +13605,8 @@
       <w:pPr>
         <w:jc w:val="both"/>
       </w:pPr>
+      <w:bookmarkStart w:id="104" w:name="_GoBack"/>
+      <w:bookmarkEnd w:id="104"/>
     </w:p>
     <w:sectPr>
       <w:footerReference w:type="default" r:id="rId33"/>
@@ -13213,7 +13684,7 @@
           <w:rPr>
             <w:noProof/>
           </w:rPr>
-          <w:t>3</w:t>
+          <w:t>27</w:t>
         </w:r>
         <w:r>
           <w:rPr>
@@ -14827,7 +15298,6 @@
     <w:next w:val="Normal"/>
     <w:link w:val="Heading5Char"/>
     <w:uiPriority w:val="9"/>
-    <w:semiHidden/>
     <w:unhideWhenUsed/>
     <w:qFormat/>
     <w:rsid w:val="006D2E24"/>
@@ -15535,7 +16005,6 @@
     <w:basedOn w:val="DefaultParagraphFont"/>
     <w:link w:val="Heading5"/>
     <w:uiPriority w:val="9"/>
-    <w:semiHidden/>
     <w:rsid w:val="006D2E24"/>
     <w:rPr>
       <w:rFonts w:asciiTheme="majorHAnsi" w:eastAsiaTheme="majorEastAsia" w:hAnsiTheme="majorHAnsi" w:cstheme="majorBidi"/>
@@ -16014,7 +16483,7 @@
 </file>
 
 <file path=customXml/itemProps2.xml><?xml version="1.0" encoding="utf-8"?>
-<ds:datastoreItem xmlns:ds="http://schemas.openxmlformats.org/officeDocument/2006/customXml" ds:itemID="{A6F82553-7A44-4C68-B5D3-E9F547A81640}">
+<ds:datastoreItem xmlns:ds="http://schemas.openxmlformats.org/officeDocument/2006/customXml" ds:itemID="{D6277F67-C083-4165-8478-25BB6FB955F1}">
   <ds:schemaRefs>
     <ds:schemaRef ds:uri="http://schemas.openxmlformats.org/officeDocument/2006/bibliography"/>
   </ds:schemaRefs>

</xml_diff>

<commit_message>
added pre and post conditions
</commit_message>
<xml_diff>
--- a/documentation/CoreDocumentation/DocumentationRevised.docx
+++ b/documentation/CoreDocumentation/DocumentationRevised.docx
@@ -10,7 +10,6 @@
           <w:docPartUnique/>
         </w:docPartObj>
       </w:sdtPr>
-      <w:sdtEndPr/>
       <w:sdtContent>
         <w:p>
           <w:r>
@@ -679,7 +678,6 @@
                                     <w:dataBinding w:prefixMappings="xmlns:ns0='http://purl.org/dc/elements/1.1/' xmlns:ns1='http://schemas.openxmlformats.org/package/2006/metadata/core-properties' " w:xpath="/ns1:coreProperties[1]/ns0:title[1]" w:storeItemID="{6C3C8BC8-F283-45AE-878A-BAB7291924A1}"/>
                                     <w:text w:multiLine="1"/>
                                   </w:sdtPr>
-                                  <w:sdtEndPr/>
                                   <w:sdtContent>
                                     <w:r>
                                       <w:rPr>
@@ -701,7 +699,6 @@
                                   <w:dataBinding w:prefixMappings="xmlns:ns0='http://purl.org/dc/elements/1.1/' xmlns:ns1='http://schemas.openxmlformats.org/package/2006/metadata/core-properties' " w:xpath="/ns1:coreProperties[1]/ns0:subject[1]" w:storeItemID="{6C3C8BC8-F283-45AE-878A-BAB7291924A1}"/>
                                   <w:text/>
                                 </w:sdtPr>
-                                <w:sdtEndPr/>
                                 <w:sdtContent>
                                   <w:p>
                                     <w:pPr>
@@ -913,7 +910,6 @@
                                     <w:calendar w:val="gregorian"/>
                                   </w:date>
                                 </w:sdtPr>
-                                <w:sdtEndPr/>
                                 <w:sdtContent>
                                   <w:p>
                                     <w:pPr>
@@ -1101,7 +1097,6 @@
                                   <w:dataBinding w:prefixMappings="xmlns:ns0='http://purl.org/dc/elements/1.1/' xmlns:ns1='http://schemas.openxmlformats.org/package/2006/metadata/core-properties' " w:xpath="/ns1:coreProperties[1]/ns0:creator[1]" w:storeItemID="{6C3C8BC8-F283-45AE-878A-BAB7291924A1}"/>
                                   <w:text/>
                                 </w:sdtPr>
-                                <w:sdtEndPr/>
                                 <w:sdtContent>
                                   <w:p>
                                     <w:pPr>
@@ -1149,7 +1144,6 @@
                                     <w:dataBinding w:prefixMappings="xmlns:ns0='http://schemas.openxmlformats.org/officeDocument/2006/extended-properties' " w:xpath="/ns0:Properties[1]/ns0:Company[1]" w:storeItemID="{6668398D-A668-4E3E-A5EB-62B293D839F1}"/>
                                     <w:text/>
                                   </w:sdtPr>
-                                  <w:sdtEndPr/>
                                   <w:sdtContent>
                                     <w:r>
                                       <w:rPr>
@@ -1183,7 +1177,6 @@
                                     <w:dataBinding w:prefixMappings="xmlns:ns0='http://schemas.microsoft.com/office/2006/coverPageProps' " w:xpath="/ns0:CoverPageProperties[1]/ns0:CompanyAddress[1]" w:storeItemID="{55AF091B-3C7A-41E3-B477-F2FDAA23CFDA}"/>
                                     <w:text/>
                                   </w:sdtPr>
-                                  <w:sdtEndPr/>
                                   <w:sdtContent>
                                     <w:r>
                                       <w:rPr>
@@ -7385,7 +7378,6 @@
           <w:id w:val="-813562029"/>
           <w:citation/>
         </w:sdtPr>
-        <w:sdtEndPr/>
         <w:sdtContent>
           <w:r>
             <w:fldChar w:fldCharType="begin"/>
@@ -7453,7 +7445,6 @@
           <w:id w:val="1360386491"/>
           <w:citation/>
         </w:sdtPr>
-        <w:sdtEndPr/>
         <w:sdtContent>
           <w:r>
             <w:fldChar w:fldCharType="begin"/>
@@ -7505,7 +7496,6 @@
           <w:id w:val="-1501189614"/>
           <w:citation/>
         </w:sdtPr>
-        <w:sdtEndPr/>
         <w:sdtContent>
           <w:r>
             <w:fldChar w:fldCharType="begin"/>
@@ -8188,27 +8178,14 @@
       <w:r>
         <w:t xml:space="preserve">Figure </w:t>
       </w:r>
-      <w:r>
-        <w:fldChar w:fldCharType="begin"/>
-      </w:r>
-      <w:r>
-        <w:instrText xml:space="preserve"> SEQ Figure \* ARABIC </w:instrText>
-      </w:r>
-      <w:r>
-        <w:fldChar w:fldCharType="separate"/>
-      </w:r>
-      <w:r>
-        <w:rPr>
-          <w:noProof/>
-        </w:rPr>
-        <w:t>1</w:t>
-      </w:r>
-      <w:r>
-        <w:rPr>
-          <w:noProof/>
-        </w:rPr>
-        <w:fldChar w:fldCharType="end"/>
-      </w:r>
+      <w:fldSimple w:instr=" SEQ Figure \* ARABIC ">
+        <w:r>
+          <w:rPr>
+            <w:noProof/>
+          </w:rPr>
+          <w:t>1</w:t>
+        </w:r>
+      </w:fldSimple>
       <w:r>
         <w:t xml:space="preserve">  - </w:t>
       </w:r>
@@ -9036,27 +9013,14 @@
       <w:r>
         <w:t xml:space="preserve">Table </w:t>
       </w:r>
-      <w:r>
-        <w:fldChar w:fldCharType="begin"/>
-      </w:r>
-      <w:r>
-        <w:instrText xml:space="preserve"> SEQ Figure \* ARABIC </w:instrText>
-      </w:r>
-      <w:r>
-        <w:fldChar w:fldCharType="separate"/>
-      </w:r>
-      <w:r>
-        <w:rPr>
-          <w:noProof/>
-        </w:rPr>
-        <w:t>2</w:t>
-      </w:r>
-      <w:r>
-        <w:rPr>
-          <w:noProof/>
-        </w:rPr>
-        <w:fldChar w:fldCharType="end"/>
-      </w:r>
+      <w:fldSimple w:instr=" SEQ Figure \* ARABIC ">
+        <w:r>
+          <w:rPr>
+            <w:noProof/>
+          </w:rPr>
+          <w:t>2</w:t>
+        </w:r>
+      </w:fldSimple>
       <w:r>
         <w:t xml:space="preserve"> - Use Case Prioritisation of the DVT DriveStats Application</w:t>
       </w:r>
@@ -9095,7 +9059,6 @@
           <w:id w:val="-1604260606"/>
           <w:citation/>
         </w:sdtPr>
-        <w:sdtEndPr/>
         <w:sdtContent>
           <w:r>
             <w:fldChar w:fldCharType="begin"/>
@@ -9206,6 +9169,55 @@
     </w:p>
     <w:p>
       <w:pPr>
+        <w:pStyle w:val="ListParagraph"/>
+        <w:numPr>
+          <w:ilvl w:val="0"/>
+          <w:numId w:val="11"/>
+        </w:numPr>
+      </w:pPr>
+      <w:r>
+        <w:t>The u</w:t>
+      </w:r>
+      <w:r>
+        <w:t>ser has a valid google account</w:t>
+      </w:r>
+      <w:r>
+        <w:t>.</w:t>
+      </w:r>
+    </w:p>
+    <w:p>
+      <w:pPr>
+        <w:pStyle w:val="ListParagraph"/>
+        <w:numPr>
+          <w:ilvl w:val="0"/>
+          <w:numId w:val="11"/>
+        </w:numPr>
+      </w:pPr>
+      <w:r>
+        <w:t>The u</w:t>
+      </w:r>
+      <w:r>
+        <w:t>ser has a working internet connection</w:t>
+      </w:r>
+      <w:r>
+        <w:t>.</w:t>
+      </w:r>
+    </w:p>
+    <w:p>
+      <w:pPr>
+        <w:pStyle w:val="Heading5"/>
+      </w:pPr>
+      <w:r>
+        <w:t xml:space="preserve">Post-conditions </w:t>
+      </w:r>
+    </w:p>
+    <w:p>
+      <w:pPr>
+        <w:pStyle w:val="ListParagraph"/>
+        <w:numPr>
+          <w:ilvl w:val="0"/>
+          <w:numId w:val="12"/>
+        </w:numPr>
         <w:jc w:val="both"/>
         <w:rPr>
           <w:sz w:val="24"/>
@@ -9217,50 +9229,66 @@
           <w:sz w:val="24"/>
           <w:szCs w:val="24"/>
         </w:rPr>
-        <w:t>@</w:t>
-      </w:r>
-      <w:proofErr w:type="spellStart"/>
+        <w:t>The u</w:t>
+      </w:r>
       <w:r>
         <w:rPr>
           <w:sz w:val="24"/>
           <w:szCs w:val="24"/>
         </w:rPr>
-        <w:t>todo</w:t>
-      </w:r>
-      <w:proofErr w:type="spellEnd"/>
-    </w:p>
-    <w:p>
-      <w:pPr>
-        <w:pStyle w:val="Heading5"/>
-      </w:pPr>
-      <w:r>
-        <w:t xml:space="preserve">Post-conditions </w:t>
-      </w:r>
-    </w:p>
-    <w:p>
-      <w:pPr>
-        <w:jc w:val="both"/>
+        <w:t>ser is logged in</w:t>
+      </w:r>
+      <w:r>
         <w:rPr>
           <w:sz w:val="24"/>
           <w:szCs w:val="24"/>
         </w:rPr>
-      </w:pPr>
-      <w:r>
+        <w:t>.</w:t>
+      </w:r>
+    </w:p>
+    <w:p>
+      <w:pPr>
+        <w:pStyle w:val="ListParagraph"/>
+        <w:numPr>
+          <w:ilvl w:val="0"/>
+          <w:numId w:val="12"/>
+        </w:numPr>
+        <w:jc w:val="both"/>
         <w:rPr>
           <w:sz w:val="24"/>
           <w:szCs w:val="24"/>
         </w:rPr>
-        <w:t>@</w:t>
-      </w:r>
-      <w:proofErr w:type="spellStart"/>
+      </w:pPr>
       <w:r>
         <w:rPr>
           <w:sz w:val="24"/>
           <w:szCs w:val="24"/>
         </w:rPr>
-        <w:t>todo</w:t>
+        <w:t>The u</w:t>
+      </w:r>
+      <w:r>
+        <w:rPr>
+          <w:sz w:val="24"/>
+          <w:szCs w:val="24"/>
+        </w:rPr>
+        <w:t xml:space="preserve">ser has an account with </w:t>
+      </w:r>
+      <w:proofErr w:type="spellStart"/>
+      <w:r>
+        <w:rPr>
+          <w:sz w:val="24"/>
+          <w:szCs w:val="24"/>
+        </w:rPr>
+        <w:t>drivestats</w:t>
       </w:r>
       <w:proofErr w:type="spellEnd"/>
+      <w:r>
+        <w:rPr>
+          <w:sz w:val="24"/>
+          <w:szCs w:val="24"/>
+        </w:rPr>
+        <w:t>.</w:t>
+      </w:r>
     </w:p>
     <w:p>
       <w:pPr>
@@ -9346,27 +9374,14 @@
       <w:r>
         <w:t xml:space="preserve">Figure </w:t>
       </w:r>
-      <w:r>
-        <w:fldChar w:fldCharType="begin"/>
-      </w:r>
-      <w:r>
-        <w:instrText xml:space="preserve"> SEQ Figure \* ARABIC </w:instrText>
-      </w:r>
-      <w:r>
-        <w:fldChar w:fldCharType="separate"/>
-      </w:r>
-      <w:r>
-        <w:rPr>
-          <w:noProof/>
-        </w:rPr>
-        <w:t>3</w:t>
-      </w:r>
-      <w:r>
-        <w:rPr>
-          <w:noProof/>
-        </w:rPr>
-        <w:fldChar w:fldCharType="end"/>
-      </w:r>
+      <w:fldSimple w:instr=" SEQ Figure \* ARABIC ">
+        <w:r>
+          <w:rPr>
+            <w:noProof/>
+          </w:rPr>
+          <w:t>3</w:t>
+        </w:r>
+      </w:fldSimple>
       <w:r>
         <w:t>- User Registration use case diagram</w:t>
       </w:r>
@@ -9520,27 +9535,14 @@
       <w:r>
         <w:t xml:space="preserve">Figure </w:t>
       </w:r>
-      <w:r>
-        <w:fldChar w:fldCharType="begin"/>
-      </w:r>
-      <w:r>
-        <w:instrText xml:space="preserve"> SEQ Figure \* ARABIC </w:instrText>
-      </w:r>
-      <w:r>
-        <w:fldChar w:fldCharType="separate"/>
-      </w:r>
-      <w:r>
-        <w:rPr>
-          <w:noProof/>
-        </w:rPr>
-        <w:t>4</w:t>
-      </w:r>
-      <w:r>
-        <w:rPr>
-          <w:noProof/>
-        </w:rPr>
-        <w:fldChar w:fldCharType="end"/>
-      </w:r>
+      <w:fldSimple w:instr=" SEQ Figure \* ARABIC ">
+        <w:r>
+          <w:rPr>
+            <w:noProof/>
+          </w:rPr>
+          <w:t>4</w:t>
+        </w:r>
+      </w:fldSimple>
       <w:r>
         <w:t>- User Registration service contract</w:t>
       </w:r>
@@ -9688,27 +9690,14 @@
       <w:r>
         <w:t xml:space="preserve">Figure </w:t>
       </w:r>
-      <w:r>
-        <w:fldChar w:fldCharType="begin"/>
-      </w:r>
-      <w:r>
-        <w:instrText xml:space="preserve"> SEQ Figure \* ARABIC </w:instrText>
-      </w:r>
-      <w:r>
-        <w:fldChar w:fldCharType="separate"/>
-      </w:r>
-      <w:r>
-        <w:rPr>
-          <w:noProof/>
-        </w:rPr>
-        <w:t>5</w:t>
-      </w:r>
-      <w:r>
-        <w:rPr>
-          <w:noProof/>
-        </w:rPr>
-        <w:fldChar w:fldCharType="end"/>
-      </w:r>
+      <w:fldSimple w:instr=" SEQ Figure \* ARABIC ">
+        <w:r>
+          <w:rPr>
+            <w:noProof/>
+          </w:rPr>
+          <w:t>5</w:t>
+        </w:r>
+      </w:fldSimple>
       <w:r>
         <w:t xml:space="preserve"> User Registration process specification</w:t>
       </w:r>
@@ -9789,6 +9778,11 @@
     </w:p>
     <w:p>
       <w:pPr>
+        <w:pStyle w:val="ListParagraph"/>
+        <w:numPr>
+          <w:ilvl w:val="0"/>
+          <w:numId w:val="13"/>
+        </w:numPr>
         <w:jc w:val="both"/>
         <w:rPr>
           <w:sz w:val="24"/>
@@ -9800,50 +9794,109 @@
           <w:sz w:val="24"/>
           <w:szCs w:val="24"/>
         </w:rPr>
-        <w:t>@</w:t>
-      </w:r>
-      <w:proofErr w:type="spellStart"/>
+        <w:t>The u</w:t>
+      </w:r>
       <w:r>
         <w:rPr>
           <w:sz w:val="24"/>
           <w:szCs w:val="24"/>
         </w:rPr>
-        <w:t>todo</w:t>
-      </w:r>
-      <w:proofErr w:type="spellEnd"/>
-    </w:p>
-    <w:p>
-      <w:pPr>
-        <w:pStyle w:val="Heading5"/>
-      </w:pPr>
-      <w:r>
-        <w:t xml:space="preserve">Post-conditions </w:t>
-      </w:r>
-    </w:p>
-    <w:p>
-      <w:pPr>
-        <w:jc w:val="both"/>
+        <w:t xml:space="preserve">ser is already registered with </w:t>
+      </w:r>
+      <w:proofErr w:type="spellStart"/>
+      <w:r>
         <w:rPr>
           <w:sz w:val="24"/>
           <w:szCs w:val="24"/>
         </w:rPr>
-      </w:pPr>
+        <w:t>drivestats</w:t>
+      </w:r>
+      <w:proofErr w:type="spellEnd"/>
       <w:r>
         <w:rPr>
           <w:sz w:val="24"/>
           <w:szCs w:val="24"/>
         </w:rPr>
-        <w:t>@</w:t>
-      </w:r>
-      <w:proofErr w:type="spellStart"/>
-      <w:r>
+        <w:t>.</w:t>
+      </w:r>
+    </w:p>
+    <w:p>
+      <w:pPr>
+        <w:pStyle w:val="Heading5"/>
+      </w:pPr>
+      <w:r>
+        <w:t xml:space="preserve">Post-conditions </w:t>
+      </w:r>
+    </w:p>
+    <w:p>
+      <w:pPr>
+        <w:pStyle w:val="ListParagraph"/>
+        <w:numPr>
+          <w:ilvl w:val="0"/>
+          <w:numId w:val="13"/>
+        </w:numPr>
+        <w:jc w:val="both"/>
         <w:rPr>
           <w:sz w:val="24"/>
           <w:szCs w:val="24"/>
         </w:rPr>
-        <w:t>todo</w:t>
-      </w:r>
-      <w:proofErr w:type="spellEnd"/>
+      </w:pPr>
+      <w:r>
+        <w:rPr>
+          <w:sz w:val="24"/>
+          <w:szCs w:val="24"/>
+        </w:rPr>
+        <w:t>The u</w:t>
+      </w:r>
+      <w:r>
+        <w:rPr>
+          <w:sz w:val="24"/>
+          <w:szCs w:val="24"/>
+        </w:rPr>
+        <w:t>ser will be logged in</w:t>
+      </w:r>
+      <w:r>
+        <w:rPr>
+          <w:sz w:val="24"/>
+          <w:szCs w:val="24"/>
+        </w:rPr>
+        <w:t>.</w:t>
+      </w:r>
+    </w:p>
+    <w:p>
+      <w:pPr>
+        <w:pStyle w:val="ListParagraph"/>
+        <w:numPr>
+          <w:ilvl w:val="0"/>
+          <w:numId w:val="13"/>
+        </w:numPr>
+        <w:jc w:val="both"/>
+        <w:rPr>
+          <w:sz w:val="24"/>
+          <w:szCs w:val="24"/>
+        </w:rPr>
+      </w:pPr>
+      <w:r>
+        <w:rPr>
+          <w:sz w:val="24"/>
+          <w:szCs w:val="24"/>
+        </w:rPr>
+        <w:t>The user</w:t>
+      </w:r>
+      <w:r>
+        <w:rPr>
+          <w:sz w:val="24"/>
+          <w:szCs w:val="24"/>
+        </w:rPr>
+        <w:t xml:space="preserve"> remains logged in on the client</w:t>
+      </w:r>
+      <w:r>
+        <w:rPr>
+          <w:sz w:val="24"/>
+          <w:szCs w:val="24"/>
+        </w:rPr>
+        <w:t>.</w:t>
+      </w:r>
     </w:p>
     <w:p>
       <w:pPr>
@@ -9931,27 +9984,14 @@
       <w:r>
         <w:t xml:space="preserve">Figure </w:t>
       </w:r>
-      <w:r>
-        <w:fldChar w:fldCharType="begin"/>
-      </w:r>
-      <w:r>
-        <w:instrText xml:space="preserve"> SEQ Figure \* ARABIC </w:instrText>
-      </w:r>
-      <w:r>
-        <w:fldChar w:fldCharType="separate"/>
-      </w:r>
-      <w:r>
-        <w:rPr>
-          <w:noProof/>
-        </w:rPr>
-        <w:t>6</w:t>
-      </w:r>
-      <w:r>
-        <w:rPr>
-          <w:noProof/>
-        </w:rPr>
-        <w:fldChar w:fldCharType="end"/>
-      </w:r>
+      <w:fldSimple w:instr=" SEQ Figure \* ARABIC ">
+        <w:r>
+          <w:rPr>
+            <w:noProof/>
+          </w:rPr>
+          <w:t>6</w:t>
+        </w:r>
+      </w:fldSimple>
       <w:r>
         <w:t xml:space="preserve"> - User Login use case</w:t>
       </w:r>
@@ -10092,27 +10132,14 @@
       <w:r>
         <w:t xml:space="preserve">Figure </w:t>
       </w:r>
-      <w:r>
-        <w:fldChar w:fldCharType="begin"/>
-      </w:r>
-      <w:r>
-        <w:instrText xml:space="preserve"> SEQ Figure \* ARABIC </w:instrText>
-      </w:r>
-      <w:r>
-        <w:fldChar w:fldCharType="separate"/>
-      </w:r>
-      <w:r>
-        <w:rPr>
-          <w:noProof/>
-        </w:rPr>
-        <w:t>7</w:t>
-      </w:r>
-      <w:r>
-        <w:rPr>
-          <w:noProof/>
-        </w:rPr>
-        <w:fldChar w:fldCharType="end"/>
-      </w:r>
+      <w:fldSimple w:instr=" SEQ Figure \* ARABIC ">
+        <w:r>
+          <w:rPr>
+            <w:noProof/>
+          </w:rPr>
+          <w:t>7</w:t>
+        </w:r>
+      </w:fldSimple>
       <w:r>
         <w:t>- User Login service contract</w:t>
       </w:r>
@@ -10271,27 +10298,14 @@
       <w:r>
         <w:t xml:space="preserve">Figure </w:t>
       </w:r>
-      <w:r>
-        <w:fldChar w:fldCharType="begin"/>
-      </w:r>
-      <w:r>
-        <w:instrText xml:space="preserve"> SEQ Figure \* ARABIC </w:instrText>
-      </w:r>
-      <w:r>
-        <w:fldChar w:fldCharType="separate"/>
-      </w:r>
-      <w:r>
-        <w:rPr>
-          <w:noProof/>
-        </w:rPr>
-        <w:t>8</w:t>
-      </w:r>
-      <w:r>
-        <w:rPr>
-          <w:noProof/>
-        </w:rPr>
-        <w:fldChar w:fldCharType="end"/>
-      </w:r>
+      <w:fldSimple w:instr=" SEQ Figure \* ARABIC ">
+        <w:r>
+          <w:rPr>
+            <w:noProof/>
+          </w:rPr>
+          <w:t>8</w:t>
+        </w:r>
+      </w:fldSimple>
       <w:r>
         <w:t xml:space="preserve"> - User Login process specification</w:t>
       </w:r>
@@ -10359,6 +10373,11 @@
     </w:p>
     <w:p>
       <w:pPr>
+        <w:pStyle w:val="ListParagraph"/>
+        <w:numPr>
+          <w:ilvl w:val="0"/>
+          <w:numId w:val="14"/>
+        </w:numPr>
         <w:jc w:val="both"/>
         <w:rPr>
           <w:sz w:val="24"/>
@@ -10370,50 +10389,88 @@
           <w:sz w:val="24"/>
           <w:szCs w:val="24"/>
         </w:rPr>
-        <w:t>@</w:t>
-      </w:r>
-      <w:proofErr w:type="spellStart"/>
+        <w:t>The u</w:t>
+      </w:r>
       <w:r>
         <w:rPr>
           <w:sz w:val="24"/>
           <w:szCs w:val="24"/>
         </w:rPr>
-        <w:t>todo</w:t>
-      </w:r>
-      <w:proofErr w:type="spellEnd"/>
-    </w:p>
-    <w:p>
-      <w:pPr>
-        <w:pStyle w:val="Heading5"/>
-      </w:pPr>
-      <w:r>
-        <w:t xml:space="preserve">Post-conditions </w:t>
-      </w:r>
-    </w:p>
-    <w:p>
-      <w:pPr>
-        <w:jc w:val="both"/>
+        <w:t>ser is logged in</w:t>
+      </w:r>
+      <w:r>
         <w:rPr>
           <w:sz w:val="24"/>
           <w:szCs w:val="24"/>
         </w:rPr>
-      </w:pPr>
-      <w:r>
+        <w:t>.</w:t>
+      </w:r>
+    </w:p>
+    <w:p>
+      <w:pPr>
+        <w:pStyle w:val="Heading5"/>
+      </w:pPr>
+      <w:r>
+        <w:t xml:space="preserve">Post-conditions </w:t>
+      </w:r>
+    </w:p>
+    <w:p>
+      <w:pPr>
+        <w:pStyle w:val="ListParagraph"/>
+        <w:numPr>
+          <w:ilvl w:val="0"/>
+          <w:numId w:val="14"/>
+        </w:numPr>
+        <w:jc w:val="both"/>
         <w:rPr>
           <w:sz w:val="24"/>
           <w:szCs w:val="24"/>
         </w:rPr>
-        <w:t>@</w:t>
-      </w:r>
-      <w:proofErr w:type="spellStart"/>
+      </w:pPr>
       <w:r>
         <w:rPr>
           <w:sz w:val="24"/>
           <w:szCs w:val="24"/>
         </w:rPr>
-        <w:t>todo</w:t>
+        <w:t xml:space="preserve">The user’s trip data is saved with the </w:t>
+      </w:r>
+      <w:proofErr w:type="spellStart"/>
+      <w:r>
+        <w:rPr>
+          <w:sz w:val="24"/>
+          <w:szCs w:val="24"/>
+        </w:rPr>
+        <w:t>drivestats</w:t>
       </w:r>
       <w:proofErr w:type="spellEnd"/>
+      <w:r>
+        <w:rPr>
+          <w:sz w:val="24"/>
+          <w:szCs w:val="24"/>
+        </w:rPr>
+        <w:t xml:space="preserve"> server.</w:t>
+      </w:r>
+    </w:p>
+    <w:p>
+      <w:pPr>
+        <w:pStyle w:val="ListParagraph"/>
+        <w:numPr>
+          <w:ilvl w:val="0"/>
+          <w:numId w:val="14"/>
+        </w:numPr>
+        <w:jc w:val="both"/>
+        <w:rPr>
+          <w:sz w:val="24"/>
+          <w:szCs w:val="24"/>
+        </w:rPr>
+      </w:pPr>
+      <w:r>
+        <w:rPr>
+          <w:sz w:val="24"/>
+          <w:szCs w:val="24"/>
+        </w:rPr>
+        <w:t>The user is returned a score for the trip.</w:t>
+      </w:r>
     </w:p>
     <w:p>
       <w:pPr>
@@ -10505,27 +10562,14 @@
       <w:r>
         <w:t xml:space="preserve">Figure </w:t>
       </w:r>
-      <w:r>
-        <w:fldChar w:fldCharType="begin"/>
-      </w:r>
-      <w:r>
-        <w:instrText xml:space="preserve"> SEQ Figure \* ARABIC </w:instrText>
-      </w:r>
-      <w:r>
-        <w:fldChar w:fldCharType="separate"/>
-      </w:r>
-      <w:r>
-        <w:rPr>
-          <w:noProof/>
-        </w:rPr>
-        <w:t>9</w:t>
-      </w:r>
-      <w:r>
-        <w:rPr>
-          <w:noProof/>
-        </w:rPr>
-        <w:fldChar w:fldCharType="end"/>
-      </w:r>
+      <w:fldSimple w:instr=" SEQ Figure \* ARABIC ">
+        <w:r>
+          <w:rPr>
+            <w:noProof/>
+          </w:rPr>
+          <w:t>9</w:t>
+        </w:r>
+      </w:fldSimple>
       <w:r>
         <w:t xml:space="preserve"> - Start Recording Trip use case</w:t>
       </w:r>
@@ -10610,27 +10654,14 @@
       <w:r>
         <w:t xml:space="preserve">Figure </w:t>
       </w:r>
-      <w:r>
-        <w:fldChar w:fldCharType="begin"/>
-      </w:r>
-      <w:r>
-        <w:instrText xml:space="preserve"> SEQ Figure \* ARABIC </w:instrText>
-      </w:r>
-      <w:r>
-        <w:fldChar w:fldCharType="separate"/>
-      </w:r>
-      <w:r>
-        <w:rPr>
-          <w:noProof/>
-        </w:rPr>
-        <w:t>10</w:t>
-      </w:r>
-      <w:r>
-        <w:rPr>
-          <w:noProof/>
-        </w:rPr>
-        <w:fldChar w:fldCharType="end"/>
-      </w:r>
+      <w:fldSimple w:instr=" SEQ Figure \* ARABIC ">
+        <w:r>
+          <w:rPr>
+            <w:noProof/>
+          </w:rPr>
+          <w:t>10</w:t>
+        </w:r>
+      </w:fldSimple>
       <w:r>
         <w:t xml:space="preserve"> - Stop Recording Trip use case</w:t>
       </w:r>
@@ -10766,27 +10797,14 @@
       <w:r>
         <w:t xml:space="preserve">Figure </w:t>
       </w:r>
-      <w:r>
-        <w:fldChar w:fldCharType="begin"/>
-      </w:r>
-      <w:r>
-        <w:instrText xml:space="preserve"> SEQ Figure \* ARABIC </w:instrText>
-      </w:r>
-      <w:r>
-        <w:fldChar w:fldCharType="separate"/>
-      </w:r>
-      <w:r>
-        <w:rPr>
-          <w:noProof/>
-        </w:rPr>
-        <w:t>11</w:t>
-      </w:r>
-      <w:r>
-        <w:rPr>
-          <w:noProof/>
-        </w:rPr>
-        <w:fldChar w:fldCharType="end"/>
-      </w:r>
+      <w:fldSimple w:instr=" SEQ Figure \* ARABIC ">
+        <w:r>
+          <w:rPr>
+            <w:noProof/>
+          </w:rPr>
+          <w:t>11</w:t>
+        </w:r>
+      </w:fldSimple>
       <w:r>
         <w:t xml:space="preserve"> - Start Trip service contract</w:t>
       </w:r>
@@ -10906,30 +10924,14 @@
       <w:r>
         <w:t xml:space="preserve">Figure </w:t>
       </w:r>
-      <w:r>
-        <w:fldChar w:fldCharType="begin"/>
-      </w:r>
-      <w:r>
-        <w:instrText xml:space="preserve"> SEQ Figure \* </w:instrText>
-      </w:r>
-      <w:r>
-        <w:instrText xml:space="preserve">ARABIC </w:instrText>
-      </w:r>
-      <w:r>
-        <w:fldChar w:fldCharType="separate"/>
-      </w:r>
-      <w:r>
-        <w:rPr>
-          <w:noProof/>
-        </w:rPr>
-        <w:t>12</w:t>
-      </w:r>
-      <w:r>
-        <w:rPr>
-          <w:noProof/>
-        </w:rPr>
-        <w:fldChar w:fldCharType="end"/>
-      </w:r>
+      <w:fldSimple w:instr=" SEQ Figure \* ARABIC ">
+        <w:r>
+          <w:rPr>
+            <w:noProof/>
+          </w:rPr>
+          <w:t>12</w:t>
+        </w:r>
+      </w:fldSimple>
       <w:r>
         <w:t xml:space="preserve"> - Start Recording Trip service contract</w:t>
       </w:r>
@@ -11002,6 +11004,11 @@
     </w:p>
     <w:p>
       <w:pPr>
+        <w:pStyle w:val="ListParagraph"/>
+        <w:numPr>
+          <w:ilvl w:val="0"/>
+          <w:numId w:val="15"/>
+        </w:numPr>
         <w:jc w:val="both"/>
         <w:rPr>
           <w:sz w:val="24"/>
@@ -11013,50 +11020,58 @@
           <w:sz w:val="24"/>
           <w:szCs w:val="24"/>
         </w:rPr>
-        <w:t>@</w:t>
-      </w:r>
-      <w:proofErr w:type="spellStart"/>
-      <w:r>
+        <w:t>The user is logged in.</w:t>
+      </w:r>
+    </w:p>
+    <w:p>
+      <w:pPr>
+        <w:pStyle w:val="ListParagraph"/>
+        <w:numPr>
+          <w:ilvl w:val="0"/>
+          <w:numId w:val="15"/>
+        </w:numPr>
+        <w:jc w:val="both"/>
         <w:rPr>
           <w:sz w:val="24"/>
           <w:szCs w:val="24"/>
         </w:rPr>
-        <w:t>todo</w:t>
-      </w:r>
-      <w:proofErr w:type="spellEnd"/>
-    </w:p>
-    <w:p>
-      <w:pPr>
-        <w:pStyle w:val="Heading5"/>
-      </w:pPr>
-      <w:r>
-        <w:t xml:space="preserve">Post-conditions </w:t>
-      </w:r>
-    </w:p>
-    <w:p>
-      <w:pPr>
-        <w:jc w:val="both"/>
+      </w:pPr>
+      <w:r>
         <w:rPr>
           <w:sz w:val="24"/>
           <w:szCs w:val="24"/>
         </w:rPr>
-      </w:pPr>
-      <w:r>
+        <w:t>The user has recorded at least 1 trip.</w:t>
+      </w:r>
+    </w:p>
+    <w:p>
+      <w:pPr>
+        <w:pStyle w:val="Heading5"/>
+      </w:pPr>
+      <w:r>
+        <w:t xml:space="preserve">Post-conditions </w:t>
+      </w:r>
+    </w:p>
+    <w:p>
+      <w:pPr>
+        <w:pStyle w:val="ListParagraph"/>
+        <w:numPr>
+          <w:ilvl w:val="0"/>
+          <w:numId w:val="16"/>
+        </w:numPr>
+        <w:jc w:val="both"/>
         <w:rPr>
           <w:sz w:val="24"/>
           <w:szCs w:val="24"/>
         </w:rPr>
-        <w:t>@</w:t>
-      </w:r>
-      <w:proofErr w:type="spellStart"/>
+      </w:pPr>
       <w:r>
         <w:rPr>
           <w:sz w:val="24"/>
           <w:szCs w:val="24"/>
         </w:rPr>
-        <w:t>todo</w:t>
-      </w:r>
-      <w:proofErr w:type="spellEnd"/>
+        <w:t>The user is returned trip information in an easy to understand manner.</w:t>
+      </w:r>
     </w:p>
     <w:p>
       <w:pPr>
@@ -11138,27 +11153,14 @@
       <w:r>
         <w:t xml:space="preserve">Figure </w:t>
       </w:r>
-      <w:r>
-        <w:fldChar w:fldCharType="begin"/>
-      </w:r>
-      <w:r>
-        <w:instrText xml:space="preserve"> SEQ Figure \* ARABIC </w:instrText>
-      </w:r>
-      <w:r>
-        <w:fldChar w:fldCharType="separate"/>
-      </w:r>
-      <w:r>
-        <w:rPr>
-          <w:noProof/>
-        </w:rPr>
-        <w:t>13</w:t>
-      </w:r>
-      <w:r>
-        <w:rPr>
-          <w:noProof/>
-        </w:rPr>
-        <w:fldChar w:fldCharType="end"/>
-      </w:r>
+      <w:fldSimple w:instr=" SEQ Figure \* ARABIC ">
+        <w:r>
+          <w:rPr>
+            <w:noProof/>
+          </w:rPr>
+          <w:t>13</w:t>
+        </w:r>
+      </w:fldSimple>
       <w:r>
         <w:t xml:space="preserve"> - Display Trip Information use case</w:t>
       </w:r>
@@ -11205,6 +11207,7 @@
           <w:szCs w:val="24"/>
           <w:lang w:eastAsia="en-ZA"/>
         </w:rPr>
+        <w:lastRenderedPageBreak/>
         <w:drawing>
           <wp:inline distT="0" distB="0" distL="0" distR="0" wp14:anchorId="4AFCDE2C" wp14:editId="61E424A2">
             <wp:extent cx="4491533" cy="2775848"/>
@@ -11268,27 +11271,14 @@
       <w:r>
         <w:t xml:space="preserve">Figure </w:t>
       </w:r>
-      <w:r>
-        <w:fldChar w:fldCharType="begin"/>
-      </w:r>
-      <w:r>
-        <w:instrText xml:space="preserve"> SEQ Figure \* ARABIC </w:instrText>
-      </w:r>
-      <w:r>
-        <w:fldChar w:fldCharType="separate"/>
-      </w:r>
-      <w:r>
-        <w:rPr>
-          <w:noProof/>
-        </w:rPr>
-        <w:t>14</w:t>
-      </w:r>
-      <w:r>
-        <w:rPr>
-          <w:noProof/>
-        </w:rPr>
-        <w:fldChar w:fldCharType="end"/>
-      </w:r>
+      <w:fldSimple w:instr=" SEQ Figure \* ARABIC ">
+        <w:r>
+          <w:rPr>
+            <w:noProof/>
+          </w:rPr>
+          <w:t>14</w:t>
+        </w:r>
+      </w:fldSimple>
       <w:r>
         <w:t xml:space="preserve"> - Display Trip Information service contract</w:t>
       </w:r>
@@ -11300,7 +11290,6 @@
         <w:jc w:val="both"/>
       </w:pPr>
       <w:r>
-        <w:lastRenderedPageBreak/>
         <w:t>Process Specification</w:t>
       </w:r>
     </w:p>
@@ -11395,27 +11384,14 @@
       <w:r>
         <w:t xml:space="preserve">Figure </w:t>
       </w:r>
-      <w:r>
-        <w:fldChar w:fldCharType="begin"/>
-      </w:r>
-      <w:r>
-        <w:instrText xml:space="preserve"> SEQ Figure \* ARABIC </w:instrText>
-      </w:r>
-      <w:r>
-        <w:fldChar w:fldCharType="separate"/>
-      </w:r>
-      <w:r>
-        <w:rPr>
-          <w:noProof/>
-        </w:rPr>
-        <w:t>15</w:t>
-      </w:r>
-      <w:r>
-        <w:rPr>
-          <w:noProof/>
-        </w:rPr>
-        <w:fldChar w:fldCharType="end"/>
-      </w:r>
+      <w:fldSimple w:instr=" SEQ Figure \* ARABIC ">
+        <w:r>
+          <w:rPr>
+            <w:noProof/>
+          </w:rPr>
+          <w:t>15</w:t>
+        </w:r>
+      </w:fldSimple>
       <w:r>
         <w:t xml:space="preserve"> - Display Trip Information process specification</w:t>
       </w:r>
@@ -11513,6 +11489,11 @@
     </w:p>
     <w:p>
       <w:pPr>
+        <w:pStyle w:val="ListParagraph"/>
+        <w:numPr>
+          <w:ilvl w:val="0"/>
+          <w:numId w:val="16"/>
+        </w:numPr>
         <w:jc w:val="both"/>
         <w:rPr>
           <w:sz w:val="24"/>
@@ -11524,7 +11505,7 @@
           <w:sz w:val="24"/>
           <w:szCs w:val="24"/>
         </w:rPr>
-        <w:t>@</w:t>
+        <w:t xml:space="preserve">The user and the friend must have valid </w:t>
       </w:r>
       <w:proofErr w:type="spellStart"/>
       <w:r>
@@ -11532,42 +11513,66 @@
           <w:sz w:val="24"/>
           <w:szCs w:val="24"/>
         </w:rPr>
-        <w:t>todo</w:t>
+        <w:t>drivestats</w:t>
       </w:r>
       <w:proofErr w:type="spellEnd"/>
-    </w:p>
-    <w:p>
-      <w:pPr>
-        <w:pStyle w:val="Heading5"/>
-      </w:pPr>
-      <w:r>
-        <w:t xml:space="preserve">Post-conditions </w:t>
-      </w:r>
-    </w:p>
-    <w:p>
-      <w:pPr>
-        <w:jc w:val="both"/>
+      <w:r>
         <w:rPr>
           <w:sz w:val="24"/>
           <w:szCs w:val="24"/>
         </w:rPr>
-      </w:pPr>
-      <w:r>
+        <w:t xml:space="preserve"> accounts</w:t>
+      </w:r>
+    </w:p>
+    <w:p>
+      <w:pPr>
+        <w:pStyle w:val="ListParagraph"/>
+        <w:numPr>
+          <w:ilvl w:val="0"/>
+          <w:numId w:val="16"/>
+        </w:numPr>
+        <w:jc w:val="both"/>
         <w:rPr>
           <w:sz w:val="24"/>
           <w:szCs w:val="24"/>
         </w:rPr>
-        <w:t>@</w:t>
-      </w:r>
-      <w:proofErr w:type="spellStart"/>
+      </w:pPr>
       <w:r>
         <w:rPr>
           <w:sz w:val="24"/>
           <w:szCs w:val="24"/>
         </w:rPr>
-        <w:t>todo</w:t>
-      </w:r>
-      <w:proofErr w:type="spellEnd"/>
+        <w:t>Both users must have recorded at least 1 trip</w:t>
+      </w:r>
+    </w:p>
+    <w:p>
+      <w:pPr>
+        <w:pStyle w:val="Heading5"/>
+      </w:pPr>
+      <w:r>
+        <w:t xml:space="preserve">Post-conditions </w:t>
+      </w:r>
+    </w:p>
+    <w:p>
+      <w:pPr>
+        <w:pStyle w:val="ListParagraph"/>
+        <w:numPr>
+          <w:ilvl w:val="0"/>
+          <w:numId w:val="17"/>
+        </w:numPr>
+        <w:jc w:val="both"/>
+        <w:rPr>
+          <w:sz w:val="24"/>
+          <w:szCs w:val="24"/>
+        </w:rPr>
+      </w:pPr>
+      <w:r>
+        <w:rPr>
+          <w:sz w:val="24"/>
+          <w:szCs w:val="24"/>
+        </w:rPr>
+        <w:t>The user will be returned comparisons to the other user</w:t>
+      </w:r>
     </w:p>
     <w:p>
       <w:pPr>
@@ -11653,27 +11658,14 @@
       <w:r>
         <w:t xml:space="preserve">Figure </w:t>
       </w:r>
-      <w:r>
-        <w:fldChar w:fldCharType="begin"/>
-      </w:r>
-      <w:r>
-        <w:instrText xml:space="preserve"> SEQ Figure \* ARABIC </w:instrText>
-      </w:r>
-      <w:r>
-        <w:fldChar w:fldCharType="separate"/>
-      </w:r>
-      <w:r>
-        <w:rPr>
-          <w:noProof/>
-        </w:rPr>
-        <w:t>16</w:t>
-      </w:r>
-      <w:r>
-        <w:rPr>
-          <w:noProof/>
-        </w:rPr>
-        <w:fldChar w:fldCharType="end"/>
-      </w:r>
+      <w:fldSimple w:instr=" SEQ Figure \* ARABIC ">
+        <w:r>
+          <w:rPr>
+            <w:noProof/>
+          </w:rPr>
+          <w:t>16</w:t>
+        </w:r>
+      </w:fldSimple>
       <w:r>
         <w:t xml:space="preserve"> - View Compare Results use case</w:t>
       </w:r>
@@ -11793,27 +11785,14 @@
       <w:r>
         <w:t xml:space="preserve">Figure </w:t>
       </w:r>
-      <w:r>
-        <w:fldChar w:fldCharType="begin"/>
-      </w:r>
-      <w:r>
-        <w:instrText xml:space="preserve"> SEQ Figure \* ARABIC </w:instrText>
-      </w:r>
-      <w:r>
-        <w:fldChar w:fldCharType="separate"/>
-      </w:r>
-      <w:r>
-        <w:rPr>
-          <w:noProof/>
-        </w:rPr>
-        <w:t>17</w:t>
-      </w:r>
-      <w:r>
-        <w:rPr>
-          <w:noProof/>
-        </w:rPr>
-        <w:fldChar w:fldCharType="end"/>
-      </w:r>
+      <w:fldSimple w:instr=" SEQ Figure \* ARABIC ">
+        <w:r>
+          <w:rPr>
+            <w:noProof/>
+          </w:rPr>
+          <w:t>17</w:t>
+        </w:r>
+      </w:fldSimple>
       <w:r>
         <w:t xml:space="preserve"> - View Compare Results Service Contract</w:t>
       </w:r>
@@ -11923,27 +11902,14 @@
       <w:r>
         <w:t xml:space="preserve">Figure </w:t>
       </w:r>
-      <w:r>
-        <w:fldChar w:fldCharType="begin"/>
-      </w:r>
-      <w:r>
-        <w:instrText xml:space="preserve"> SEQ Figure \* ARABIC </w:instrText>
-      </w:r>
-      <w:r>
-        <w:fldChar w:fldCharType="separate"/>
-      </w:r>
-      <w:r>
-        <w:rPr>
-          <w:noProof/>
-        </w:rPr>
-        <w:t>18</w:t>
-      </w:r>
-      <w:r>
-        <w:rPr>
-          <w:noProof/>
-        </w:rPr>
-        <w:fldChar w:fldCharType="end"/>
-      </w:r>
+      <w:fldSimple w:instr=" SEQ Figure \* ARABIC ">
+        <w:r>
+          <w:rPr>
+            <w:noProof/>
+          </w:rPr>
+          <w:t>18</w:t>
+        </w:r>
+      </w:fldSimple>
       <w:r>
         <w:t xml:space="preserve"> - View Compare Results Process specification</w:t>
       </w:r>
@@ -12074,27 +12040,14 @@
       <w:r>
         <w:t xml:space="preserve">Figure </w:t>
       </w:r>
-      <w:r>
-        <w:fldChar w:fldCharType="begin"/>
-      </w:r>
-      <w:r>
-        <w:instrText xml:space="preserve"> SEQ Figure \* ARABIC </w:instrText>
-      </w:r>
-      <w:r>
-        <w:fldChar w:fldCharType="separate"/>
-      </w:r>
-      <w:r>
-        <w:rPr>
-          <w:noProof/>
-        </w:rPr>
-        <w:t>19</w:t>
-      </w:r>
-      <w:r>
-        <w:rPr>
-          <w:noProof/>
-        </w:rPr>
-        <w:fldChar w:fldCharType="end"/>
-      </w:r>
+      <w:fldSimple w:instr=" SEQ Figure \* ARABIC ">
+        <w:r>
+          <w:rPr>
+            <w:noProof/>
+          </w:rPr>
+          <w:t>19</w:t>
+        </w:r>
+      </w:fldSimple>
       <w:r>
         <w:t>- Client-Side Class Diagram</w:t>
       </w:r>
@@ -12213,27 +12166,14 @@
       <w:r>
         <w:t xml:space="preserve">Figure </w:t>
       </w:r>
-      <w:r>
-        <w:fldChar w:fldCharType="begin"/>
-      </w:r>
-      <w:r>
-        <w:instrText xml:space="preserve"> SEQ Figure \* ARABIC </w:instrText>
-      </w:r>
-      <w:r>
-        <w:fldChar w:fldCharType="separate"/>
-      </w:r>
-      <w:r>
-        <w:rPr>
-          <w:noProof/>
-        </w:rPr>
-        <w:t>20</w:t>
-      </w:r>
-      <w:r>
-        <w:rPr>
-          <w:noProof/>
-        </w:rPr>
-        <w:fldChar w:fldCharType="end"/>
-      </w:r>
+      <w:fldSimple w:instr=" SEQ Figure \* ARABIC ">
+        <w:r>
+          <w:rPr>
+            <w:noProof/>
+          </w:rPr>
+          <w:t>20</w:t>
+        </w:r>
+      </w:fldSimple>
       <w:r>
         <w:t>- Server-side Class Diagram</w:t>
       </w:r>
@@ -12354,27 +12294,14 @@
       <w:r>
         <w:t xml:space="preserve">Figure </w:t>
       </w:r>
-      <w:r>
-        <w:fldChar w:fldCharType="begin"/>
-      </w:r>
-      <w:r>
-        <w:instrText xml:space="preserve"> SEQ Figure \* ARABIC </w:instrText>
-      </w:r>
-      <w:r>
-        <w:fldChar w:fldCharType="separate"/>
-      </w:r>
-      <w:r>
-        <w:rPr>
-          <w:noProof/>
-        </w:rPr>
-        <w:t>21</w:t>
-      </w:r>
-      <w:r>
-        <w:rPr>
-          <w:noProof/>
-        </w:rPr>
-        <w:fldChar w:fldCharType="end"/>
-      </w:r>
+      <w:fldSimple w:instr=" SEQ Figure \* ARABIC ">
+        <w:r>
+          <w:rPr>
+            <w:noProof/>
+          </w:rPr>
+          <w:t>21</w:t>
+        </w:r>
+      </w:fldSimple>
       <w:r>
         <w:t>- Database Organisation Description</w:t>
       </w:r>
@@ -12590,7 +12517,6 @@
           <w:id w:val="478282545"/>
           <w:citation/>
         </w:sdtPr>
-        <w:sdtEndPr/>
         <w:sdtContent>
           <w:r>
             <w:fldChar w:fldCharType="begin"/>
@@ -12631,7 +12557,6 @@
           <w:id w:val="2143230137"/>
           <w:citation/>
         </w:sdtPr>
-        <w:sdtEndPr/>
         <w:sdtContent>
           <w:r>
             <w:fldChar w:fldCharType="begin"/>
@@ -12898,7 +12823,6 @@
           <w:id w:val="-1947986812"/>
           <w:citation/>
         </w:sdtPr>
-        <w:sdtEndPr/>
         <w:sdtContent>
           <w:r>
             <w:fldChar w:fldCharType="begin"/>
@@ -12989,7 +12913,6 @@
           <w:id w:val="130688439"/>
           <w:citation/>
         </w:sdtPr>
-        <w:sdtEndPr/>
         <w:sdtContent>
           <w:r>
             <w:fldChar w:fldCharType="begin"/>
@@ -13264,10 +13187,12 @@
       <w:r>
         <w:t>MVC @</w:t>
       </w:r>
+      <w:bookmarkStart w:id="99" w:name="_GoBack"/>
       <w:proofErr w:type="spellStart"/>
       <w:r>
         <w:t>todo</w:t>
       </w:r>
+      <w:bookmarkEnd w:id="99"/>
       <w:proofErr w:type="spellEnd"/>
     </w:p>
     <w:p>
@@ -13334,12 +13259,12 @@
       <w:pPr>
         <w:pStyle w:val="Heading1"/>
       </w:pPr>
-      <w:bookmarkStart w:id="99" w:name="_Toc432403428"/>
+      <w:bookmarkStart w:id="100" w:name="_Toc432403428"/>
       <w:r>
         <w:lastRenderedPageBreak/>
         <w:t>Architecture Constraints</w:t>
       </w:r>
-      <w:bookmarkEnd w:id="99"/>
+      <w:bookmarkEnd w:id="100"/>
     </w:p>
     <w:p>
       <w:pPr>
@@ -13434,28 +13359,28 @@
       <w:pPr>
         <w:pStyle w:val="Heading1"/>
       </w:pPr>
-      <w:bookmarkStart w:id="100" w:name="_Toc432403429"/>
+      <w:bookmarkStart w:id="101" w:name="_Toc432403429"/>
       <w:r>
         <w:lastRenderedPageBreak/>
         <w:t>Technologies</w:t>
       </w:r>
-      <w:bookmarkEnd w:id="100"/>
+      <w:bookmarkEnd w:id="101"/>
     </w:p>
     <w:p>
       <w:pPr>
         <w:pStyle w:val="Heading2"/>
         <w:jc w:val="both"/>
       </w:pPr>
-      <w:bookmarkStart w:id="101" w:name="_Toc427911376"/>
-      <w:bookmarkStart w:id="102" w:name="_Toc432403430"/>
+      <w:bookmarkStart w:id="102" w:name="_Toc427911376"/>
+      <w:bookmarkStart w:id="103" w:name="_Toc432403430"/>
       <w:r>
         <w:t xml:space="preserve">Build </w:t>
       </w:r>
-      <w:bookmarkEnd w:id="101"/>
+      <w:bookmarkEnd w:id="102"/>
       <w:r>
         <w:t>Technologies</w:t>
       </w:r>
-      <w:bookmarkEnd w:id="102"/>
+      <w:bookmarkEnd w:id="103"/>
     </w:p>
     <w:p>
       <w:pPr>
@@ -13563,14 +13488,14 @@
         <w:pStyle w:val="Heading2"/>
         <w:jc w:val="both"/>
       </w:pPr>
-      <w:bookmarkStart w:id="103" w:name="_Toc432403431"/>
+      <w:bookmarkStart w:id="104" w:name="_Toc432403431"/>
       <w:r>
         <w:t>I</w:t>
       </w:r>
       <w:r>
         <w:t>mplementation Technologies</w:t>
       </w:r>
-      <w:bookmarkEnd w:id="103"/>
+      <w:bookmarkEnd w:id="104"/>
     </w:p>
     <w:p>
       <w:pPr>
@@ -13641,7 +13566,6 @@
           <w:docPartUnique/>
         </w:docPartObj>
       </w:sdtPr>
-      <w:sdtEndPr/>
       <w:sdtContent>
         <w:p>
           <w:pPr>
@@ -13656,7 +13580,6 @@
             <w:id w:val="111145805"/>
             <w:bibliography/>
           </w:sdtPr>
-          <w:sdtEndPr/>
           <w:sdtContent>
             <w:p>
               <w:pPr>
@@ -13953,8 +13876,6 @@
       <w:pPr>
         <w:jc w:val="both"/>
       </w:pPr>
-      <w:bookmarkStart w:id="104" w:name="_GoBack"/>
-      <w:bookmarkEnd w:id="104"/>
     </w:p>
     <w:sectPr>
       <w:footerReference w:type="default" r:id="rId33"/>
@@ -14032,7 +13953,7 @@
           <w:rPr>
             <w:noProof/>
           </w:rPr>
-          <w:t>27</w:t>
+          <w:t>25</w:t>
         </w:r>
         <w:r>
           <w:rPr>
@@ -14112,7 +14033,7 @@
 
 <file path=word/numbering.xml><?xml version="1.0" encoding="utf-8"?>
 <w:numbering xmlns:wpc="http://schemas.microsoft.com/office/word/2010/wordprocessingCanvas" xmlns:mc="http://schemas.openxmlformats.org/markup-compatibility/2006" xmlns:o="urn:schemas-microsoft-com:office:office" xmlns:r="http://schemas.openxmlformats.org/officeDocument/2006/relationships" xmlns:m="http://schemas.openxmlformats.org/officeDocument/2006/math" xmlns:v="urn:schemas-microsoft-com:vml" xmlns:wp14="http://schemas.microsoft.com/office/word/2010/wordprocessingDrawing" xmlns:wp="http://schemas.openxmlformats.org/drawingml/2006/wordprocessingDrawing" xmlns:w10="urn:schemas-microsoft-com:office:word" xmlns:w="http://schemas.openxmlformats.org/wordprocessingml/2006/main" xmlns:w14="http://schemas.microsoft.com/office/word/2010/wordml" xmlns:w15="http://schemas.microsoft.com/office/word/2012/wordml" xmlns:wpg="http://schemas.microsoft.com/office/word/2010/wordprocessingGroup" xmlns:wpi="http://schemas.microsoft.com/office/word/2010/wordprocessingInk" xmlns:wne="http://schemas.microsoft.com/office/word/2006/wordml" xmlns:wps="http://schemas.microsoft.com/office/word/2010/wordprocessingShape" mc:Ignorable="w14 w15 wp14">
-  <w:abstractNum w:abstractNumId="0" w15:restartNumberingAfterBreak="0">
+  <w:abstractNum w:abstractNumId="0">
     <w:nsid w:val="0ED37647"/>
     <w:multiLevelType w:val="multilevel"/>
     <w:tmpl w:val="9E9C34AC"/>
@@ -14225,7 +14146,7 @@
       </w:rPr>
     </w:lvl>
   </w:abstractNum>
-  <w:abstractNum w:abstractNumId="1" w15:restartNumberingAfterBreak="0">
+  <w:abstractNum w:abstractNumId="1">
     <w:nsid w:val="15E1138B"/>
     <w:multiLevelType w:val="hybridMultilevel"/>
     <w:tmpl w:val="D652C976"/>
@@ -14338,10 +14259,10 @@
       </w:rPr>
     </w:lvl>
   </w:abstractNum>
-  <w:abstractNum w:abstractNumId="2" w15:restartNumberingAfterBreak="0">
-    <w:nsid w:val="29E864E7"/>
+  <w:abstractNum w:abstractNumId="2">
+    <w:nsid w:val="228759D1"/>
     <w:multiLevelType w:val="hybridMultilevel"/>
-    <w:tmpl w:val="964C5840"/>
+    <w:tmpl w:val="DD604182"/>
     <w:lvl w:ilvl="0" w:tplc="1C090001">
       <w:start w:val="1"/>
       <w:numFmt w:val="bullet"/>
@@ -14451,10 +14372,10 @@
       </w:rPr>
     </w:lvl>
   </w:abstractNum>
-  <w:abstractNum w:abstractNumId="3" w15:restartNumberingAfterBreak="0">
-    <w:nsid w:val="449434AE"/>
+  <w:abstractNum w:abstractNumId="3">
+    <w:nsid w:val="24895950"/>
     <w:multiLevelType w:val="hybridMultilevel"/>
-    <w:tmpl w:val="77CAFBF6"/>
+    <w:tmpl w:val="6EC04A62"/>
     <w:lvl w:ilvl="0" w:tplc="1C090001">
       <w:start w:val="1"/>
       <w:numFmt w:val="bullet"/>
@@ -14564,7 +14485,685 @@
       </w:rPr>
     </w:lvl>
   </w:abstractNum>
-  <w:abstractNum w:abstractNumId="4" w15:restartNumberingAfterBreak="0">
+  <w:abstractNum w:abstractNumId="4">
+    <w:nsid w:val="29E864E7"/>
+    <w:multiLevelType w:val="hybridMultilevel"/>
+    <w:tmpl w:val="964C5840"/>
+    <w:lvl w:ilvl="0" w:tplc="1C090001">
+      <w:start w:val="1"/>
+      <w:numFmt w:val="bullet"/>
+      <w:lvlText w:val=""/>
+      <w:lvlJc w:val="left"/>
+      <w:pPr>
+        <w:ind w:left="720" w:hanging="360"/>
+      </w:pPr>
+      <w:rPr>
+        <w:rFonts w:ascii="Symbol" w:hAnsi="Symbol" w:hint="default"/>
+      </w:rPr>
+    </w:lvl>
+    <w:lvl w:ilvl="1" w:tplc="1C090003" w:tentative="1">
+      <w:start w:val="1"/>
+      <w:numFmt w:val="bullet"/>
+      <w:lvlText w:val="o"/>
+      <w:lvlJc w:val="left"/>
+      <w:pPr>
+        <w:ind w:left="1440" w:hanging="360"/>
+      </w:pPr>
+      <w:rPr>
+        <w:rFonts w:ascii="Courier New" w:hAnsi="Courier New" w:cs="Courier New" w:hint="default"/>
+      </w:rPr>
+    </w:lvl>
+    <w:lvl w:ilvl="2" w:tplc="1C090005" w:tentative="1">
+      <w:start w:val="1"/>
+      <w:numFmt w:val="bullet"/>
+      <w:lvlText w:val=""/>
+      <w:lvlJc w:val="left"/>
+      <w:pPr>
+        <w:ind w:left="2160" w:hanging="360"/>
+      </w:pPr>
+      <w:rPr>
+        <w:rFonts w:ascii="Wingdings" w:hAnsi="Wingdings" w:hint="default"/>
+      </w:rPr>
+    </w:lvl>
+    <w:lvl w:ilvl="3" w:tplc="1C090001" w:tentative="1">
+      <w:start w:val="1"/>
+      <w:numFmt w:val="bullet"/>
+      <w:lvlText w:val=""/>
+      <w:lvlJc w:val="left"/>
+      <w:pPr>
+        <w:ind w:left="2880" w:hanging="360"/>
+      </w:pPr>
+      <w:rPr>
+        <w:rFonts w:ascii="Symbol" w:hAnsi="Symbol" w:hint="default"/>
+      </w:rPr>
+    </w:lvl>
+    <w:lvl w:ilvl="4" w:tplc="1C090003" w:tentative="1">
+      <w:start w:val="1"/>
+      <w:numFmt w:val="bullet"/>
+      <w:lvlText w:val="o"/>
+      <w:lvlJc w:val="left"/>
+      <w:pPr>
+        <w:ind w:left="3600" w:hanging="360"/>
+      </w:pPr>
+      <w:rPr>
+        <w:rFonts w:ascii="Courier New" w:hAnsi="Courier New" w:cs="Courier New" w:hint="default"/>
+      </w:rPr>
+    </w:lvl>
+    <w:lvl w:ilvl="5" w:tplc="1C090005" w:tentative="1">
+      <w:start w:val="1"/>
+      <w:numFmt w:val="bullet"/>
+      <w:lvlText w:val=""/>
+      <w:lvlJc w:val="left"/>
+      <w:pPr>
+        <w:ind w:left="4320" w:hanging="360"/>
+      </w:pPr>
+      <w:rPr>
+        <w:rFonts w:ascii="Wingdings" w:hAnsi="Wingdings" w:hint="default"/>
+      </w:rPr>
+    </w:lvl>
+    <w:lvl w:ilvl="6" w:tplc="1C090001" w:tentative="1">
+      <w:start w:val="1"/>
+      <w:numFmt w:val="bullet"/>
+      <w:lvlText w:val=""/>
+      <w:lvlJc w:val="left"/>
+      <w:pPr>
+        <w:ind w:left="5040" w:hanging="360"/>
+      </w:pPr>
+      <w:rPr>
+        <w:rFonts w:ascii="Symbol" w:hAnsi="Symbol" w:hint="default"/>
+      </w:rPr>
+    </w:lvl>
+    <w:lvl w:ilvl="7" w:tplc="1C090003" w:tentative="1">
+      <w:start w:val="1"/>
+      <w:numFmt w:val="bullet"/>
+      <w:lvlText w:val="o"/>
+      <w:lvlJc w:val="left"/>
+      <w:pPr>
+        <w:ind w:left="5760" w:hanging="360"/>
+      </w:pPr>
+      <w:rPr>
+        <w:rFonts w:ascii="Courier New" w:hAnsi="Courier New" w:cs="Courier New" w:hint="default"/>
+      </w:rPr>
+    </w:lvl>
+    <w:lvl w:ilvl="8" w:tplc="1C090005" w:tentative="1">
+      <w:start w:val="1"/>
+      <w:numFmt w:val="bullet"/>
+      <w:lvlText w:val=""/>
+      <w:lvlJc w:val="left"/>
+      <w:pPr>
+        <w:ind w:left="6480" w:hanging="360"/>
+      </w:pPr>
+      <w:rPr>
+        <w:rFonts w:ascii="Wingdings" w:hAnsi="Wingdings" w:hint="default"/>
+      </w:rPr>
+    </w:lvl>
+  </w:abstractNum>
+  <w:abstractNum w:abstractNumId="5">
+    <w:nsid w:val="34165C5A"/>
+    <w:multiLevelType w:val="hybridMultilevel"/>
+    <w:tmpl w:val="43765902"/>
+    <w:lvl w:ilvl="0" w:tplc="1C090001">
+      <w:start w:val="1"/>
+      <w:numFmt w:val="bullet"/>
+      <w:lvlText w:val=""/>
+      <w:lvlJc w:val="left"/>
+      <w:pPr>
+        <w:ind w:left="720" w:hanging="360"/>
+      </w:pPr>
+      <w:rPr>
+        <w:rFonts w:ascii="Symbol" w:hAnsi="Symbol" w:hint="default"/>
+      </w:rPr>
+    </w:lvl>
+    <w:lvl w:ilvl="1" w:tplc="1C090003" w:tentative="1">
+      <w:start w:val="1"/>
+      <w:numFmt w:val="bullet"/>
+      <w:lvlText w:val="o"/>
+      <w:lvlJc w:val="left"/>
+      <w:pPr>
+        <w:ind w:left="1440" w:hanging="360"/>
+      </w:pPr>
+      <w:rPr>
+        <w:rFonts w:ascii="Courier New" w:hAnsi="Courier New" w:cs="Courier New" w:hint="default"/>
+      </w:rPr>
+    </w:lvl>
+    <w:lvl w:ilvl="2" w:tplc="1C090005" w:tentative="1">
+      <w:start w:val="1"/>
+      <w:numFmt w:val="bullet"/>
+      <w:lvlText w:val=""/>
+      <w:lvlJc w:val="left"/>
+      <w:pPr>
+        <w:ind w:left="2160" w:hanging="360"/>
+      </w:pPr>
+      <w:rPr>
+        <w:rFonts w:ascii="Wingdings" w:hAnsi="Wingdings" w:hint="default"/>
+      </w:rPr>
+    </w:lvl>
+    <w:lvl w:ilvl="3" w:tplc="1C090001" w:tentative="1">
+      <w:start w:val="1"/>
+      <w:numFmt w:val="bullet"/>
+      <w:lvlText w:val=""/>
+      <w:lvlJc w:val="left"/>
+      <w:pPr>
+        <w:ind w:left="2880" w:hanging="360"/>
+      </w:pPr>
+      <w:rPr>
+        <w:rFonts w:ascii="Symbol" w:hAnsi="Symbol" w:hint="default"/>
+      </w:rPr>
+    </w:lvl>
+    <w:lvl w:ilvl="4" w:tplc="1C090003" w:tentative="1">
+      <w:start w:val="1"/>
+      <w:numFmt w:val="bullet"/>
+      <w:lvlText w:val="o"/>
+      <w:lvlJc w:val="left"/>
+      <w:pPr>
+        <w:ind w:left="3600" w:hanging="360"/>
+      </w:pPr>
+      <w:rPr>
+        <w:rFonts w:ascii="Courier New" w:hAnsi="Courier New" w:cs="Courier New" w:hint="default"/>
+      </w:rPr>
+    </w:lvl>
+    <w:lvl w:ilvl="5" w:tplc="1C090005" w:tentative="1">
+      <w:start w:val="1"/>
+      <w:numFmt w:val="bullet"/>
+      <w:lvlText w:val=""/>
+      <w:lvlJc w:val="left"/>
+      <w:pPr>
+        <w:ind w:left="4320" w:hanging="360"/>
+      </w:pPr>
+      <w:rPr>
+        <w:rFonts w:ascii="Wingdings" w:hAnsi="Wingdings" w:hint="default"/>
+      </w:rPr>
+    </w:lvl>
+    <w:lvl w:ilvl="6" w:tplc="1C090001" w:tentative="1">
+      <w:start w:val="1"/>
+      <w:numFmt w:val="bullet"/>
+      <w:lvlText w:val=""/>
+      <w:lvlJc w:val="left"/>
+      <w:pPr>
+        <w:ind w:left="5040" w:hanging="360"/>
+      </w:pPr>
+      <w:rPr>
+        <w:rFonts w:ascii="Symbol" w:hAnsi="Symbol" w:hint="default"/>
+      </w:rPr>
+    </w:lvl>
+    <w:lvl w:ilvl="7" w:tplc="1C090003" w:tentative="1">
+      <w:start w:val="1"/>
+      <w:numFmt w:val="bullet"/>
+      <w:lvlText w:val="o"/>
+      <w:lvlJc w:val="left"/>
+      <w:pPr>
+        <w:ind w:left="5760" w:hanging="360"/>
+      </w:pPr>
+      <w:rPr>
+        <w:rFonts w:ascii="Courier New" w:hAnsi="Courier New" w:cs="Courier New" w:hint="default"/>
+      </w:rPr>
+    </w:lvl>
+    <w:lvl w:ilvl="8" w:tplc="1C090005" w:tentative="1">
+      <w:start w:val="1"/>
+      <w:numFmt w:val="bullet"/>
+      <w:lvlText w:val=""/>
+      <w:lvlJc w:val="left"/>
+      <w:pPr>
+        <w:ind w:left="6480" w:hanging="360"/>
+      </w:pPr>
+      <w:rPr>
+        <w:rFonts w:ascii="Wingdings" w:hAnsi="Wingdings" w:hint="default"/>
+      </w:rPr>
+    </w:lvl>
+  </w:abstractNum>
+  <w:abstractNum w:abstractNumId="6">
+    <w:nsid w:val="3ABF6DEA"/>
+    <w:multiLevelType w:val="hybridMultilevel"/>
+    <w:tmpl w:val="EEAA7806"/>
+    <w:lvl w:ilvl="0" w:tplc="1C090001">
+      <w:start w:val="1"/>
+      <w:numFmt w:val="bullet"/>
+      <w:lvlText w:val=""/>
+      <w:lvlJc w:val="left"/>
+      <w:pPr>
+        <w:ind w:left="720" w:hanging="360"/>
+      </w:pPr>
+      <w:rPr>
+        <w:rFonts w:ascii="Symbol" w:hAnsi="Symbol" w:hint="default"/>
+      </w:rPr>
+    </w:lvl>
+    <w:lvl w:ilvl="1" w:tplc="1C090003" w:tentative="1">
+      <w:start w:val="1"/>
+      <w:numFmt w:val="bullet"/>
+      <w:lvlText w:val="o"/>
+      <w:lvlJc w:val="left"/>
+      <w:pPr>
+        <w:ind w:left="1440" w:hanging="360"/>
+      </w:pPr>
+      <w:rPr>
+        <w:rFonts w:ascii="Courier New" w:hAnsi="Courier New" w:cs="Courier New" w:hint="default"/>
+      </w:rPr>
+    </w:lvl>
+    <w:lvl w:ilvl="2" w:tplc="1C090005" w:tentative="1">
+      <w:start w:val="1"/>
+      <w:numFmt w:val="bullet"/>
+      <w:lvlText w:val=""/>
+      <w:lvlJc w:val="left"/>
+      <w:pPr>
+        <w:ind w:left="2160" w:hanging="360"/>
+      </w:pPr>
+      <w:rPr>
+        <w:rFonts w:ascii="Wingdings" w:hAnsi="Wingdings" w:hint="default"/>
+      </w:rPr>
+    </w:lvl>
+    <w:lvl w:ilvl="3" w:tplc="1C090001" w:tentative="1">
+      <w:start w:val="1"/>
+      <w:numFmt w:val="bullet"/>
+      <w:lvlText w:val=""/>
+      <w:lvlJc w:val="left"/>
+      <w:pPr>
+        <w:ind w:left="2880" w:hanging="360"/>
+      </w:pPr>
+      <w:rPr>
+        <w:rFonts w:ascii="Symbol" w:hAnsi="Symbol" w:hint="default"/>
+      </w:rPr>
+    </w:lvl>
+    <w:lvl w:ilvl="4" w:tplc="1C090003" w:tentative="1">
+      <w:start w:val="1"/>
+      <w:numFmt w:val="bullet"/>
+      <w:lvlText w:val="o"/>
+      <w:lvlJc w:val="left"/>
+      <w:pPr>
+        <w:ind w:left="3600" w:hanging="360"/>
+      </w:pPr>
+      <w:rPr>
+        <w:rFonts w:ascii="Courier New" w:hAnsi="Courier New" w:cs="Courier New" w:hint="default"/>
+      </w:rPr>
+    </w:lvl>
+    <w:lvl w:ilvl="5" w:tplc="1C090005" w:tentative="1">
+      <w:start w:val="1"/>
+      <w:numFmt w:val="bullet"/>
+      <w:lvlText w:val=""/>
+      <w:lvlJc w:val="left"/>
+      <w:pPr>
+        <w:ind w:left="4320" w:hanging="360"/>
+      </w:pPr>
+      <w:rPr>
+        <w:rFonts w:ascii="Wingdings" w:hAnsi="Wingdings" w:hint="default"/>
+      </w:rPr>
+    </w:lvl>
+    <w:lvl w:ilvl="6" w:tplc="1C090001" w:tentative="1">
+      <w:start w:val="1"/>
+      <w:numFmt w:val="bullet"/>
+      <w:lvlText w:val=""/>
+      <w:lvlJc w:val="left"/>
+      <w:pPr>
+        <w:ind w:left="5040" w:hanging="360"/>
+      </w:pPr>
+      <w:rPr>
+        <w:rFonts w:ascii="Symbol" w:hAnsi="Symbol" w:hint="default"/>
+      </w:rPr>
+    </w:lvl>
+    <w:lvl w:ilvl="7" w:tplc="1C090003" w:tentative="1">
+      <w:start w:val="1"/>
+      <w:numFmt w:val="bullet"/>
+      <w:lvlText w:val="o"/>
+      <w:lvlJc w:val="left"/>
+      <w:pPr>
+        <w:ind w:left="5760" w:hanging="360"/>
+      </w:pPr>
+      <w:rPr>
+        <w:rFonts w:ascii="Courier New" w:hAnsi="Courier New" w:cs="Courier New" w:hint="default"/>
+      </w:rPr>
+    </w:lvl>
+    <w:lvl w:ilvl="8" w:tplc="1C090005" w:tentative="1">
+      <w:start w:val="1"/>
+      <w:numFmt w:val="bullet"/>
+      <w:lvlText w:val=""/>
+      <w:lvlJc w:val="left"/>
+      <w:pPr>
+        <w:ind w:left="6480" w:hanging="360"/>
+      </w:pPr>
+      <w:rPr>
+        <w:rFonts w:ascii="Wingdings" w:hAnsi="Wingdings" w:hint="default"/>
+      </w:rPr>
+    </w:lvl>
+  </w:abstractNum>
+  <w:abstractNum w:abstractNumId="7">
+    <w:nsid w:val="43E60ADD"/>
+    <w:multiLevelType w:val="hybridMultilevel"/>
+    <w:tmpl w:val="CD32789A"/>
+    <w:lvl w:ilvl="0" w:tplc="1C090001">
+      <w:start w:val="1"/>
+      <w:numFmt w:val="bullet"/>
+      <w:lvlText w:val=""/>
+      <w:lvlJc w:val="left"/>
+      <w:pPr>
+        <w:ind w:left="720" w:hanging="360"/>
+      </w:pPr>
+      <w:rPr>
+        <w:rFonts w:ascii="Symbol" w:hAnsi="Symbol" w:hint="default"/>
+      </w:rPr>
+    </w:lvl>
+    <w:lvl w:ilvl="1" w:tplc="1C090003" w:tentative="1">
+      <w:start w:val="1"/>
+      <w:numFmt w:val="bullet"/>
+      <w:lvlText w:val="o"/>
+      <w:lvlJc w:val="left"/>
+      <w:pPr>
+        <w:ind w:left="1440" w:hanging="360"/>
+      </w:pPr>
+      <w:rPr>
+        <w:rFonts w:ascii="Courier New" w:hAnsi="Courier New" w:cs="Courier New" w:hint="default"/>
+      </w:rPr>
+    </w:lvl>
+    <w:lvl w:ilvl="2" w:tplc="1C090005" w:tentative="1">
+      <w:start w:val="1"/>
+      <w:numFmt w:val="bullet"/>
+      <w:lvlText w:val=""/>
+      <w:lvlJc w:val="left"/>
+      <w:pPr>
+        <w:ind w:left="2160" w:hanging="360"/>
+      </w:pPr>
+      <w:rPr>
+        <w:rFonts w:ascii="Wingdings" w:hAnsi="Wingdings" w:hint="default"/>
+      </w:rPr>
+    </w:lvl>
+    <w:lvl w:ilvl="3" w:tplc="1C090001" w:tentative="1">
+      <w:start w:val="1"/>
+      <w:numFmt w:val="bullet"/>
+      <w:lvlText w:val=""/>
+      <w:lvlJc w:val="left"/>
+      <w:pPr>
+        <w:ind w:left="2880" w:hanging="360"/>
+      </w:pPr>
+      <w:rPr>
+        <w:rFonts w:ascii="Symbol" w:hAnsi="Symbol" w:hint="default"/>
+      </w:rPr>
+    </w:lvl>
+    <w:lvl w:ilvl="4" w:tplc="1C090003" w:tentative="1">
+      <w:start w:val="1"/>
+      <w:numFmt w:val="bullet"/>
+      <w:lvlText w:val="o"/>
+      <w:lvlJc w:val="left"/>
+      <w:pPr>
+        <w:ind w:left="3600" w:hanging="360"/>
+      </w:pPr>
+      <w:rPr>
+        <w:rFonts w:ascii="Courier New" w:hAnsi="Courier New" w:cs="Courier New" w:hint="default"/>
+      </w:rPr>
+    </w:lvl>
+    <w:lvl w:ilvl="5" w:tplc="1C090005" w:tentative="1">
+      <w:start w:val="1"/>
+      <w:numFmt w:val="bullet"/>
+      <w:lvlText w:val=""/>
+      <w:lvlJc w:val="left"/>
+      <w:pPr>
+        <w:ind w:left="4320" w:hanging="360"/>
+      </w:pPr>
+      <w:rPr>
+        <w:rFonts w:ascii="Wingdings" w:hAnsi="Wingdings" w:hint="default"/>
+      </w:rPr>
+    </w:lvl>
+    <w:lvl w:ilvl="6" w:tplc="1C090001" w:tentative="1">
+      <w:start w:val="1"/>
+      <w:numFmt w:val="bullet"/>
+      <w:lvlText w:val=""/>
+      <w:lvlJc w:val="left"/>
+      <w:pPr>
+        <w:ind w:left="5040" w:hanging="360"/>
+      </w:pPr>
+      <w:rPr>
+        <w:rFonts w:ascii="Symbol" w:hAnsi="Symbol" w:hint="default"/>
+      </w:rPr>
+    </w:lvl>
+    <w:lvl w:ilvl="7" w:tplc="1C090003" w:tentative="1">
+      <w:start w:val="1"/>
+      <w:numFmt w:val="bullet"/>
+      <w:lvlText w:val="o"/>
+      <w:lvlJc w:val="left"/>
+      <w:pPr>
+        <w:ind w:left="5760" w:hanging="360"/>
+      </w:pPr>
+      <w:rPr>
+        <w:rFonts w:ascii="Courier New" w:hAnsi="Courier New" w:cs="Courier New" w:hint="default"/>
+      </w:rPr>
+    </w:lvl>
+    <w:lvl w:ilvl="8" w:tplc="1C090005" w:tentative="1">
+      <w:start w:val="1"/>
+      <w:numFmt w:val="bullet"/>
+      <w:lvlText w:val=""/>
+      <w:lvlJc w:val="left"/>
+      <w:pPr>
+        <w:ind w:left="6480" w:hanging="360"/>
+      </w:pPr>
+      <w:rPr>
+        <w:rFonts w:ascii="Wingdings" w:hAnsi="Wingdings" w:hint="default"/>
+      </w:rPr>
+    </w:lvl>
+  </w:abstractNum>
+  <w:abstractNum w:abstractNumId="8">
+    <w:nsid w:val="449434AE"/>
+    <w:multiLevelType w:val="hybridMultilevel"/>
+    <w:tmpl w:val="77CAFBF6"/>
+    <w:lvl w:ilvl="0" w:tplc="1C090001">
+      <w:start w:val="1"/>
+      <w:numFmt w:val="bullet"/>
+      <w:lvlText w:val=""/>
+      <w:lvlJc w:val="left"/>
+      <w:pPr>
+        <w:ind w:left="720" w:hanging="360"/>
+      </w:pPr>
+      <w:rPr>
+        <w:rFonts w:ascii="Symbol" w:hAnsi="Symbol" w:hint="default"/>
+      </w:rPr>
+    </w:lvl>
+    <w:lvl w:ilvl="1" w:tplc="1C090003" w:tentative="1">
+      <w:start w:val="1"/>
+      <w:numFmt w:val="bullet"/>
+      <w:lvlText w:val="o"/>
+      <w:lvlJc w:val="left"/>
+      <w:pPr>
+        <w:ind w:left="1440" w:hanging="360"/>
+      </w:pPr>
+      <w:rPr>
+        <w:rFonts w:ascii="Courier New" w:hAnsi="Courier New" w:cs="Courier New" w:hint="default"/>
+      </w:rPr>
+    </w:lvl>
+    <w:lvl w:ilvl="2" w:tplc="1C090005" w:tentative="1">
+      <w:start w:val="1"/>
+      <w:numFmt w:val="bullet"/>
+      <w:lvlText w:val=""/>
+      <w:lvlJc w:val="left"/>
+      <w:pPr>
+        <w:ind w:left="2160" w:hanging="360"/>
+      </w:pPr>
+      <w:rPr>
+        <w:rFonts w:ascii="Wingdings" w:hAnsi="Wingdings" w:hint="default"/>
+      </w:rPr>
+    </w:lvl>
+    <w:lvl w:ilvl="3" w:tplc="1C090001" w:tentative="1">
+      <w:start w:val="1"/>
+      <w:numFmt w:val="bullet"/>
+      <w:lvlText w:val=""/>
+      <w:lvlJc w:val="left"/>
+      <w:pPr>
+        <w:ind w:left="2880" w:hanging="360"/>
+      </w:pPr>
+      <w:rPr>
+        <w:rFonts w:ascii="Symbol" w:hAnsi="Symbol" w:hint="default"/>
+      </w:rPr>
+    </w:lvl>
+    <w:lvl w:ilvl="4" w:tplc="1C090003" w:tentative="1">
+      <w:start w:val="1"/>
+      <w:numFmt w:val="bullet"/>
+      <w:lvlText w:val="o"/>
+      <w:lvlJc w:val="left"/>
+      <w:pPr>
+        <w:ind w:left="3600" w:hanging="360"/>
+      </w:pPr>
+      <w:rPr>
+        <w:rFonts w:ascii="Courier New" w:hAnsi="Courier New" w:cs="Courier New" w:hint="default"/>
+      </w:rPr>
+    </w:lvl>
+    <w:lvl w:ilvl="5" w:tplc="1C090005" w:tentative="1">
+      <w:start w:val="1"/>
+      <w:numFmt w:val="bullet"/>
+      <w:lvlText w:val=""/>
+      <w:lvlJc w:val="left"/>
+      <w:pPr>
+        <w:ind w:left="4320" w:hanging="360"/>
+      </w:pPr>
+      <w:rPr>
+        <w:rFonts w:ascii="Wingdings" w:hAnsi="Wingdings" w:hint="default"/>
+      </w:rPr>
+    </w:lvl>
+    <w:lvl w:ilvl="6" w:tplc="1C090001" w:tentative="1">
+      <w:start w:val="1"/>
+      <w:numFmt w:val="bullet"/>
+      <w:lvlText w:val=""/>
+      <w:lvlJc w:val="left"/>
+      <w:pPr>
+        <w:ind w:left="5040" w:hanging="360"/>
+      </w:pPr>
+      <w:rPr>
+        <w:rFonts w:ascii="Symbol" w:hAnsi="Symbol" w:hint="default"/>
+      </w:rPr>
+    </w:lvl>
+    <w:lvl w:ilvl="7" w:tplc="1C090003" w:tentative="1">
+      <w:start w:val="1"/>
+      <w:numFmt w:val="bullet"/>
+      <w:lvlText w:val="o"/>
+      <w:lvlJc w:val="left"/>
+      <w:pPr>
+        <w:ind w:left="5760" w:hanging="360"/>
+      </w:pPr>
+      <w:rPr>
+        <w:rFonts w:ascii="Courier New" w:hAnsi="Courier New" w:cs="Courier New" w:hint="default"/>
+      </w:rPr>
+    </w:lvl>
+    <w:lvl w:ilvl="8" w:tplc="1C090005" w:tentative="1">
+      <w:start w:val="1"/>
+      <w:numFmt w:val="bullet"/>
+      <w:lvlText w:val=""/>
+      <w:lvlJc w:val="left"/>
+      <w:pPr>
+        <w:ind w:left="6480" w:hanging="360"/>
+      </w:pPr>
+      <w:rPr>
+        <w:rFonts w:ascii="Wingdings" w:hAnsi="Wingdings" w:hint="default"/>
+      </w:rPr>
+    </w:lvl>
+  </w:abstractNum>
+  <w:abstractNum w:abstractNumId="9">
+    <w:nsid w:val="461135C6"/>
+    <w:multiLevelType w:val="hybridMultilevel"/>
+    <w:tmpl w:val="6ED097C0"/>
+    <w:lvl w:ilvl="0" w:tplc="1C090001">
+      <w:start w:val="1"/>
+      <w:numFmt w:val="bullet"/>
+      <w:lvlText w:val=""/>
+      <w:lvlJc w:val="left"/>
+      <w:pPr>
+        <w:ind w:left="720" w:hanging="360"/>
+      </w:pPr>
+      <w:rPr>
+        <w:rFonts w:ascii="Symbol" w:hAnsi="Symbol" w:hint="default"/>
+      </w:rPr>
+    </w:lvl>
+    <w:lvl w:ilvl="1" w:tplc="1C090003" w:tentative="1">
+      <w:start w:val="1"/>
+      <w:numFmt w:val="bullet"/>
+      <w:lvlText w:val="o"/>
+      <w:lvlJc w:val="left"/>
+      <w:pPr>
+        <w:ind w:left="1440" w:hanging="360"/>
+      </w:pPr>
+      <w:rPr>
+        <w:rFonts w:ascii="Courier New" w:hAnsi="Courier New" w:cs="Courier New" w:hint="default"/>
+      </w:rPr>
+    </w:lvl>
+    <w:lvl w:ilvl="2" w:tplc="1C090005" w:tentative="1">
+      <w:start w:val="1"/>
+      <w:numFmt w:val="bullet"/>
+      <w:lvlText w:val=""/>
+      <w:lvlJc w:val="left"/>
+      <w:pPr>
+        <w:ind w:left="2160" w:hanging="360"/>
+      </w:pPr>
+      <w:rPr>
+        <w:rFonts w:ascii="Wingdings" w:hAnsi="Wingdings" w:hint="default"/>
+      </w:rPr>
+    </w:lvl>
+    <w:lvl w:ilvl="3" w:tplc="1C090001" w:tentative="1">
+      <w:start w:val="1"/>
+      <w:numFmt w:val="bullet"/>
+      <w:lvlText w:val=""/>
+      <w:lvlJc w:val="left"/>
+      <w:pPr>
+        <w:ind w:left="2880" w:hanging="360"/>
+      </w:pPr>
+      <w:rPr>
+        <w:rFonts w:ascii="Symbol" w:hAnsi="Symbol" w:hint="default"/>
+      </w:rPr>
+    </w:lvl>
+    <w:lvl w:ilvl="4" w:tplc="1C090003" w:tentative="1">
+      <w:start w:val="1"/>
+      <w:numFmt w:val="bullet"/>
+      <w:lvlText w:val="o"/>
+      <w:lvlJc w:val="left"/>
+      <w:pPr>
+        <w:ind w:left="3600" w:hanging="360"/>
+      </w:pPr>
+      <w:rPr>
+        <w:rFonts w:ascii="Courier New" w:hAnsi="Courier New" w:cs="Courier New" w:hint="default"/>
+      </w:rPr>
+    </w:lvl>
+    <w:lvl w:ilvl="5" w:tplc="1C090005" w:tentative="1">
+      <w:start w:val="1"/>
+      <w:numFmt w:val="bullet"/>
+      <w:lvlText w:val=""/>
+      <w:lvlJc w:val="left"/>
+      <w:pPr>
+        <w:ind w:left="4320" w:hanging="360"/>
+      </w:pPr>
+      <w:rPr>
+        <w:rFonts w:ascii="Wingdings" w:hAnsi="Wingdings" w:hint="default"/>
+      </w:rPr>
+    </w:lvl>
+    <w:lvl w:ilvl="6" w:tplc="1C090001" w:tentative="1">
+      <w:start w:val="1"/>
+      <w:numFmt w:val="bullet"/>
+      <w:lvlText w:val=""/>
+      <w:lvlJc w:val="left"/>
+      <w:pPr>
+        <w:ind w:left="5040" w:hanging="360"/>
+      </w:pPr>
+      <w:rPr>
+        <w:rFonts w:ascii="Symbol" w:hAnsi="Symbol" w:hint="default"/>
+      </w:rPr>
+    </w:lvl>
+    <w:lvl w:ilvl="7" w:tplc="1C090003" w:tentative="1">
+      <w:start w:val="1"/>
+      <w:numFmt w:val="bullet"/>
+      <w:lvlText w:val="o"/>
+      <w:lvlJc w:val="left"/>
+      <w:pPr>
+        <w:ind w:left="5760" w:hanging="360"/>
+      </w:pPr>
+      <w:rPr>
+        <w:rFonts w:ascii="Courier New" w:hAnsi="Courier New" w:cs="Courier New" w:hint="default"/>
+      </w:rPr>
+    </w:lvl>
+    <w:lvl w:ilvl="8" w:tplc="1C090005" w:tentative="1">
+      <w:start w:val="1"/>
+      <w:numFmt w:val="bullet"/>
+      <w:lvlText w:val=""/>
+      <w:lvlJc w:val="left"/>
+      <w:pPr>
+        <w:ind w:left="6480" w:hanging="360"/>
+      </w:pPr>
+      <w:rPr>
+        <w:rFonts w:ascii="Wingdings" w:hAnsi="Wingdings" w:hint="default"/>
+      </w:rPr>
+    </w:lvl>
+  </w:abstractNum>
+  <w:abstractNum w:abstractNumId="10">
     <w:nsid w:val="467A033E"/>
     <w:multiLevelType w:val="hybridMultilevel"/>
     <w:tmpl w:val="FE48AD10"/>
@@ -14677,7 +15276,7 @@
       </w:rPr>
     </w:lvl>
   </w:abstractNum>
-  <w:abstractNum w:abstractNumId="5" w15:restartNumberingAfterBreak="0">
+  <w:abstractNum w:abstractNumId="11">
     <w:nsid w:val="46F61842"/>
     <w:multiLevelType w:val="multilevel"/>
     <w:tmpl w:val="9E9C34AC"/>
@@ -14790,7 +15389,7 @@
       </w:rPr>
     </w:lvl>
   </w:abstractNum>
-  <w:abstractNum w:abstractNumId="6" w15:restartNumberingAfterBreak="0">
+  <w:abstractNum w:abstractNumId="12">
     <w:nsid w:val="510733FA"/>
     <w:multiLevelType w:val="hybridMultilevel"/>
     <w:tmpl w:val="F692ED4E"/>
@@ -14903,7 +15502,120 @@
       </w:rPr>
     </w:lvl>
   </w:abstractNum>
-  <w:abstractNum w:abstractNumId="7" w15:restartNumberingAfterBreak="0">
+  <w:abstractNum w:abstractNumId="13">
+    <w:nsid w:val="67D6371E"/>
+    <w:multiLevelType w:val="hybridMultilevel"/>
+    <w:tmpl w:val="CB041654"/>
+    <w:lvl w:ilvl="0" w:tplc="1C090001">
+      <w:start w:val="1"/>
+      <w:numFmt w:val="bullet"/>
+      <w:lvlText w:val=""/>
+      <w:lvlJc w:val="left"/>
+      <w:pPr>
+        <w:ind w:left="720" w:hanging="360"/>
+      </w:pPr>
+      <w:rPr>
+        <w:rFonts w:ascii="Symbol" w:hAnsi="Symbol" w:hint="default"/>
+      </w:rPr>
+    </w:lvl>
+    <w:lvl w:ilvl="1" w:tplc="1C090003" w:tentative="1">
+      <w:start w:val="1"/>
+      <w:numFmt w:val="bullet"/>
+      <w:lvlText w:val="o"/>
+      <w:lvlJc w:val="left"/>
+      <w:pPr>
+        <w:ind w:left="1440" w:hanging="360"/>
+      </w:pPr>
+      <w:rPr>
+        <w:rFonts w:ascii="Courier New" w:hAnsi="Courier New" w:cs="Courier New" w:hint="default"/>
+      </w:rPr>
+    </w:lvl>
+    <w:lvl w:ilvl="2" w:tplc="1C090005" w:tentative="1">
+      <w:start w:val="1"/>
+      <w:numFmt w:val="bullet"/>
+      <w:lvlText w:val=""/>
+      <w:lvlJc w:val="left"/>
+      <w:pPr>
+        <w:ind w:left="2160" w:hanging="360"/>
+      </w:pPr>
+      <w:rPr>
+        <w:rFonts w:ascii="Wingdings" w:hAnsi="Wingdings" w:hint="default"/>
+      </w:rPr>
+    </w:lvl>
+    <w:lvl w:ilvl="3" w:tplc="1C090001" w:tentative="1">
+      <w:start w:val="1"/>
+      <w:numFmt w:val="bullet"/>
+      <w:lvlText w:val=""/>
+      <w:lvlJc w:val="left"/>
+      <w:pPr>
+        <w:ind w:left="2880" w:hanging="360"/>
+      </w:pPr>
+      <w:rPr>
+        <w:rFonts w:ascii="Symbol" w:hAnsi="Symbol" w:hint="default"/>
+      </w:rPr>
+    </w:lvl>
+    <w:lvl w:ilvl="4" w:tplc="1C090003" w:tentative="1">
+      <w:start w:val="1"/>
+      <w:numFmt w:val="bullet"/>
+      <w:lvlText w:val="o"/>
+      <w:lvlJc w:val="left"/>
+      <w:pPr>
+        <w:ind w:left="3600" w:hanging="360"/>
+      </w:pPr>
+      <w:rPr>
+        <w:rFonts w:ascii="Courier New" w:hAnsi="Courier New" w:cs="Courier New" w:hint="default"/>
+      </w:rPr>
+    </w:lvl>
+    <w:lvl w:ilvl="5" w:tplc="1C090005" w:tentative="1">
+      <w:start w:val="1"/>
+      <w:numFmt w:val="bullet"/>
+      <w:lvlText w:val=""/>
+      <w:lvlJc w:val="left"/>
+      <w:pPr>
+        <w:ind w:left="4320" w:hanging="360"/>
+      </w:pPr>
+      <w:rPr>
+        <w:rFonts w:ascii="Wingdings" w:hAnsi="Wingdings" w:hint="default"/>
+      </w:rPr>
+    </w:lvl>
+    <w:lvl w:ilvl="6" w:tplc="1C090001" w:tentative="1">
+      <w:start w:val="1"/>
+      <w:numFmt w:val="bullet"/>
+      <w:lvlText w:val=""/>
+      <w:lvlJc w:val="left"/>
+      <w:pPr>
+        <w:ind w:left="5040" w:hanging="360"/>
+      </w:pPr>
+      <w:rPr>
+        <w:rFonts w:ascii="Symbol" w:hAnsi="Symbol" w:hint="default"/>
+      </w:rPr>
+    </w:lvl>
+    <w:lvl w:ilvl="7" w:tplc="1C090003" w:tentative="1">
+      <w:start w:val="1"/>
+      <w:numFmt w:val="bullet"/>
+      <w:lvlText w:val="o"/>
+      <w:lvlJc w:val="left"/>
+      <w:pPr>
+        <w:ind w:left="5760" w:hanging="360"/>
+      </w:pPr>
+      <w:rPr>
+        <w:rFonts w:ascii="Courier New" w:hAnsi="Courier New" w:cs="Courier New" w:hint="default"/>
+      </w:rPr>
+    </w:lvl>
+    <w:lvl w:ilvl="8" w:tplc="1C090005" w:tentative="1">
+      <w:start w:val="1"/>
+      <w:numFmt w:val="bullet"/>
+      <w:lvlText w:val=""/>
+      <w:lvlJc w:val="left"/>
+      <w:pPr>
+        <w:ind w:left="6480" w:hanging="360"/>
+      </w:pPr>
+      <w:rPr>
+        <w:rFonts w:ascii="Wingdings" w:hAnsi="Wingdings" w:hint="default"/>
+      </w:rPr>
+    </w:lvl>
+  </w:abstractNum>
+  <w:abstractNum w:abstractNumId="14">
     <w:nsid w:val="6C7D3677"/>
     <w:multiLevelType w:val="multilevel"/>
     <w:tmpl w:val="555CFA58"/>
@@ -15016,7 +15728,7 @@
       </w:rPr>
     </w:lvl>
   </w:abstractNum>
-  <w:abstractNum w:abstractNumId="8" w15:restartNumberingAfterBreak="0">
+  <w:abstractNum w:abstractNumId="15">
     <w:nsid w:val="79004F5D"/>
     <w:multiLevelType w:val="multilevel"/>
     <w:tmpl w:val="1C090025"/>
@@ -15112,16 +15824,16 @@
     </w:lvl>
   </w:abstractNum>
   <w:num w:numId="1">
-    <w:abstractNumId w:val="7"/>
+    <w:abstractNumId w:val="14"/>
   </w:num>
   <w:num w:numId="2">
-    <w:abstractNumId w:val="4"/>
+    <w:abstractNumId w:val="10"/>
   </w:num>
   <w:num w:numId="3">
-    <w:abstractNumId w:val="6"/>
+    <w:abstractNumId w:val="12"/>
   </w:num>
   <w:num w:numId="4">
-    <w:abstractNumId w:val="2"/>
+    <w:abstractNumId w:val="4"/>
   </w:num>
   <w:num w:numId="5">
     <w:abstractNumId w:val="1"/>
@@ -15130,16 +15842,37 @@
     <w:abstractNumId w:val="0"/>
   </w:num>
   <w:num w:numId="7">
+    <w:abstractNumId w:val="11"/>
+  </w:num>
+  <w:num w:numId="8">
+    <w:abstractNumId w:val="15"/>
+  </w:num>
+  <w:num w:numId="9">
+    <w:abstractNumId w:val="15"/>
+  </w:num>
+  <w:num w:numId="10">
+    <w:abstractNumId w:val="8"/>
+  </w:num>
+  <w:num w:numId="11">
+    <w:abstractNumId w:val="6"/>
+  </w:num>
+  <w:num w:numId="12">
     <w:abstractNumId w:val="5"/>
   </w:num>
-  <w:num w:numId="8">
-    <w:abstractNumId w:val="8"/>
+  <w:num w:numId="13">
+    <w:abstractNumId w:val="13"/>
   </w:num>
-  <w:num w:numId="9">
-    <w:abstractNumId w:val="8"/>
+  <w:num w:numId="14">
+    <w:abstractNumId w:val="9"/>
   </w:num>
-  <w:num w:numId="10">
+  <w:num w:numId="15">
+    <w:abstractNumId w:val="7"/>
+  </w:num>
+  <w:num w:numId="16">
     <w:abstractNumId w:val="3"/>
+  </w:num>
+  <w:num w:numId="17">
+    <w:abstractNumId w:val="2"/>
   </w:num>
 </w:numbering>
 </file>
@@ -15971,6 +16704,7 @@
       <w:spacing w:after="0" w:line="240" w:lineRule="auto"/>
     </w:pPr>
     <w:tblPr>
+      <w:tblInd w:w="0" w:type="dxa"/>
       <w:tblBorders>
         <w:top w:val="single" w:sz="4" w:space="0" w:color="auto"/>
         <w:left w:val="single" w:sz="4" w:space="0" w:color="auto"/>
@@ -15979,6 +16713,12 @@
         <w:insideH w:val="single" w:sz="4" w:space="0" w:color="auto"/>
         <w:insideV w:val="single" w:sz="4" w:space="0" w:color="auto"/>
       </w:tblBorders>
+      <w:tblCellMar>
+        <w:top w:w="0" w:type="dxa"/>
+        <w:left w:w="108" w:type="dxa"/>
+        <w:bottom w:w="0" w:type="dxa"/>
+        <w:right w:w="108" w:type="dxa"/>
+      </w:tblCellMar>
     </w:tblPr>
   </w:style>
   <w:style w:type="character" w:customStyle="1" w:styleId="Heading3Char">
@@ -16018,6 +16758,13 @@
     <w:tblPr>
       <w:tblStyleRowBandSize w:val="1"/>
       <w:tblStyleColBandSize w:val="1"/>
+      <w:tblInd w:w="0" w:type="dxa"/>
+      <w:tblCellMar>
+        <w:top w:w="0" w:type="dxa"/>
+        <w:left w:w="108" w:type="dxa"/>
+        <w:bottom w:w="0" w:type="dxa"/>
+        <w:right w:w="108" w:type="dxa"/>
+      </w:tblCellMar>
     </w:tblPr>
     <w:tblStylePr w:type="firstRow">
       <w:rPr>
@@ -16111,6 +16858,13 @@
     <w:tblPr>
       <w:tblStyleRowBandSize w:val="1"/>
       <w:tblStyleColBandSize w:val="1"/>
+      <w:tblInd w:w="0" w:type="dxa"/>
+      <w:tblCellMar>
+        <w:top w:w="0" w:type="dxa"/>
+        <w:left w:w="108" w:type="dxa"/>
+        <w:bottom w:w="0" w:type="dxa"/>
+        <w:right w:w="108" w:type="dxa"/>
+      </w:tblCellMar>
     </w:tblPr>
     <w:tblStylePr w:type="firstRow">
       <w:rPr>
@@ -16831,7 +17585,7 @@
 </file>
 
 <file path=customXml/itemProps2.xml><?xml version="1.0" encoding="utf-8"?>
-<ds:datastoreItem xmlns:ds="http://schemas.openxmlformats.org/officeDocument/2006/customXml" ds:itemID="{64B16E12-284E-442B-BD62-F16A87692149}">
+<ds:datastoreItem xmlns:ds="http://schemas.openxmlformats.org/officeDocument/2006/customXml" ds:itemID="{C028EB02-7EE4-43BC-8AD3-FD8CB673934C}">
   <ds:schemaRefs>
     <ds:schemaRef ds:uri="http://schemas.openxmlformats.org/officeDocument/2006/bibliography"/>
   </ds:schemaRefs>

</xml_diff>